<commit_message>
added ArchitecturalDiagram, update v2.0
</commit_message>
<xml_diff>
--- a/Documents/Reports/Team1_Report V2.0.docx
+++ b/Documents/Reports/Team1_Report V2.0.docx
@@ -1,6 +1,6 @@
 
 <file path=word/document.xml><?xml version="1.0" encoding="utf-8"?>
-<w:document xmlns:wpc="http://schemas.microsoft.com/office/word/2010/wordprocessingCanvas" xmlns:cx="http://schemas.microsoft.com/office/drawing/2014/chartex" xmlns:cx1="http://schemas.microsoft.com/office/drawing/2015/9/8/chartex" xmlns:cx2="http://schemas.microsoft.com/office/drawing/2015/10/21/chartex" xmlns:cx3="http://schemas.microsoft.com/office/drawing/2016/5/9/chartex" xmlns:cx4="http://schemas.microsoft.com/office/drawing/2016/5/10/chartex" xmlns:cx5="http://schemas.microsoft.com/office/drawing/2016/5/11/chartex" xmlns:mc="http://schemas.openxmlformats.org/markup-compatibility/2006" xmlns:o="urn:schemas-microsoft-com:office:office" xmlns:r="http://schemas.openxmlformats.org/officeDocument/2006/relationships" xmlns:m="http://schemas.openxmlformats.org/officeDocument/2006/math" xmlns:v="urn:schemas-microsoft-com:vml" xmlns:wp14="http://schemas.microsoft.com/office/word/2010/wordprocessingDrawing" xmlns:wp="http://schemas.openxmlformats.org/drawingml/2006/wordprocessingDrawing" xmlns:w10="urn:schemas-microsoft-com:office:word" xmlns:w="http://schemas.openxmlformats.org/wordprocessingml/2006/main" xmlns:w14="http://schemas.microsoft.com/office/word/2010/wordml" xmlns:w15="http://schemas.microsoft.com/office/word/2012/wordml" xmlns:w16se="http://schemas.microsoft.com/office/word/2015/wordml/symex" xmlns:wpg="http://schemas.microsoft.com/office/word/2010/wordprocessingGroup" xmlns:wpi="http://schemas.microsoft.com/office/word/2010/wordprocessingInk" xmlns:wne="http://schemas.microsoft.com/office/word/2006/wordml" xmlns:wps="http://schemas.microsoft.com/office/word/2010/wordprocessingShape" mc:Ignorable="w14 w15 w16se wp14">
+<w:document xmlns:wpc="http://schemas.microsoft.com/office/word/2010/wordprocessingCanvas" xmlns:mc="http://schemas.openxmlformats.org/markup-compatibility/2006" xmlns:o="urn:schemas-microsoft-com:office:office" xmlns:r="http://schemas.openxmlformats.org/officeDocument/2006/relationships" xmlns:m="http://schemas.openxmlformats.org/officeDocument/2006/math" xmlns:v="urn:schemas-microsoft-com:vml" xmlns:wp14="http://schemas.microsoft.com/office/word/2010/wordprocessingDrawing" xmlns:wp="http://schemas.openxmlformats.org/drawingml/2006/wordprocessingDrawing" xmlns:w10="urn:schemas-microsoft-com:office:word" xmlns:w="http://schemas.openxmlformats.org/wordprocessingml/2006/main" xmlns:w14="http://schemas.microsoft.com/office/word/2010/wordml" xmlns:w15="http://schemas.microsoft.com/office/word/2012/wordml" xmlns:wpg="http://schemas.microsoft.com/office/word/2010/wordprocessingGroup" xmlns:wpi="http://schemas.microsoft.com/office/word/2010/wordprocessingInk" xmlns:wne="http://schemas.microsoft.com/office/word/2006/wordml" xmlns:wps="http://schemas.microsoft.com/office/word/2010/wordprocessingShape" mc:Ignorable="w14 w15 wp14">
   <w:body>
     <w:sdt>
       <w:sdtPr>
@@ -60,7 +60,7 @@
           <w:r>
             <w:fldChar w:fldCharType="separate"/>
           </w:r>
-          <w:hyperlink w:anchor="_Toc464857937" w:history="1">
+          <w:hyperlink w:anchor="_Toc466464535" w:history="1">
             <w:r>
               <w:rPr>
                 <w:rStyle w:val="Hyperlink"/>
@@ -102,7 +102,7 @@
                 <w:noProof/>
                 <w:webHidden/>
               </w:rPr>
-              <w:instrText xml:space="preserve"> PAGEREF _Toc464857937 \h </w:instrText>
+              <w:instrText xml:space="preserve"> PAGEREF _Toc466464535 \h </w:instrText>
             </w:r>
             <w:r>
               <w:rPr>
@@ -146,7 +146,7 @@
               <w:sz w:val="22"/>
             </w:rPr>
           </w:pPr>
-          <w:hyperlink w:anchor="_Toc464857938" w:history="1">
+          <w:hyperlink w:anchor="_Toc466464536" w:history="1">
             <w:r>
               <w:rPr>
                 <w:rStyle w:val="Hyperlink"/>
@@ -188,7 +188,7 @@
                 <w:noProof/>
                 <w:webHidden/>
               </w:rPr>
-              <w:instrText xml:space="preserve"> PAGEREF _Toc464857938 \h </w:instrText>
+              <w:instrText xml:space="preserve"> PAGEREF _Toc466464536 \h </w:instrText>
             </w:r>
             <w:r>
               <w:rPr>
@@ -232,7 +232,7 @@
               <w:sz w:val="22"/>
             </w:rPr>
           </w:pPr>
-          <w:hyperlink w:anchor="_Toc464857939" w:history="1">
+          <w:hyperlink w:anchor="_Toc466464537" w:history="1">
             <w:r>
               <w:rPr>
                 <w:rStyle w:val="Hyperlink"/>
@@ -274,7 +274,93 @@
                 <w:noProof/>
                 <w:webHidden/>
               </w:rPr>
-              <w:instrText xml:space="preserve"> PAGEREF _Toc464857939 \h </w:instrText>
+              <w:instrText xml:space="preserve"> PAGEREF _Toc466464537 \h </w:instrText>
+            </w:r>
+            <w:r>
+              <w:rPr>
+                <w:noProof/>
+                <w:webHidden/>
+              </w:rPr>
+            </w:r>
+            <w:r>
+              <w:rPr>
+                <w:noProof/>
+                <w:webHidden/>
+              </w:rPr>
+              <w:fldChar w:fldCharType="separate"/>
+            </w:r>
+            <w:r>
+              <w:rPr>
+                <w:noProof/>
+                <w:webHidden/>
+              </w:rPr>
+              <w:t>4</w:t>
+            </w:r>
+            <w:r>
+              <w:rPr>
+                <w:noProof/>
+                <w:webHidden/>
+              </w:rPr>
+              <w:fldChar w:fldCharType="end"/>
+            </w:r>
+          </w:hyperlink>
+        </w:p>
+        <w:p>
+          <w:pPr>
+            <w:pStyle w:val="TOC2"/>
+            <w:tabs>
+              <w:tab w:val="left" w:pos="880"/>
+              <w:tab w:val="right" w:leader="dot" w:pos="9350"/>
+            </w:tabs>
+            <w:rPr>
+              <w:rFonts w:asciiTheme="minorHAnsi" w:eastAsiaTheme="minorEastAsia" w:hAnsiTheme="minorHAnsi" w:cstheme="minorBidi"/>
+              <w:noProof/>
+              <w:sz w:val="22"/>
+            </w:rPr>
+          </w:pPr>
+          <w:hyperlink w:anchor="_Toc466464538" w:history="1">
+            <w:r>
+              <w:rPr>
+                <w:rStyle w:val="Hyperlink"/>
+                <w:noProof/>
+              </w:rPr>
+              <w:t>2.2</w:t>
+            </w:r>
+            <w:r>
+              <w:rPr>
+                <w:rFonts w:asciiTheme="minorHAnsi" w:eastAsiaTheme="minorEastAsia" w:hAnsiTheme="minorHAnsi" w:cstheme="minorBidi"/>
+                <w:noProof/>
+                <w:sz w:val="22"/>
+              </w:rPr>
+              <w:tab/>
+            </w:r>
+            <w:r>
+              <w:rPr>
+                <w:rStyle w:val="Hyperlink"/>
+                <w:noProof/>
+              </w:rPr>
+              <w:t>Changes in Version 2.0</w:t>
+            </w:r>
+            <w:r>
+              <w:rPr>
+                <w:noProof/>
+                <w:webHidden/>
+              </w:rPr>
+              <w:tab/>
+            </w:r>
+            <w:r>
+              <w:rPr>
+                <w:noProof/>
+                <w:webHidden/>
+              </w:rPr>
+              <w:fldChar w:fldCharType="begin"/>
+            </w:r>
+            <w:r>
+              <w:rPr>
+                <w:noProof/>
+                <w:webHidden/>
+              </w:rPr>
+              <w:instrText xml:space="preserve"> PAGEREF _Toc466464538 \h </w:instrText>
             </w:r>
             <w:r>
               <w:rPr>
@@ -318,7 +404,7 @@
               <w:sz w:val="22"/>
             </w:rPr>
           </w:pPr>
-          <w:hyperlink w:anchor="_Toc464857940" w:history="1">
+          <w:hyperlink w:anchor="_Toc466464539" w:history="1">
             <w:r>
               <w:rPr>
                 <w:rStyle w:val="Hyperlink"/>
@@ -360,7 +446,7 @@
                 <w:noProof/>
                 <w:webHidden/>
               </w:rPr>
-              <w:instrText xml:space="preserve"> PAGEREF _Toc464857940 \h </w:instrText>
+              <w:instrText xml:space="preserve"> PAGEREF _Toc466464539 \h </w:instrText>
             </w:r>
             <w:r>
               <w:rPr>
@@ -404,7 +490,7 @@
               <w:sz w:val="22"/>
             </w:rPr>
           </w:pPr>
-          <w:hyperlink w:anchor="_Toc464857941" w:history="1">
+          <w:hyperlink w:anchor="_Toc466464540" w:history="1">
             <w:r>
               <w:rPr>
                 <w:rStyle w:val="Hyperlink"/>
@@ -446,7 +532,7 @@
                 <w:noProof/>
                 <w:webHidden/>
               </w:rPr>
-              <w:instrText xml:space="preserve"> PAGEREF _Toc464857941 \h </w:instrText>
+              <w:instrText xml:space="preserve"> PAGEREF _Toc466464540 \h </w:instrText>
             </w:r>
             <w:r>
               <w:rPr>
@@ -490,7 +576,7 @@
               <w:sz w:val="22"/>
             </w:rPr>
           </w:pPr>
-          <w:hyperlink w:anchor="_Toc464857942" w:history="1">
+          <w:hyperlink w:anchor="_Toc466464541" w:history="1">
             <w:r>
               <w:rPr>
                 <w:rStyle w:val="Hyperlink"/>
@@ -532,7 +618,7 @@
                 <w:noProof/>
                 <w:webHidden/>
               </w:rPr>
-              <w:instrText xml:space="preserve"> PAGEREF _Toc464857942 \h </w:instrText>
+              <w:instrText xml:space="preserve"> PAGEREF _Toc466464541 \h </w:instrText>
             </w:r>
             <w:r>
               <w:rPr>
@@ -576,7 +662,7 @@
               <w:sz w:val="22"/>
             </w:rPr>
           </w:pPr>
-          <w:hyperlink w:anchor="_Toc464857943" w:history="1">
+          <w:hyperlink w:anchor="_Toc466464542" w:history="1">
             <w:r>
               <w:rPr>
                 <w:rStyle w:val="Hyperlink"/>
@@ -618,7 +704,7 @@
                 <w:noProof/>
                 <w:webHidden/>
               </w:rPr>
-              <w:instrText xml:space="preserve"> PAGEREF _Toc464857943 \h </w:instrText>
+              <w:instrText xml:space="preserve"> PAGEREF _Toc466464542 \h </w:instrText>
             </w:r>
             <w:r>
               <w:rPr>
@@ -662,7 +748,7 @@
               <w:sz w:val="22"/>
             </w:rPr>
           </w:pPr>
-          <w:hyperlink w:anchor="_Toc464857944" w:history="1">
+          <w:hyperlink w:anchor="_Toc466464543" w:history="1">
             <w:r>
               <w:rPr>
                 <w:rStyle w:val="Hyperlink"/>
@@ -704,7 +790,7 @@
                 <w:noProof/>
                 <w:webHidden/>
               </w:rPr>
-              <w:instrText xml:space="preserve"> PAGEREF _Toc464857944 \h </w:instrText>
+              <w:instrText xml:space="preserve"> PAGEREF _Toc466464543 \h </w:instrText>
             </w:r>
             <w:r>
               <w:rPr>
@@ -748,7 +834,7 @@
               <w:sz w:val="22"/>
             </w:rPr>
           </w:pPr>
-          <w:hyperlink w:anchor="_Toc464857945" w:history="1">
+          <w:hyperlink w:anchor="_Toc466464544" w:history="1">
             <w:r>
               <w:rPr>
                 <w:rStyle w:val="Hyperlink"/>
@@ -790,7 +876,7 @@
                 <w:noProof/>
                 <w:webHidden/>
               </w:rPr>
-              <w:instrText xml:space="preserve"> PAGEREF _Toc464857945 \h </w:instrText>
+              <w:instrText xml:space="preserve"> PAGEREF _Toc466464544 \h </w:instrText>
             </w:r>
             <w:r>
               <w:rPr>
@@ -834,7 +920,7 @@
               <w:sz w:val="22"/>
             </w:rPr>
           </w:pPr>
-          <w:hyperlink w:anchor="_Toc464857946" w:history="1">
+          <w:hyperlink w:anchor="_Toc466464545" w:history="1">
             <w:r>
               <w:rPr>
                 <w:rStyle w:val="Hyperlink"/>
@@ -876,7 +962,7 @@
                 <w:noProof/>
                 <w:webHidden/>
               </w:rPr>
-              <w:instrText xml:space="preserve"> PAGEREF _Toc464857946 \h </w:instrText>
+              <w:instrText xml:space="preserve"> PAGEREF _Toc466464545 \h </w:instrText>
             </w:r>
             <w:r>
               <w:rPr>
@@ -920,7 +1006,7 @@
               <w:sz w:val="22"/>
             </w:rPr>
           </w:pPr>
-          <w:hyperlink w:anchor="_Toc464857947" w:history="1">
+          <w:hyperlink w:anchor="_Toc466464546" w:history="1">
             <w:r>
               <w:rPr>
                 <w:rStyle w:val="Hyperlink"/>
@@ -962,7 +1048,7 @@
                 <w:noProof/>
                 <w:webHidden/>
               </w:rPr>
-              <w:instrText xml:space="preserve"> PAGEREF _Toc464857947 \h </w:instrText>
+              <w:instrText xml:space="preserve"> PAGEREF _Toc466464546 \h </w:instrText>
             </w:r>
             <w:r>
               <w:rPr>
@@ -1006,7 +1092,7 @@
               <w:sz w:val="22"/>
             </w:rPr>
           </w:pPr>
-          <w:hyperlink w:anchor="_Toc464857948" w:history="1">
+          <w:hyperlink w:anchor="_Toc466464547" w:history="1">
             <w:r>
               <w:rPr>
                 <w:rStyle w:val="Hyperlink"/>
@@ -1048,7 +1134,7 @@
                 <w:noProof/>
                 <w:webHidden/>
               </w:rPr>
-              <w:instrText xml:space="preserve"> PAGEREF _Toc464857948 \h </w:instrText>
+              <w:instrText xml:space="preserve"> PAGEREF _Toc466464547 \h </w:instrText>
             </w:r>
             <w:r>
               <w:rPr>
@@ -1092,7 +1178,7 @@
               <w:sz w:val="22"/>
             </w:rPr>
           </w:pPr>
-          <w:hyperlink w:anchor="_Toc464857949" w:history="1">
+          <w:hyperlink w:anchor="_Toc466464548" w:history="1">
             <w:r>
               <w:rPr>
                 <w:rStyle w:val="Hyperlink"/>
@@ -1134,7 +1220,7 @@
                 <w:noProof/>
                 <w:webHidden/>
               </w:rPr>
-              <w:instrText xml:space="preserve"> PAGEREF _Toc464857949 \h </w:instrText>
+              <w:instrText xml:space="preserve"> PAGEREF _Toc466464548 \h </w:instrText>
             </w:r>
             <w:r>
               <w:rPr>
@@ -1178,7 +1264,7 @@
               <w:sz w:val="22"/>
             </w:rPr>
           </w:pPr>
-          <w:hyperlink w:anchor="_Toc464857950" w:history="1">
+          <w:hyperlink w:anchor="_Toc466464549" w:history="1">
             <w:r>
               <w:rPr>
                 <w:rStyle w:val="Hyperlink"/>
@@ -1220,7 +1306,7 @@
                 <w:noProof/>
                 <w:webHidden/>
               </w:rPr>
-              <w:instrText xml:space="preserve"> PAGEREF _Toc464857950 \h </w:instrText>
+              <w:instrText xml:space="preserve"> PAGEREF _Toc466464549 \h </w:instrText>
             </w:r>
             <w:r>
               <w:rPr>
@@ -1264,7 +1350,7 @@
               <w:sz w:val="22"/>
             </w:rPr>
           </w:pPr>
-          <w:hyperlink w:anchor="_Toc464857951" w:history="1">
+          <w:hyperlink w:anchor="_Toc466464550" w:history="1">
             <w:r>
               <w:rPr>
                 <w:rStyle w:val="Hyperlink"/>
@@ -1306,7 +1392,7 @@
                 <w:noProof/>
                 <w:webHidden/>
               </w:rPr>
-              <w:instrText xml:space="preserve"> PAGEREF _Toc464857951 \h </w:instrText>
+              <w:instrText xml:space="preserve"> PAGEREF _Toc466464550 \h </w:instrText>
             </w:r>
             <w:r>
               <w:rPr>
@@ -1350,7 +1436,7 @@
               <w:sz w:val="22"/>
             </w:rPr>
           </w:pPr>
-          <w:hyperlink w:anchor="_Toc464857952" w:history="1">
+          <w:hyperlink w:anchor="_Toc466464551" w:history="1">
             <w:r>
               <w:rPr>
                 <w:rStyle w:val="Hyperlink"/>
@@ -1392,7 +1478,7 @@
                 <w:noProof/>
                 <w:webHidden/>
               </w:rPr>
-              <w:instrText xml:space="preserve"> PAGEREF _Toc464857952 \h </w:instrText>
+              <w:instrText xml:space="preserve"> PAGEREF _Toc466464551 \h </w:instrText>
             </w:r>
             <w:r>
               <w:rPr>
@@ -1436,7 +1522,7 @@
               <w:sz w:val="22"/>
             </w:rPr>
           </w:pPr>
-          <w:hyperlink w:anchor="_Toc464857953" w:history="1">
+          <w:hyperlink w:anchor="_Toc466464552" w:history="1">
             <w:r>
               <w:rPr>
                 <w:rStyle w:val="Hyperlink"/>
@@ -1478,7 +1564,7 @@
                 <w:noProof/>
                 <w:webHidden/>
               </w:rPr>
-              <w:instrText xml:space="preserve"> PAGEREF _Toc464857953 \h </w:instrText>
+              <w:instrText xml:space="preserve"> PAGEREF _Toc466464552 \h </w:instrText>
             </w:r>
             <w:r>
               <w:rPr>
@@ -1522,7 +1608,7 @@
               <w:sz w:val="22"/>
             </w:rPr>
           </w:pPr>
-          <w:hyperlink w:anchor="_Toc464857954" w:history="1">
+          <w:hyperlink w:anchor="_Toc466464553" w:history="1">
             <w:r>
               <w:rPr>
                 <w:rStyle w:val="Hyperlink"/>
@@ -1564,7 +1650,7 @@
                 <w:noProof/>
                 <w:webHidden/>
               </w:rPr>
-              <w:instrText xml:space="preserve"> PAGEREF _Toc464857954 \h </w:instrText>
+              <w:instrText xml:space="preserve"> PAGEREF _Toc466464553 \h </w:instrText>
             </w:r>
             <w:r>
               <w:rPr>
@@ -1608,7 +1694,7 @@
               <w:sz w:val="22"/>
             </w:rPr>
           </w:pPr>
-          <w:hyperlink w:anchor="_Toc464857955" w:history="1">
+          <w:hyperlink w:anchor="_Toc466464554" w:history="1">
             <w:r>
               <w:rPr>
                 <w:rStyle w:val="Hyperlink"/>
@@ -1650,7 +1736,7 @@
                 <w:noProof/>
                 <w:webHidden/>
               </w:rPr>
-              <w:instrText xml:space="preserve"> PAGEREF _Toc464857955 \h </w:instrText>
+              <w:instrText xml:space="preserve"> PAGEREF _Toc466464554 \h </w:instrText>
             </w:r>
             <w:r>
               <w:rPr>
@@ -1694,7 +1780,7 @@
               <w:sz w:val="22"/>
             </w:rPr>
           </w:pPr>
-          <w:hyperlink w:anchor="_Toc464857956" w:history="1">
+          <w:hyperlink w:anchor="_Toc466464555" w:history="1">
             <w:r>
               <w:rPr>
                 <w:rStyle w:val="Hyperlink"/>
@@ -1736,7 +1822,7 @@
                 <w:noProof/>
                 <w:webHidden/>
               </w:rPr>
-              <w:instrText xml:space="preserve"> PAGEREF _Toc464857956 \h </w:instrText>
+              <w:instrText xml:space="preserve"> PAGEREF _Toc466464555 \h </w:instrText>
             </w:r>
             <w:r>
               <w:rPr>
@@ -1780,7 +1866,7 @@
               <w:sz w:val="22"/>
             </w:rPr>
           </w:pPr>
-          <w:hyperlink w:anchor="_Toc464857957" w:history="1">
+          <w:hyperlink w:anchor="_Toc466464556" w:history="1">
             <w:r>
               <w:rPr>
                 <w:rStyle w:val="Hyperlink"/>
@@ -1822,7 +1908,7 @@
                 <w:noProof/>
                 <w:webHidden/>
               </w:rPr>
-              <w:instrText xml:space="preserve"> PAGEREF _Toc464857957 \h </w:instrText>
+              <w:instrText xml:space="preserve"> PAGEREF _Toc466464556 \h </w:instrText>
             </w:r>
             <w:r>
               <w:rPr>
@@ -1866,7 +1952,7 @@
               <w:sz w:val="22"/>
             </w:rPr>
           </w:pPr>
-          <w:hyperlink w:anchor="_Toc464857958" w:history="1">
+          <w:hyperlink w:anchor="_Toc466464557" w:history="1">
             <w:r>
               <w:rPr>
                 <w:rStyle w:val="Hyperlink"/>
@@ -1908,7 +1994,7 @@
                 <w:noProof/>
                 <w:webHidden/>
               </w:rPr>
-              <w:instrText xml:space="preserve"> PAGEREF _Toc464857958 \h </w:instrText>
+              <w:instrText xml:space="preserve"> PAGEREF _Toc466464557 \h </w:instrText>
             </w:r>
             <w:r>
               <w:rPr>
@@ -1952,7 +2038,7 @@
               <w:sz w:val="22"/>
             </w:rPr>
           </w:pPr>
-          <w:hyperlink w:anchor="_Toc464857959" w:history="1">
+          <w:hyperlink w:anchor="_Toc466464558" w:history="1">
             <w:r>
               <w:rPr>
                 <w:rStyle w:val="Hyperlink"/>
@@ -1994,7 +2080,7 @@
                 <w:noProof/>
                 <w:webHidden/>
               </w:rPr>
-              <w:instrText xml:space="preserve"> PAGEREF _Toc464857959 \h </w:instrText>
+              <w:instrText xml:space="preserve"> PAGEREF _Toc466464558 \h </w:instrText>
             </w:r>
             <w:r>
               <w:rPr>
@@ -2038,7 +2124,7 @@
               <w:sz w:val="22"/>
             </w:rPr>
           </w:pPr>
-          <w:hyperlink w:anchor="_Toc464857960" w:history="1">
+          <w:hyperlink w:anchor="_Toc466464559" w:history="1">
             <w:r>
               <w:rPr>
                 <w:rStyle w:val="Hyperlink"/>
@@ -2080,7 +2166,7 @@
                 <w:noProof/>
                 <w:webHidden/>
               </w:rPr>
-              <w:instrText xml:space="preserve"> PAGEREF _Toc464857960 \h </w:instrText>
+              <w:instrText xml:space="preserve"> PAGEREF _Toc466464559 \h </w:instrText>
             </w:r>
             <w:r>
               <w:rPr>
@@ -2124,7 +2210,7 @@
               <w:sz w:val="22"/>
             </w:rPr>
           </w:pPr>
-          <w:hyperlink w:anchor="_Toc464857961" w:history="1">
+          <w:hyperlink w:anchor="_Toc466464560" w:history="1">
             <w:r>
               <w:rPr>
                 <w:rStyle w:val="Hyperlink"/>
@@ -2166,7 +2252,7 @@
                 <w:noProof/>
                 <w:webHidden/>
               </w:rPr>
-              <w:instrText xml:space="preserve"> PAGEREF _Toc464857961 \h </w:instrText>
+              <w:instrText xml:space="preserve"> PAGEREF _Toc466464560 \h </w:instrText>
             </w:r>
             <w:r>
               <w:rPr>
@@ -2210,7 +2296,7 @@
               <w:sz w:val="22"/>
             </w:rPr>
           </w:pPr>
-          <w:hyperlink w:anchor="_Toc464857962" w:history="1">
+          <w:hyperlink w:anchor="_Toc466464561" w:history="1">
             <w:r>
               <w:rPr>
                 <w:rStyle w:val="Hyperlink"/>
@@ -2252,7 +2338,7 @@
                 <w:noProof/>
                 <w:webHidden/>
               </w:rPr>
-              <w:instrText xml:space="preserve"> PAGEREF _Toc464857962 \h </w:instrText>
+              <w:instrText xml:space="preserve"> PAGEREF _Toc466464561 \h </w:instrText>
             </w:r>
             <w:r>
               <w:rPr>
@@ -2296,7 +2382,7 @@
               <w:sz w:val="22"/>
             </w:rPr>
           </w:pPr>
-          <w:hyperlink w:anchor="_Toc464857963" w:history="1">
+          <w:hyperlink w:anchor="_Toc466464562" w:history="1">
             <w:r>
               <w:rPr>
                 <w:rStyle w:val="Hyperlink"/>
@@ -2338,7 +2424,7 @@
                 <w:noProof/>
                 <w:webHidden/>
               </w:rPr>
-              <w:instrText xml:space="preserve"> PAGEREF _Toc464857963 \h </w:instrText>
+              <w:instrText xml:space="preserve"> PAGEREF _Toc466464562 \h </w:instrText>
             </w:r>
             <w:r>
               <w:rPr>
@@ -2358,7 +2444,7 @@
                 <w:noProof/>
                 <w:webHidden/>
               </w:rPr>
-              <w:t>25</w:t>
+              <w:t>26</w:t>
             </w:r>
             <w:r>
               <w:rPr>
@@ -2382,7 +2468,7 @@
               <w:sz w:val="22"/>
             </w:rPr>
           </w:pPr>
-          <w:hyperlink w:anchor="_Toc464857964" w:history="1">
+          <w:hyperlink w:anchor="_Toc466464563" w:history="1">
             <w:r>
               <w:rPr>
                 <w:rStyle w:val="Hyperlink"/>
@@ -2424,7 +2510,7 @@
                 <w:noProof/>
                 <w:webHidden/>
               </w:rPr>
-              <w:instrText xml:space="preserve"> PAGEREF _Toc464857964 \h </w:instrText>
+              <w:instrText xml:space="preserve"> PAGEREF _Toc466464563 \h </w:instrText>
             </w:r>
             <w:r>
               <w:rPr>
@@ -2444,7 +2530,7 @@
                 <w:noProof/>
                 <w:webHidden/>
               </w:rPr>
-              <w:t>26</w:t>
+              <w:t>27</w:t>
             </w:r>
             <w:r>
               <w:rPr>
@@ -2468,7 +2554,7 @@
               <w:sz w:val="22"/>
             </w:rPr>
           </w:pPr>
-          <w:hyperlink w:anchor="_Toc464857965" w:history="1">
+          <w:hyperlink w:anchor="_Toc466464564" w:history="1">
             <w:r>
               <w:rPr>
                 <w:rStyle w:val="Hyperlink"/>
@@ -2510,7 +2596,7 @@
                 <w:noProof/>
                 <w:webHidden/>
               </w:rPr>
-              <w:instrText xml:space="preserve"> PAGEREF _Toc464857965 \h </w:instrText>
+              <w:instrText xml:space="preserve"> PAGEREF _Toc466464564 \h </w:instrText>
             </w:r>
             <w:r>
               <w:rPr>
@@ -2530,7 +2616,7 @@
                 <w:noProof/>
                 <w:webHidden/>
               </w:rPr>
-              <w:t>26</w:t>
+              <w:t>27</w:t>
             </w:r>
             <w:r>
               <w:rPr>
@@ -2554,7 +2640,7 @@
               <w:sz w:val="22"/>
             </w:rPr>
           </w:pPr>
-          <w:hyperlink w:anchor="_Toc464857966" w:history="1">
+          <w:hyperlink w:anchor="_Toc466464565" w:history="1">
             <w:r>
               <w:rPr>
                 <w:rStyle w:val="Hyperlink"/>
@@ -2596,7 +2682,7 @@
                 <w:noProof/>
                 <w:webHidden/>
               </w:rPr>
-              <w:instrText xml:space="preserve"> PAGEREF _Toc464857966 \h </w:instrText>
+              <w:instrText xml:space="preserve"> PAGEREF _Toc466464565 \h </w:instrText>
             </w:r>
             <w:r>
               <w:rPr>
@@ -2616,7 +2702,7 @@
                 <w:noProof/>
                 <w:webHidden/>
               </w:rPr>
-              <w:t>26</w:t>
+              <w:t>27</w:t>
             </w:r>
             <w:r>
               <w:rPr>
@@ -2640,7 +2726,7 @@
               <w:sz w:val="22"/>
             </w:rPr>
           </w:pPr>
-          <w:hyperlink w:anchor="_Toc464857967" w:history="1">
+          <w:hyperlink w:anchor="_Toc466464566" w:history="1">
             <w:r>
               <w:rPr>
                 <w:rStyle w:val="Hyperlink"/>
@@ -2682,7 +2768,7 @@
                 <w:noProof/>
                 <w:webHidden/>
               </w:rPr>
-              <w:instrText xml:space="preserve"> PAGEREF _Toc464857967 \h </w:instrText>
+              <w:instrText xml:space="preserve"> PAGEREF _Toc466464566 \h </w:instrText>
             </w:r>
             <w:r>
               <w:rPr>
@@ -2702,7 +2788,7 @@
                 <w:noProof/>
                 <w:webHidden/>
               </w:rPr>
-              <w:t>26</w:t>
+              <w:t>27</w:t>
             </w:r>
             <w:r>
               <w:rPr>
@@ -2726,7 +2812,7 @@
               <w:sz w:val="22"/>
             </w:rPr>
           </w:pPr>
-          <w:hyperlink w:anchor="_Toc464857968" w:history="1">
+          <w:hyperlink w:anchor="_Toc466464567" w:history="1">
             <w:r>
               <w:rPr>
                 <w:rStyle w:val="Hyperlink"/>
@@ -2768,7 +2854,7 @@
                 <w:noProof/>
                 <w:webHidden/>
               </w:rPr>
-              <w:instrText xml:space="preserve"> PAGEREF _Toc464857968 \h </w:instrText>
+              <w:instrText xml:space="preserve"> PAGEREF _Toc466464567 \h </w:instrText>
             </w:r>
             <w:r>
               <w:rPr>
@@ -2788,7 +2874,7 @@
                 <w:noProof/>
                 <w:webHidden/>
               </w:rPr>
-              <w:t>26</w:t>
+              <w:t>27</w:t>
             </w:r>
             <w:r>
               <w:rPr>
@@ -2812,7 +2898,7 @@
               <w:sz w:val="22"/>
             </w:rPr>
           </w:pPr>
-          <w:hyperlink w:anchor="_Toc464857969" w:history="1">
+          <w:hyperlink w:anchor="_Toc466464568" w:history="1">
             <w:r>
               <w:rPr>
                 <w:rStyle w:val="Hyperlink"/>
@@ -2854,7 +2940,7 @@
                 <w:noProof/>
                 <w:webHidden/>
               </w:rPr>
-              <w:instrText xml:space="preserve"> PAGEREF _Toc464857969 \h </w:instrText>
+              <w:instrText xml:space="preserve"> PAGEREF _Toc466464568 \h </w:instrText>
             </w:r>
             <w:r>
               <w:rPr>
@@ -2874,7 +2960,7 @@
                 <w:noProof/>
                 <w:webHidden/>
               </w:rPr>
-              <w:t>26</w:t>
+              <w:t>27</w:t>
             </w:r>
             <w:r>
               <w:rPr>
@@ -2898,7 +2984,7 @@
               <w:sz w:val="22"/>
             </w:rPr>
           </w:pPr>
-          <w:hyperlink w:anchor="_Toc464857970" w:history="1">
+          <w:hyperlink w:anchor="_Toc466464569" w:history="1">
             <w:r>
               <w:rPr>
                 <w:rStyle w:val="Hyperlink"/>
@@ -2940,7 +3026,7 @@
                 <w:noProof/>
                 <w:webHidden/>
               </w:rPr>
-              <w:instrText xml:space="preserve"> PAGEREF _Toc464857970 \h </w:instrText>
+              <w:instrText xml:space="preserve"> PAGEREF _Toc466464569 \h </w:instrText>
             </w:r>
             <w:r>
               <w:rPr>
@@ -2960,7 +3046,7 @@
                 <w:noProof/>
                 <w:webHidden/>
               </w:rPr>
-              <w:t>27</w:t>
+              <w:t>28</w:t>
             </w:r>
             <w:r>
               <w:rPr>
@@ -2984,7 +3070,7 @@
               <w:sz w:val="22"/>
             </w:rPr>
           </w:pPr>
-          <w:hyperlink w:anchor="_Toc464857971" w:history="1">
+          <w:hyperlink w:anchor="_Toc466464570" w:history="1">
             <w:r>
               <w:rPr>
                 <w:rStyle w:val="Hyperlink"/>
@@ -3026,7 +3112,7 @@
                 <w:noProof/>
                 <w:webHidden/>
               </w:rPr>
-              <w:instrText xml:space="preserve"> PAGEREF _Toc464857971 \h </w:instrText>
+              <w:instrText xml:space="preserve"> PAGEREF _Toc466464570 \h </w:instrText>
             </w:r>
             <w:r>
               <w:rPr>
@@ -3046,7 +3132,7 @@
                 <w:noProof/>
                 <w:webHidden/>
               </w:rPr>
-              <w:t>27</w:t>
+              <w:t>28</w:t>
             </w:r>
             <w:r>
               <w:rPr>
@@ -3070,7 +3156,7 @@
               <w:sz w:val="22"/>
             </w:rPr>
           </w:pPr>
-          <w:hyperlink w:anchor="_Toc464857972" w:history="1">
+          <w:hyperlink w:anchor="_Toc466464571" w:history="1">
             <w:r>
               <w:rPr>
                 <w:rStyle w:val="Hyperlink"/>
@@ -3112,7 +3198,7 @@
                 <w:noProof/>
                 <w:webHidden/>
               </w:rPr>
-              <w:instrText xml:space="preserve"> PAGEREF _Toc464857972 \h </w:instrText>
+              <w:instrText xml:space="preserve"> PAGEREF _Toc466464571 \h </w:instrText>
             </w:r>
             <w:r>
               <w:rPr>
@@ -3132,7 +3218,7 @@
                 <w:noProof/>
                 <w:webHidden/>
               </w:rPr>
-              <w:t>27</w:t>
+              <w:t>28</w:t>
             </w:r>
             <w:r>
               <w:rPr>
@@ -3156,7 +3242,7 @@
               <w:sz w:val="22"/>
             </w:rPr>
           </w:pPr>
-          <w:hyperlink w:anchor="_Toc464857973" w:history="1">
+          <w:hyperlink w:anchor="_Toc466464572" w:history="1">
             <w:r>
               <w:rPr>
                 <w:rStyle w:val="Hyperlink"/>
@@ -3198,7 +3284,7 @@
                 <w:noProof/>
                 <w:webHidden/>
               </w:rPr>
-              <w:instrText xml:space="preserve"> PAGEREF _Toc464857973 \h </w:instrText>
+              <w:instrText xml:space="preserve"> PAGEREF _Toc466464572 \h </w:instrText>
             </w:r>
             <w:r>
               <w:rPr>
@@ -3218,7 +3304,7 @@
                 <w:noProof/>
                 <w:webHidden/>
               </w:rPr>
-              <w:t>27</w:t>
+              <w:t>28</w:t>
             </w:r>
             <w:r>
               <w:rPr>
@@ -3242,7 +3328,7 @@
               <w:sz w:val="22"/>
             </w:rPr>
           </w:pPr>
-          <w:hyperlink w:anchor="_Toc464857974" w:history="1">
+          <w:hyperlink w:anchor="_Toc466464573" w:history="1">
             <w:r>
               <w:rPr>
                 <w:rStyle w:val="Hyperlink"/>
@@ -3284,7 +3370,7 @@
                 <w:noProof/>
                 <w:webHidden/>
               </w:rPr>
-              <w:instrText xml:space="preserve"> PAGEREF _Toc464857974 \h </w:instrText>
+              <w:instrText xml:space="preserve"> PAGEREF _Toc466464573 \h </w:instrText>
             </w:r>
             <w:r>
               <w:rPr>
@@ -3304,7 +3390,7 @@
                 <w:noProof/>
                 <w:webHidden/>
               </w:rPr>
-              <w:t>27</w:t>
+              <w:t>28</w:t>
             </w:r>
             <w:r>
               <w:rPr>
@@ -3328,7 +3414,7 @@
               <w:sz w:val="22"/>
             </w:rPr>
           </w:pPr>
-          <w:hyperlink w:anchor="_Toc464857975" w:history="1">
+          <w:hyperlink w:anchor="_Toc466464574" w:history="1">
             <w:r>
               <w:rPr>
                 <w:rStyle w:val="Hyperlink"/>
@@ -3370,7 +3456,7 @@
                 <w:noProof/>
                 <w:webHidden/>
               </w:rPr>
-              <w:instrText xml:space="preserve"> PAGEREF _Toc464857975 \h </w:instrText>
+              <w:instrText xml:space="preserve"> PAGEREF _Toc466464574 \h </w:instrText>
             </w:r>
             <w:r>
               <w:rPr>
@@ -3390,7 +3476,7 @@
                 <w:noProof/>
                 <w:webHidden/>
               </w:rPr>
-              <w:t>27</w:t>
+              <w:t>28</w:t>
             </w:r>
             <w:r>
               <w:rPr>
@@ -3414,7 +3500,7 @@
               <w:sz w:val="22"/>
             </w:rPr>
           </w:pPr>
-          <w:hyperlink w:anchor="_Toc464857976" w:history="1">
+          <w:hyperlink w:anchor="_Toc466464575" w:history="1">
             <w:r>
               <w:rPr>
                 <w:rStyle w:val="Hyperlink"/>
@@ -3456,7 +3542,7 @@
                 <w:noProof/>
                 <w:webHidden/>
               </w:rPr>
-              <w:instrText xml:space="preserve"> PAGEREF _Toc464857976 \h </w:instrText>
+              <w:instrText xml:space="preserve"> PAGEREF _Toc466464575 \h </w:instrText>
             </w:r>
             <w:r>
               <w:rPr>
@@ -3476,7 +3562,7 @@
                 <w:noProof/>
                 <w:webHidden/>
               </w:rPr>
-              <w:t>27</w:t>
+              <w:t>28</w:t>
             </w:r>
             <w:r>
               <w:rPr>
@@ -3500,7 +3586,7 @@
               <w:sz w:val="22"/>
             </w:rPr>
           </w:pPr>
-          <w:hyperlink w:anchor="_Toc464857977" w:history="1">
+          <w:hyperlink w:anchor="_Toc466464576" w:history="1">
             <w:r>
               <w:rPr>
                 <w:rStyle w:val="Hyperlink"/>
@@ -3542,7 +3628,7 @@
                 <w:noProof/>
                 <w:webHidden/>
               </w:rPr>
-              <w:instrText xml:space="preserve"> PAGEREF _Toc464857977 \h </w:instrText>
+              <w:instrText xml:space="preserve"> PAGEREF _Toc466464576 \h </w:instrText>
             </w:r>
             <w:r>
               <w:rPr>
@@ -3562,7 +3648,7 @@
                 <w:noProof/>
                 <w:webHidden/>
               </w:rPr>
-              <w:t>27</w:t>
+              <w:t>28</w:t>
             </w:r>
             <w:r>
               <w:rPr>
@@ -3586,7 +3672,7 @@
               <w:sz w:val="22"/>
             </w:rPr>
           </w:pPr>
-          <w:hyperlink w:anchor="_Toc464857978" w:history="1">
+          <w:hyperlink w:anchor="_Toc466464577" w:history="1">
             <w:r>
               <w:rPr>
                 <w:rStyle w:val="Hyperlink"/>
@@ -3628,7 +3714,7 @@
                 <w:noProof/>
                 <w:webHidden/>
               </w:rPr>
-              <w:instrText xml:space="preserve"> PAGEREF _Toc464857978 \h </w:instrText>
+              <w:instrText xml:space="preserve"> PAGEREF _Toc466464577 \h </w:instrText>
             </w:r>
             <w:r>
               <w:rPr>
@@ -3648,7 +3734,7 @@
                 <w:noProof/>
                 <w:webHidden/>
               </w:rPr>
-              <w:t>27</w:t>
+              <w:t>28</w:t>
             </w:r>
             <w:r>
               <w:rPr>
@@ -3672,7 +3758,7 @@
               <w:sz w:val="22"/>
             </w:rPr>
           </w:pPr>
-          <w:hyperlink w:anchor="_Toc464857979" w:history="1">
+          <w:hyperlink w:anchor="_Toc466464578" w:history="1">
             <w:r>
               <w:rPr>
                 <w:rStyle w:val="Hyperlink"/>
@@ -3714,7 +3800,7 @@
                 <w:noProof/>
                 <w:webHidden/>
               </w:rPr>
-              <w:instrText xml:space="preserve"> PAGEREF _Toc464857979 \h </w:instrText>
+              <w:instrText xml:space="preserve"> PAGEREF _Toc466464578 \h </w:instrText>
             </w:r>
             <w:r>
               <w:rPr>
@@ -3734,7 +3820,7 @@
                 <w:noProof/>
                 <w:webHidden/>
               </w:rPr>
-              <w:t>27</w:t>
+              <w:t>28</w:t>
             </w:r>
             <w:r>
               <w:rPr>
@@ -3758,7 +3844,7 @@
               <w:sz w:val="22"/>
             </w:rPr>
           </w:pPr>
-          <w:hyperlink w:anchor="_Toc464857980" w:history="1">
+          <w:hyperlink w:anchor="_Toc466464579" w:history="1">
             <w:r>
               <w:rPr>
                 <w:rStyle w:val="Hyperlink"/>
@@ -3800,7 +3886,7 @@
                 <w:noProof/>
                 <w:webHidden/>
               </w:rPr>
-              <w:instrText xml:space="preserve"> PAGEREF _Toc464857980 \h </w:instrText>
+              <w:instrText xml:space="preserve"> PAGEREF _Toc466464579 \h </w:instrText>
             </w:r>
             <w:r>
               <w:rPr>
@@ -3820,7 +3906,7 @@
                 <w:noProof/>
                 <w:webHidden/>
               </w:rPr>
-              <w:t>27</w:t>
+              <w:t>28</w:t>
             </w:r>
             <w:r>
               <w:rPr>
@@ -3844,7 +3930,7 @@
               <w:sz w:val="22"/>
             </w:rPr>
           </w:pPr>
-          <w:hyperlink w:anchor="_Toc464857981" w:history="1">
+          <w:hyperlink w:anchor="_Toc466464580" w:history="1">
             <w:r>
               <w:rPr>
                 <w:rStyle w:val="Hyperlink"/>
@@ -3886,7 +3972,7 @@
                 <w:noProof/>
                 <w:webHidden/>
               </w:rPr>
-              <w:instrText xml:space="preserve"> PAGEREF _Toc464857981 \h </w:instrText>
+              <w:instrText xml:space="preserve"> PAGEREF _Toc466464580 \h </w:instrText>
             </w:r>
             <w:r>
               <w:rPr>
@@ -3906,7 +3992,7 @@
                 <w:noProof/>
                 <w:webHidden/>
               </w:rPr>
-              <w:t>27</w:t>
+              <w:t>28</w:t>
             </w:r>
             <w:r>
               <w:rPr>
@@ -3930,7 +4016,7 @@
               <w:sz w:val="22"/>
             </w:rPr>
           </w:pPr>
-          <w:hyperlink w:anchor="_Toc464857982" w:history="1">
+          <w:hyperlink w:anchor="_Toc466464581" w:history="1">
             <w:r>
               <w:rPr>
                 <w:rStyle w:val="Hyperlink"/>
@@ -3972,7 +4058,7 @@
                 <w:noProof/>
                 <w:webHidden/>
               </w:rPr>
-              <w:instrText xml:space="preserve"> PAGEREF _Toc464857982 \h </w:instrText>
+              <w:instrText xml:space="preserve"> PAGEREF _Toc466464581 \h </w:instrText>
             </w:r>
             <w:r>
               <w:rPr>
@@ -3992,7 +4078,7 @@
                 <w:noProof/>
                 <w:webHidden/>
               </w:rPr>
-              <w:t>27</w:t>
+              <w:t>28</w:t>
             </w:r>
             <w:r>
               <w:rPr>
@@ -4016,7 +4102,7 @@
               <w:sz w:val="22"/>
             </w:rPr>
           </w:pPr>
-          <w:hyperlink w:anchor="_Toc464857983" w:history="1">
+          <w:hyperlink w:anchor="_Toc466464582" w:history="1">
             <w:r>
               <w:rPr>
                 <w:rStyle w:val="Hyperlink"/>
@@ -4058,7 +4144,7 @@
                 <w:noProof/>
                 <w:webHidden/>
               </w:rPr>
-              <w:instrText xml:space="preserve"> PAGEREF _Toc464857983 \h </w:instrText>
+              <w:instrText xml:space="preserve"> PAGEREF _Toc466464582 \h </w:instrText>
             </w:r>
             <w:r>
               <w:rPr>
@@ -4078,7 +4164,7 @@
                 <w:noProof/>
                 <w:webHidden/>
               </w:rPr>
-              <w:t>27</w:t>
+              <w:t>28</w:t>
             </w:r>
             <w:r>
               <w:rPr>
@@ -4102,7 +4188,7 @@
               <w:sz w:val="22"/>
             </w:rPr>
           </w:pPr>
-          <w:hyperlink w:anchor="_Toc464857984" w:history="1">
+          <w:hyperlink w:anchor="_Toc466464583" w:history="1">
             <w:r>
               <w:rPr>
                 <w:rStyle w:val="Hyperlink"/>
@@ -4144,7 +4230,7 @@
                 <w:noProof/>
                 <w:webHidden/>
               </w:rPr>
-              <w:instrText xml:space="preserve"> PAGEREF _Toc464857984 \h </w:instrText>
+              <w:instrText xml:space="preserve"> PAGEREF _Toc466464583 \h </w:instrText>
             </w:r>
             <w:r>
               <w:rPr>
@@ -4164,7 +4250,7 @@
                 <w:noProof/>
                 <w:webHidden/>
               </w:rPr>
-              <w:t>28</w:t>
+              <w:t>29</w:t>
             </w:r>
             <w:r>
               <w:rPr>
@@ -4188,7 +4274,7 @@
               <w:sz w:val="22"/>
             </w:rPr>
           </w:pPr>
-          <w:hyperlink w:anchor="_Toc464857985" w:history="1">
+          <w:hyperlink w:anchor="_Toc466464584" w:history="1">
             <w:r>
               <w:rPr>
                 <w:rStyle w:val="Hyperlink"/>
@@ -4230,7 +4316,7 @@
                 <w:noProof/>
                 <w:webHidden/>
               </w:rPr>
-              <w:instrText xml:space="preserve"> PAGEREF _Toc464857985 \h </w:instrText>
+              <w:instrText xml:space="preserve"> PAGEREF _Toc466464584 \h </w:instrText>
             </w:r>
             <w:r>
               <w:rPr>
@@ -4250,7 +4336,7 @@
                 <w:noProof/>
                 <w:webHidden/>
               </w:rPr>
-              <w:t>28</w:t>
+              <w:t>29</w:t>
             </w:r>
             <w:r>
               <w:rPr>
@@ -4274,7 +4360,7 @@
               <w:sz w:val="22"/>
             </w:rPr>
           </w:pPr>
-          <w:hyperlink w:anchor="_Toc464857986" w:history="1">
+          <w:hyperlink w:anchor="_Toc466464585" w:history="1">
             <w:r>
               <w:rPr>
                 <w:rStyle w:val="Hyperlink"/>
@@ -4316,7 +4402,7 @@
                 <w:noProof/>
                 <w:webHidden/>
               </w:rPr>
-              <w:instrText xml:space="preserve"> PAGEREF _Toc464857986 \h </w:instrText>
+              <w:instrText xml:space="preserve"> PAGEREF _Toc466464585 \h </w:instrText>
             </w:r>
             <w:r>
               <w:rPr>
@@ -4336,7 +4422,7 @@
                 <w:noProof/>
                 <w:webHidden/>
               </w:rPr>
-              <w:t>28</w:t>
+              <w:t>29</w:t>
             </w:r>
             <w:r>
               <w:rPr>
@@ -4360,7 +4446,7 @@
               <w:sz w:val="22"/>
             </w:rPr>
           </w:pPr>
-          <w:hyperlink w:anchor="_Toc464857987" w:history="1">
+          <w:hyperlink w:anchor="_Toc466464586" w:history="1">
             <w:r>
               <w:rPr>
                 <w:rStyle w:val="Hyperlink"/>
@@ -4402,7 +4488,7 @@
                 <w:noProof/>
                 <w:webHidden/>
               </w:rPr>
-              <w:instrText xml:space="preserve"> PAGEREF _Toc464857987 \h </w:instrText>
+              <w:instrText xml:space="preserve"> PAGEREF _Toc466464586 \h </w:instrText>
             </w:r>
             <w:r>
               <w:rPr>
@@ -4422,7 +4508,7 @@
                 <w:noProof/>
                 <w:webHidden/>
               </w:rPr>
-              <w:t>28</w:t>
+              <w:t>29</w:t>
             </w:r>
             <w:r>
               <w:rPr>
@@ -4446,7 +4532,7 @@
               <w:sz w:val="22"/>
             </w:rPr>
           </w:pPr>
-          <w:hyperlink w:anchor="_Toc464857988" w:history="1">
+          <w:hyperlink w:anchor="_Toc466464587" w:history="1">
             <w:r>
               <w:rPr>
                 <w:rStyle w:val="Hyperlink"/>
@@ -4488,7 +4574,7 @@
                 <w:noProof/>
                 <w:webHidden/>
               </w:rPr>
-              <w:instrText xml:space="preserve"> PAGEREF _Toc464857988 \h </w:instrText>
+              <w:instrText xml:space="preserve"> PAGEREF _Toc466464587 \h </w:instrText>
             </w:r>
             <w:r>
               <w:rPr>
@@ -4508,7 +4594,7 @@
                 <w:noProof/>
                 <w:webHidden/>
               </w:rPr>
-              <w:t>29</w:t>
+              <w:t>30</w:t>
             </w:r>
             <w:r>
               <w:rPr>
@@ -4532,7 +4618,7 @@
               <w:sz w:val="22"/>
             </w:rPr>
           </w:pPr>
-          <w:hyperlink w:anchor="_Toc464857989" w:history="1">
+          <w:hyperlink w:anchor="_Toc466464588" w:history="1">
             <w:r>
               <w:rPr>
                 <w:rStyle w:val="Hyperlink"/>
@@ -4574,7 +4660,7 @@
                 <w:noProof/>
                 <w:webHidden/>
               </w:rPr>
-              <w:instrText xml:space="preserve"> PAGEREF _Toc464857989 \h </w:instrText>
+              <w:instrText xml:space="preserve"> PAGEREF _Toc466464588 \h </w:instrText>
             </w:r>
             <w:r>
               <w:rPr>
@@ -4594,7 +4680,7 @@
                 <w:noProof/>
                 <w:webHidden/>
               </w:rPr>
-              <w:t>29</w:t>
+              <w:t>30</w:t>
             </w:r>
             <w:r>
               <w:rPr>
@@ -4618,7 +4704,7 @@
               <w:sz w:val="22"/>
             </w:rPr>
           </w:pPr>
-          <w:hyperlink w:anchor="_Toc464857990" w:history="1">
+          <w:hyperlink w:anchor="_Toc466464589" w:history="1">
             <w:r>
               <w:rPr>
                 <w:rStyle w:val="Hyperlink"/>
@@ -4660,7 +4746,7 @@
                 <w:noProof/>
                 <w:webHidden/>
               </w:rPr>
-              <w:instrText xml:space="preserve"> PAGEREF _Toc464857990 \h </w:instrText>
+              <w:instrText xml:space="preserve"> PAGEREF _Toc466464589 \h </w:instrText>
             </w:r>
             <w:r>
               <w:rPr>
@@ -4680,7 +4766,7 @@
                 <w:noProof/>
                 <w:webHidden/>
               </w:rPr>
-              <w:t>29</w:t>
+              <w:t>30</w:t>
             </w:r>
             <w:r>
               <w:rPr>
@@ -4704,7 +4790,7 @@
               <w:sz w:val="22"/>
             </w:rPr>
           </w:pPr>
-          <w:hyperlink w:anchor="_Toc464857991" w:history="1">
+          <w:hyperlink w:anchor="_Toc466464590" w:history="1">
             <w:r>
               <w:rPr>
                 <w:rStyle w:val="Hyperlink"/>
@@ -4746,7 +4832,7 @@
                 <w:noProof/>
                 <w:webHidden/>
               </w:rPr>
-              <w:instrText xml:space="preserve"> PAGEREF _Toc464857991 \h </w:instrText>
+              <w:instrText xml:space="preserve"> PAGEREF _Toc466464590 \h </w:instrText>
             </w:r>
             <w:r>
               <w:rPr>
@@ -4766,7 +4852,7 @@
                 <w:noProof/>
                 <w:webHidden/>
               </w:rPr>
-              <w:t>29</w:t>
+              <w:t>30</w:t>
             </w:r>
             <w:r>
               <w:rPr>
@@ -4790,7 +4876,7 @@
               <w:sz w:val="22"/>
             </w:rPr>
           </w:pPr>
-          <w:hyperlink w:anchor="_Toc464857992" w:history="1">
+          <w:hyperlink w:anchor="_Toc466464591" w:history="1">
             <w:r>
               <w:rPr>
                 <w:rStyle w:val="Hyperlink"/>
@@ -4832,7 +4918,7 @@
                 <w:noProof/>
                 <w:webHidden/>
               </w:rPr>
-              <w:instrText xml:space="preserve"> PAGEREF _Toc464857992 \h </w:instrText>
+              <w:instrText xml:space="preserve"> PAGEREF _Toc466464591 \h </w:instrText>
             </w:r>
             <w:r>
               <w:rPr>
@@ -4852,7 +4938,7 @@
                 <w:noProof/>
                 <w:webHidden/>
               </w:rPr>
-              <w:t>29</w:t>
+              <w:t>30</w:t>
             </w:r>
             <w:r>
               <w:rPr>
@@ -4876,7 +4962,7 @@
               <w:sz w:val="22"/>
             </w:rPr>
           </w:pPr>
-          <w:hyperlink w:anchor="_Toc464857993" w:history="1">
+          <w:hyperlink w:anchor="_Toc466464592" w:history="1">
             <w:r>
               <w:rPr>
                 <w:rStyle w:val="Hyperlink"/>
@@ -4918,7 +5004,7 @@
                 <w:noProof/>
                 <w:webHidden/>
               </w:rPr>
-              <w:instrText xml:space="preserve"> PAGEREF _Toc464857993 \h </w:instrText>
+              <w:instrText xml:space="preserve"> PAGEREF _Toc466464592 \h </w:instrText>
             </w:r>
             <w:r>
               <w:rPr>
@@ -4938,7 +5024,7 @@
                 <w:noProof/>
                 <w:webHidden/>
               </w:rPr>
-              <w:t>29</w:t>
+              <w:t>30</w:t>
             </w:r>
             <w:r>
               <w:rPr>
@@ -4962,7 +5048,7 @@
               <w:sz w:val="22"/>
             </w:rPr>
           </w:pPr>
-          <w:hyperlink w:anchor="_Toc464857994" w:history="1">
+          <w:hyperlink w:anchor="_Toc466464593" w:history="1">
             <w:r>
               <w:rPr>
                 <w:rStyle w:val="Hyperlink"/>
@@ -5004,7 +5090,7 @@
                 <w:noProof/>
                 <w:webHidden/>
               </w:rPr>
-              <w:instrText xml:space="preserve"> PAGEREF _Toc464857994 \h </w:instrText>
+              <w:instrText xml:space="preserve"> PAGEREF _Toc466464593 \h </w:instrText>
             </w:r>
             <w:r>
               <w:rPr>
@@ -5024,7 +5110,7 @@
                 <w:noProof/>
                 <w:webHidden/>
               </w:rPr>
-              <w:t>29</w:t>
+              <w:t>30</w:t>
             </w:r>
             <w:r>
               <w:rPr>
@@ -5048,7 +5134,7 @@
               <w:sz w:val="22"/>
             </w:rPr>
           </w:pPr>
-          <w:hyperlink w:anchor="_Toc464857995" w:history="1">
+          <w:hyperlink w:anchor="_Toc466464594" w:history="1">
             <w:r>
               <w:rPr>
                 <w:rStyle w:val="Hyperlink"/>
@@ -5090,7 +5176,7 @@
                 <w:noProof/>
                 <w:webHidden/>
               </w:rPr>
-              <w:instrText xml:space="preserve"> PAGEREF _Toc464857995 \h </w:instrText>
+              <w:instrText xml:space="preserve"> PAGEREF _Toc466464594 \h </w:instrText>
             </w:r>
             <w:r>
               <w:rPr>
@@ -5110,7 +5196,7 @@
                 <w:noProof/>
                 <w:webHidden/>
               </w:rPr>
-              <w:t>29</w:t>
+              <w:t>30</w:t>
             </w:r>
             <w:r>
               <w:rPr>
@@ -5134,7 +5220,7 @@
               <w:sz w:val="22"/>
             </w:rPr>
           </w:pPr>
-          <w:hyperlink w:anchor="_Toc464857996" w:history="1">
+          <w:hyperlink w:anchor="_Toc466464595" w:history="1">
             <w:r>
               <w:rPr>
                 <w:rStyle w:val="Hyperlink"/>
@@ -5176,7 +5262,7 @@
                 <w:noProof/>
                 <w:webHidden/>
               </w:rPr>
-              <w:instrText xml:space="preserve"> PAGEREF _Toc464857996 \h </w:instrText>
+              <w:instrText xml:space="preserve"> PAGEREF _Toc466464595 \h </w:instrText>
             </w:r>
             <w:r>
               <w:rPr>
@@ -5196,7 +5282,7 @@
                 <w:noProof/>
                 <w:webHidden/>
               </w:rPr>
-              <w:t>30</w:t>
+              <w:t>31</w:t>
             </w:r>
             <w:r>
               <w:rPr>
@@ -5220,7 +5306,7 @@
               <w:sz w:val="22"/>
             </w:rPr>
           </w:pPr>
-          <w:hyperlink w:anchor="_Toc464857997" w:history="1">
+          <w:hyperlink w:anchor="_Toc466464596" w:history="1">
             <w:r>
               <w:rPr>
                 <w:rStyle w:val="Hyperlink"/>
@@ -5262,7 +5348,7 @@
                 <w:noProof/>
                 <w:webHidden/>
               </w:rPr>
-              <w:instrText xml:space="preserve"> PAGEREF _Toc464857997 \h </w:instrText>
+              <w:instrText xml:space="preserve"> PAGEREF _Toc466464596 \h </w:instrText>
             </w:r>
             <w:r>
               <w:rPr>
@@ -5282,7 +5368,7 @@
                 <w:noProof/>
                 <w:webHidden/>
               </w:rPr>
-              <w:t>30</w:t>
+              <w:t>31</w:t>
             </w:r>
             <w:r>
               <w:rPr>
@@ -5306,7 +5392,7 @@
               <w:sz w:val="22"/>
             </w:rPr>
           </w:pPr>
-          <w:hyperlink w:anchor="_Toc464857998" w:history="1">
+          <w:hyperlink w:anchor="_Toc466464597" w:history="1">
             <w:r>
               <w:rPr>
                 <w:rStyle w:val="Hyperlink"/>
@@ -5348,7 +5434,7 @@
                 <w:noProof/>
                 <w:webHidden/>
               </w:rPr>
-              <w:instrText xml:space="preserve"> PAGEREF _Toc464857998 \h </w:instrText>
+              <w:instrText xml:space="preserve"> PAGEREF _Toc466464597 \h </w:instrText>
             </w:r>
             <w:r>
               <w:rPr>
@@ -5368,7 +5454,7 @@
                 <w:noProof/>
                 <w:webHidden/>
               </w:rPr>
-              <w:t>30</w:t>
+              <w:t>31</w:t>
             </w:r>
             <w:r>
               <w:rPr>
@@ -5392,7 +5478,7 @@
               <w:sz w:val="22"/>
             </w:rPr>
           </w:pPr>
-          <w:hyperlink w:anchor="_Toc464857999" w:history="1">
+          <w:hyperlink w:anchor="_Toc466464598" w:history="1">
             <w:r>
               <w:rPr>
                 <w:rStyle w:val="Hyperlink"/>
@@ -5434,7 +5520,7 @@
                 <w:noProof/>
                 <w:webHidden/>
               </w:rPr>
-              <w:instrText xml:space="preserve"> PAGEREF _Toc464857999 \h </w:instrText>
+              <w:instrText xml:space="preserve"> PAGEREF _Toc466464598 \h </w:instrText>
             </w:r>
             <w:r>
               <w:rPr>
@@ -5454,7 +5540,7 @@
                 <w:noProof/>
                 <w:webHidden/>
               </w:rPr>
-              <w:t>30</w:t>
+              <w:t>31</w:t>
             </w:r>
             <w:r>
               <w:rPr>
@@ -5478,7 +5564,7 @@
               <w:sz w:val="22"/>
             </w:rPr>
           </w:pPr>
-          <w:hyperlink w:anchor="_Toc464858000" w:history="1">
+          <w:hyperlink w:anchor="_Toc466464599" w:history="1">
             <w:r>
               <w:rPr>
                 <w:rStyle w:val="Hyperlink"/>
@@ -5520,7 +5606,7 @@
                 <w:noProof/>
                 <w:webHidden/>
               </w:rPr>
-              <w:instrText xml:space="preserve"> PAGEREF _Toc464858000 \h </w:instrText>
+              <w:instrText xml:space="preserve"> PAGEREF _Toc466464599 \h </w:instrText>
             </w:r>
             <w:r>
               <w:rPr>
@@ -5540,7 +5626,7 @@
                 <w:noProof/>
                 <w:webHidden/>
               </w:rPr>
-              <w:t>31</w:t>
+              <w:t>32</w:t>
             </w:r>
             <w:r>
               <w:rPr>
@@ -5584,7 +5670,7 @@
           <w:rFonts w:cs="Times New Roman"/>
         </w:rPr>
       </w:pPr>
-      <w:bookmarkStart w:id="0" w:name="_Toc464857937"/>
+      <w:bookmarkStart w:id="0" w:name="_Toc466464535"/>
       <w:r>
         <w:rPr>
           <w:rFonts w:cs="Times New Roman"/>
@@ -5617,7 +5703,7 @@
           <w:szCs w:val="28"/>
         </w:rPr>
       </w:pPr>
-      <w:bookmarkStart w:id="1" w:name="_Toc464857938"/>
+      <w:bookmarkStart w:id="1" w:name="_Toc466464536"/>
       <w:r>
         <w:rPr>
           <w:rFonts w:cs="Times New Roman"/>
@@ -5635,7 +5721,7 @@
       <w:r>
         <w:t xml:space="preserve"> </w:t>
       </w:r>
-      <w:bookmarkStart w:id="2" w:name="_Toc464857939"/>
+      <w:bookmarkStart w:id="2" w:name="_Toc466464537"/>
       <w:r>
         <w:t>Changes in Version 1.5</w:t>
       </w:r>
@@ -5660,6 +5746,21 @@
     </w:p>
     <w:p>
       <w:pPr>
+        <w:pStyle w:val="Heading2"/>
+      </w:pPr>
+      <w:bookmarkStart w:id="3" w:name="_Toc466464538"/>
+      <w:r>
+        <w:t>Changes in Version 2.0</w:t>
+      </w:r>
+      <w:bookmarkEnd w:id="3"/>
+    </w:p>
+    <w:p>
+      <w:r>
+        <w:t>In this version, we have added our initial designs for the architecture and behavior of the system. We have changed our architecture to the component-based architecture, which more accurately captures the way Unity objects are built off of each other to create the overall system.</w:t>
+      </w:r>
+    </w:p>
+    <w:p>
+      <w:pPr>
         <w:spacing w:after="160" w:line="259" w:lineRule="auto"/>
       </w:pPr>
       <w:r>
@@ -5673,7 +5774,7 @@
           <w:rFonts w:cs="Times New Roman"/>
         </w:rPr>
       </w:pPr>
-      <w:bookmarkStart w:id="3" w:name="_Toc464857940"/>
+      <w:bookmarkStart w:id="4" w:name="_Toc466464539"/>
       <w:r>
         <w:rPr>
           <w:rFonts w:cs="Times New Roman"/>
@@ -5681,7 +5782,7 @@
         <w:lastRenderedPageBreak/>
         <w:t>Problem Statement</w:t>
       </w:r>
-      <w:bookmarkEnd w:id="3"/>
+      <w:bookmarkEnd w:id="4"/>
     </w:p>
     <w:p>
       <w:pPr>
@@ -5690,11 +5791,11 @@
           <w:b/>
         </w:rPr>
       </w:pPr>
-      <w:bookmarkStart w:id="4" w:name="_Toc464857941"/>
+      <w:bookmarkStart w:id="5" w:name="_Toc466464540"/>
       <w:r>
         <w:t>Business Background</w:t>
       </w:r>
-      <w:bookmarkEnd w:id="4"/>
+      <w:bookmarkEnd w:id="5"/>
     </w:p>
     <w:p>
       <w:r>
@@ -5714,11 +5815,11 @@
           <w:b/>
         </w:rPr>
       </w:pPr>
-      <w:bookmarkStart w:id="5" w:name="_Toc464857942"/>
+      <w:bookmarkStart w:id="6" w:name="_Toc466464541"/>
       <w:r>
         <w:t>Needs</w:t>
       </w:r>
-      <w:bookmarkEnd w:id="5"/>
+      <w:bookmarkEnd w:id="6"/>
     </w:p>
     <w:p>
       <w:r>
@@ -5733,11 +5834,11 @@
           <w:b/>
         </w:rPr>
       </w:pPr>
-      <w:bookmarkStart w:id="6" w:name="_Toc464857943"/>
+      <w:bookmarkStart w:id="7" w:name="_Toc466464542"/>
       <w:r>
         <w:t>Objectives</w:t>
       </w:r>
-      <w:bookmarkEnd w:id="6"/>
+      <w:bookmarkEnd w:id="7"/>
     </w:p>
     <w:p>
       <w:pPr>
@@ -5763,7 +5864,7 @@
           <w:rFonts w:cs="Times New Roman"/>
         </w:rPr>
       </w:pPr>
-      <w:bookmarkStart w:id="7" w:name="_Toc464857944"/>
+      <w:bookmarkStart w:id="8" w:name="_Toc466464543"/>
       <w:r>
         <w:rPr>
           <w:rFonts w:cs="Times New Roman"/>
@@ -5771,7 +5872,7 @@
         <w:lastRenderedPageBreak/>
         <w:t>Requirements</w:t>
       </w:r>
-      <w:bookmarkEnd w:id="7"/>
+      <w:bookmarkEnd w:id="8"/>
     </w:p>
     <w:p>
       <w:pPr>
@@ -5780,14 +5881,14 @@
           <w:b/>
         </w:rPr>
       </w:pPr>
-      <w:bookmarkStart w:id="8" w:name="_Toc464857945"/>
+      <w:bookmarkStart w:id="9" w:name="_Toc466464544"/>
       <w:r>
         <w:t>U</w:t>
       </w:r>
       <w:r>
         <w:t>ser Requirements</w:t>
       </w:r>
-      <w:bookmarkEnd w:id="8"/>
+      <w:bookmarkEnd w:id="9"/>
     </w:p>
     <w:p>
       <w:pPr>
@@ -5796,14 +5897,14 @@
           <w:rFonts w:cs="Times New Roman"/>
         </w:rPr>
       </w:pPr>
-      <w:bookmarkStart w:id="9" w:name="_Toc464857946"/>
+      <w:bookmarkStart w:id="10" w:name="_Toc466464545"/>
       <w:r>
         <w:rPr>
           <w:rFonts w:cs="Times New Roman"/>
         </w:rPr>
         <w:t>Glossary of Relevant Domain Terminology</w:t>
       </w:r>
-      <w:bookmarkEnd w:id="9"/>
+      <w:bookmarkEnd w:id="10"/>
     </w:p>
     <w:p>
       <w:pPr>
@@ -5847,11 +5948,6 @@
       </w:r>
     </w:p>
     <w:p>
-      <w:pPr>
-        <w:rPr>
-          <w:b/>
-        </w:rPr>
-      </w:pPr>
       <w:r>
         <w:rPr>
           <w:u w:val="single"/>
@@ -5864,19 +5960,41 @@
     </w:p>
     <w:p>
       <w:pPr>
+        <w:rPr>
+          <w:b/>
+        </w:rPr>
+      </w:pPr>
+      <w:r>
+        <w:rPr>
+          <w:u w:val="single"/>
+        </w:rPr>
+        <w:t>Scene</w:t>
+      </w:r>
+      <w:r>
+        <w:t xml:space="preserve"> – A Unity scene is an aggregation of components that can be executed on </w:t>
+      </w:r>
+      <w:r>
+        <w:t>its</w:t>
+      </w:r>
+      <w:r>
+        <w:t xml:space="preserve"> own</w:t>
+      </w:r>
+    </w:p>
+    <w:p>
+      <w:pPr>
         <w:pStyle w:val="Heading3"/>
         <w:rPr>
           <w:rFonts w:cs="Times New Roman"/>
         </w:rPr>
       </w:pPr>
-      <w:bookmarkStart w:id="10" w:name="_Toc464857947"/>
+      <w:bookmarkStart w:id="11" w:name="_Toc466464546"/>
       <w:r>
         <w:rPr>
           <w:rFonts w:cs="Times New Roman"/>
         </w:rPr>
         <w:t>User Groups</w:t>
       </w:r>
-      <w:bookmarkEnd w:id="10"/>
+      <w:bookmarkEnd w:id="11"/>
     </w:p>
     <w:p>
       <w:pPr>
@@ -5901,14 +6019,14 @@
           <w:rFonts w:cs="Times New Roman"/>
         </w:rPr>
       </w:pPr>
-      <w:bookmarkStart w:id="11" w:name="_Toc464857948"/>
+      <w:bookmarkStart w:id="12" w:name="_Toc466464547"/>
       <w:r>
         <w:rPr>
           <w:rFonts w:cs="Times New Roman"/>
         </w:rPr>
         <w:t>Functional Requirements</w:t>
       </w:r>
-      <w:bookmarkEnd w:id="11"/>
+      <w:bookmarkEnd w:id="12"/>
     </w:p>
     <w:p>
       <w:pPr>
@@ -5960,10 +6078,10 @@
             <v:path o:extrusionok="f" gradientshapeok="t" o:connecttype="rect"/>
             <o:lock v:ext="edit" aspectratio="t"/>
           </v:shapetype>
-          <v:shape id="_x0000_i1025" type="#_x0000_t75" style="width:464.25pt;height:225pt" o:ole="">
+          <v:shape id="_x0000_i1025" type="#_x0000_t75" style="width:464.15pt;height:225.05pt" o:ole="">
             <v:imagedata r:id="rId8" o:title=""/>
           </v:shape>
-          <o:OLEObject Type="Embed" ProgID="Visio.Drawing.15" ShapeID="_x0000_i1025" DrawAspect="Content" ObjectID="_1540137092" r:id="rId9"/>
+          <o:OLEObject Type="Embed" ProgID="Visio.Drawing.15" ShapeID="_x0000_i1025" DrawAspect="Content" ObjectID="_1540211090" r:id="rId9"/>
         </w:object>
       </w:r>
     </w:p>
@@ -6099,6 +6217,7 @@
         <w:rPr>
           <w:noProof/>
         </w:rPr>
+        <w:lastRenderedPageBreak/>
         <w:drawing>
           <wp:inline distT="0" distB="0" distL="0" distR="0" wp14:anchorId="7596C1F8" wp14:editId="339C4FEA">
             <wp:extent cx="5943600" cy="934085"/>
@@ -6247,7 +6366,6 @@
         <w:rPr>
           <w:noProof/>
         </w:rPr>
-        <w:lastRenderedPageBreak/>
         <w:drawing>
           <wp:inline distT="0" distB="0" distL="0" distR="0" wp14:anchorId="0EB29190" wp14:editId="7386F4B6">
             <wp:extent cx="5719763" cy="3967780"/>
@@ -7629,14 +7747,14 @@
           <w:rFonts w:cs="Times New Roman"/>
         </w:rPr>
       </w:pPr>
-      <w:bookmarkStart w:id="12" w:name="_Toc464857949"/>
+      <w:bookmarkStart w:id="13" w:name="_Toc466464548"/>
       <w:r>
         <w:rPr>
           <w:rFonts w:cs="Times New Roman"/>
         </w:rPr>
         <w:t>Non-functional Requirements</w:t>
       </w:r>
-      <w:bookmarkEnd w:id="12"/>
+      <w:bookmarkEnd w:id="13"/>
     </w:p>
     <w:p>
       <w:r>
@@ -8447,11 +8565,11 @@
       <w:pPr>
         <w:pStyle w:val="Heading2"/>
       </w:pPr>
-      <w:bookmarkStart w:id="13" w:name="_Toc464857950"/>
+      <w:bookmarkStart w:id="14" w:name="_Toc466464549"/>
       <w:r>
         <w:t>System Requirements</w:t>
       </w:r>
-      <w:bookmarkEnd w:id="13"/>
+      <w:bookmarkEnd w:id="14"/>
     </w:p>
     <w:p>
       <w:r>
@@ -8477,7 +8595,7 @@
           <w:rFonts w:cs="Times New Roman"/>
         </w:rPr>
       </w:pPr>
-      <w:bookmarkStart w:id="14" w:name="_Toc464857951"/>
+      <w:bookmarkStart w:id="15" w:name="_Toc466464550"/>
       <w:r>
         <w:rPr>
           <w:rFonts w:cs="Times New Roman"/>
@@ -8485,7 +8603,7 @@
         <w:lastRenderedPageBreak/>
         <w:t>Functional Requirements</w:t>
       </w:r>
-      <w:bookmarkEnd w:id="14"/>
+      <w:bookmarkEnd w:id="15"/>
     </w:p>
     <w:p>
       <w:pPr>
@@ -8510,7 +8628,7 @@
       </w:pPr>
       <w:r>
         <w:pict>
-          <v:shape id="_x0000_i1026" type="#_x0000_t75" style="width:467.25pt;height:223.5pt">
+          <v:shape id="_x0000_i1026" type="#_x0000_t75" style="width:467.3pt;height:223.25pt">
             <v:imagedata r:id="rId24" o:title="SF-A-01"/>
           </v:shape>
         </w:pict>
@@ -8624,9 +8742,158 @@
         <w:keepNext/>
       </w:pPr>
       <w:r>
+        <w:rPr>
+          <w:noProof/>
+        </w:rPr>
+        <w:drawing>
+          <wp:inline distT="0" distB="0" distL="0" distR="0" wp14:anchorId="11238C2E" wp14:editId="1BC585DF">
+            <wp:extent cx="5943600" cy="2840990"/>
+            <wp:effectExtent l="0" t="0" r="0" b="0"/>
+            <wp:docPr id="9" name="Picture 9"/>
+            <wp:cNvGraphicFramePr>
+              <a:graphicFrameLocks xmlns:a="http://schemas.openxmlformats.org/drawingml/2006/main" noChangeAspect="1"/>
+            </wp:cNvGraphicFramePr>
+            <a:graphic xmlns:a="http://schemas.openxmlformats.org/drawingml/2006/main">
+              <a:graphicData uri="http://schemas.openxmlformats.org/drawingml/2006/picture">
+                <pic:pic xmlns:pic="http://schemas.openxmlformats.org/drawingml/2006/picture">
+                  <pic:nvPicPr>
+                    <pic:cNvPr id="1" name=""/>
+                    <pic:cNvPicPr/>
+                  </pic:nvPicPr>
+                  <pic:blipFill>
+                    <a:blip r:embed="rId25"/>
+                    <a:stretch>
+                      <a:fillRect/>
+                    </a:stretch>
+                  </pic:blipFill>
+                  <pic:spPr>
+                    <a:xfrm>
+                      <a:off x="0" y="0"/>
+                      <a:ext cx="5943600" cy="2840990"/>
+                    </a:xfrm>
+                    <a:prstGeom prst="rect">
+                      <a:avLst/>
+                    </a:prstGeom>
+                  </pic:spPr>
+                </pic:pic>
+              </a:graphicData>
+            </a:graphic>
+          </wp:inline>
+        </w:drawing>
+      </w:r>
+    </w:p>
+    <w:p>
+      <w:pPr>
+        <w:pStyle w:val="Caption"/>
+        <w:jc w:val="center"/>
+        <w:rPr>
+          <w:b/>
+          <w:i w:val="0"/>
+        </w:rPr>
+      </w:pPr>
+      <w:r>
+        <w:rPr>
+          <w:b/>
+          <w:i w:val="0"/>
+        </w:rPr>
+        <w:t xml:space="preserve">Figure </w:t>
+      </w:r>
+      <w:r>
+        <w:rPr>
+          <w:b/>
+          <w:i w:val="0"/>
+        </w:rPr>
+        <w:fldChar w:fldCharType="begin"/>
+      </w:r>
+      <w:r>
+        <w:rPr>
+          <w:b/>
+          <w:i w:val="0"/>
+        </w:rPr>
+        <w:instrText xml:space="preserve"> STYLEREF 1 \s </w:instrText>
+      </w:r>
+      <w:r>
+        <w:rPr>
+          <w:b/>
+          <w:i w:val="0"/>
+        </w:rPr>
+        <w:fldChar w:fldCharType="separate"/>
+      </w:r>
+      <w:r>
+        <w:rPr>
+          <w:b/>
+          <w:i w:val="0"/>
+          <w:noProof/>
+        </w:rPr>
+        <w:t>4</w:t>
+      </w:r>
+      <w:r>
+        <w:rPr>
+          <w:b/>
+          <w:i w:val="0"/>
+        </w:rPr>
+        <w:fldChar w:fldCharType="end"/>
+      </w:r>
+      <w:r>
+        <w:rPr>
+          <w:b/>
+          <w:i w:val="0"/>
+        </w:rPr>
+        <w:t>.</w:t>
+      </w:r>
+      <w:r>
+        <w:rPr>
+          <w:b/>
+          <w:i w:val="0"/>
+        </w:rPr>
+        <w:fldChar w:fldCharType="begin"/>
+      </w:r>
+      <w:r>
+        <w:rPr>
+          <w:b/>
+          <w:i w:val="0"/>
+        </w:rPr>
+        <w:instrText xml:space="preserve"> SEQ Figure \* ARABIC \s 1 </w:instrText>
+      </w:r>
+      <w:r>
+        <w:rPr>
+          <w:b/>
+          <w:i w:val="0"/>
+        </w:rPr>
+        <w:fldChar w:fldCharType="separate"/>
+      </w:r>
+      <w:r>
+        <w:rPr>
+          <w:b/>
+          <w:i w:val="0"/>
+          <w:noProof/>
+        </w:rPr>
+        <w:t>17</w:t>
+      </w:r>
+      <w:r>
+        <w:rPr>
+          <w:b/>
+          <w:i w:val="0"/>
+        </w:rPr>
+        <w:fldChar w:fldCharType="end"/>
+      </w:r>
+      <w:r>
+        <w:rPr>
+          <w:b/>
+          <w:i w:val="0"/>
+        </w:rPr>
+        <w:t xml:space="preserve"> - Requirement SF-A-02</w:t>
+      </w:r>
+    </w:p>
+    <w:p>
+      <w:pPr>
+        <w:keepNext/>
+      </w:pPr>
+      <w:r>
+        <w:lastRenderedPageBreak/>
         <w:pict>
-          <v:shape id="_x0000_i1027" type="#_x0000_t75" style="width:468pt;height:236.25pt">
-            <v:imagedata r:id="rId25" o:title="SF-B-01"/>
+          <v:shape id="_x0000_i1027" type="#_x0000_t75" style="width:467.75pt;height:236.4pt">
+            <v:imagedata r:id="rId26" o:title="SF-B-01"/>
           </v:shape>
         </w:pict>
       </w:r>
@@ -8717,7 +8984,7 @@
           <w:i w:val="0"/>
           <w:noProof/>
         </w:rPr>
-        <w:t>17</w:t>
+        <w:t>18</w:t>
       </w:r>
       <w:r>
         <w:rPr>
@@ -8739,10 +9006,9 @@
         <w:keepNext/>
       </w:pPr>
       <w:r>
-        <w:lastRenderedPageBreak/>
         <w:pict>
-          <v:shape id="_x0000_i1028" type="#_x0000_t75" style="width:468pt;height:235.5pt">
-            <v:imagedata r:id="rId26" o:title="SF-B-02"/>
+          <v:shape id="_x0000_i1028" type="#_x0000_t75" style="width:468.25pt;height:235.45pt">
+            <v:imagedata r:id="rId27" o:title="SF-B-02"/>
           </v:shape>
         </w:pict>
       </w:r>
@@ -8833,7 +9099,156 @@
           <w:i w:val="0"/>
           <w:noProof/>
         </w:rPr>
-        <w:t>18</w:t>
+        <w:t>19</w:t>
+      </w:r>
+      <w:r>
+        <w:rPr>
+          <w:b/>
+          <w:i w:val="0"/>
+        </w:rPr>
+        <w:fldChar w:fldCharType="end"/>
+      </w:r>
+      <w:r>
+        <w:rPr>
+          <w:b/>
+          <w:i w:val="0"/>
+        </w:rPr>
+        <w:t xml:space="preserve"> - Requirement SF-B-02</w:t>
+      </w:r>
+    </w:p>
+    <w:p>
+      <w:pPr>
+        <w:keepNext/>
+      </w:pPr>
+      <w:r>
+        <w:rPr>
+          <w:noProof/>
+        </w:rPr>
+        <w:lastRenderedPageBreak/>
+        <w:drawing>
+          <wp:inline distT="0" distB="0" distL="0" distR="0" wp14:anchorId="200CF540" wp14:editId="2C295AF0">
+            <wp:extent cx="5943600" cy="2849880"/>
+            <wp:effectExtent l="0" t="0" r="0" b="7620"/>
+            <wp:docPr id="8" name="Picture 8"/>
+            <wp:cNvGraphicFramePr>
+              <a:graphicFrameLocks xmlns:a="http://schemas.openxmlformats.org/drawingml/2006/main" noChangeAspect="1"/>
+            </wp:cNvGraphicFramePr>
+            <a:graphic xmlns:a="http://schemas.openxmlformats.org/drawingml/2006/main">
+              <a:graphicData uri="http://schemas.openxmlformats.org/drawingml/2006/picture">
+                <pic:pic xmlns:pic="http://schemas.openxmlformats.org/drawingml/2006/picture">
+                  <pic:nvPicPr>
+                    <pic:cNvPr id="1" name=""/>
+                    <pic:cNvPicPr/>
+                  </pic:nvPicPr>
+                  <pic:blipFill>
+                    <a:blip r:embed="rId28"/>
+                    <a:stretch>
+                      <a:fillRect/>
+                    </a:stretch>
+                  </pic:blipFill>
+                  <pic:spPr>
+                    <a:xfrm>
+                      <a:off x="0" y="0"/>
+                      <a:ext cx="5943600" cy="2849880"/>
+                    </a:xfrm>
+                    <a:prstGeom prst="rect">
+                      <a:avLst/>
+                    </a:prstGeom>
+                  </pic:spPr>
+                </pic:pic>
+              </a:graphicData>
+            </a:graphic>
+          </wp:inline>
+        </w:drawing>
+      </w:r>
+    </w:p>
+    <w:p>
+      <w:pPr>
+        <w:pStyle w:val="Caption"/>
+        <w:jc w:val="center"/>
+        <w:rPr>
+          <w:b/>
+          <w:i w:val="0"/>
+        </w:rPr>
+      </w:pPr>
+      <w:r>
+        <w:rPr>
+          <w:b/>
+          <w:i w:val="0"/>
+        </w:rPr>
+        <w:t xml:space="preserve">Figure </w:t>
+      </w:r>
+      <w:r>
+        <w:rPr>
+          <w:b/>
+          <w:i w:val="0"/>
+        </w:rPr>
+        <w:fldChar w:fldCharType="begin"/>
+      </w:r>
+      <w:r>
+        <w:rPr>
+          <w:b/>
+          <w:i w:val="0"/>
+        </w:rPr>
+        <w:instrText xml:space="preserve"> STYLEREF 1 \s </w:instrText>
+      </w:r>
+      <w:r>
+        <w:rPr>
+          <w:b/>
+          <w:i w:val="0"/>
+        </w:rPr>
+        <w:fldChar w:fldCharType="separate"/>
+      </w:r>
+      <w:r>
+        <w:rPr>
+          <w:b/>
+          <w:i w:val="0"/>
+          <w:noProof/>
+        </w:rPr>
+        <w:t>4</w:t>
+      </w:r>
+      <w:r>
+        <w:rPr>
+          <w:b/>
+          <w:i w:val="0"/>
+        </w:rPr>
+        <w:fldChar w:fldCharType="end"/>
+      </w:r>
+      <w:r>
+        <w:rPr>
+          <w:b/>
+          <w:i w:val="0"/>
+        </w:rPr>
+        <w:t>.</w:t>
+      </w:r>
+      <w:r>
+        <w:rPr>
+          <w:b/>
+          <w:i w:val="0"/>
+        </w:rPr>
+        <w:fldChar w:fldCharType="begin"/>
+      </w:r>
+      <w:r>
+        <w:rPr>
+          <w:b/>
+          <w:i w:val="0"/>
+        </w:rPr>
+        <w:instrText xml:space="preserve"> SEQ Figure \* ARABIC \s 1 </w:instrText>
+      </w:r>
+      <w:r>
+        <w:rPr>
+          <w:b/>
+          <w:i w:val="0"/>
+        </w:rPr>
+        <w:fldChar w:fldCharType="separate"/>
+      </w:r>
+      <w:r>
+        <w:rPr>
+          <w:b/>
+          <w:i w:val="0"/>
+          <w:noProof/>
+        </w:rPr>
+        <w:t>20</w:t>
       </w:r>
       <w:r>
         <w:rPr>
@@ -8874,7 +9289,7 @@
                     <pic:cNvPicPr/>
                   </pic:nvPicPr>
                   <pic:blipFill>
-                    <a:blip r:embed="rId27"/>
+                    <a:blip r:embed="rId29"/>
                     <a:stretch>
                       <a:fillRect/>
                     </a:stretch>
@@ -8981,7 +9396,7 @@
           <w:i w:val="0"/>
           <w:noProof/>
         </w:rPr>
-        <w:t>19</w:t>
+        <w:t>21</w:t>
       </w:r>
       <w:r>
         <w:rPr>
@@ -9005,8 +9420,8 @@
       <w:r>
         <w:lastRenderedPageBreak/>
         <w:pict>
-          <v:shape id="_x0000_i1029" type="#_x0000_t75" style="width:467.25pt;height:234.75pt">
-            <v:imagedata r:id="rId28" o:title="SF-D-01"/>
+          <v:shape id="_x0000_i1029" type="#_x0000_t75" style="width:466.85pt;height:235pt">
+            <v:imagedata r:id="rId30" o:title="SF-D-01"/>
           </v:shape>
         </w:pict>
       </w:r>
@@ -9097,7 +9512,7 @@
           <w:i w:val="0"/>
           <w:noProof/>
         </w:rPr>
-        <w:t>20</w:t>
+        <w:t>22</w:t>
       </w:r>
       <w:r>
         <w:rPr>
@@ -9120,8 +9535,8 @@
       </w:pPr>
       <w:r>
         <w:pict>
-          <v:shape id="_x0000_i1030" type="#_x0000_t75" style="width:467.25pt;height:222pt">
-            <v:imagedata r:id="rId29" o:title="SF-E-01"/>
+          <v:shape id="_x0000_i1030" type="#_x0000_t75" style="width:466.85pt;height:221.9pt">
+            <v:imagedata r:id="rId31" o:title="SF-E-01"/>
           </v:shape>
         </w:pict>
       </w:r>
@@ -9212,7 +9627,7 @@
           <w:i w:val="0"/>
           <w:noProof/>
         </w:rPr>
-        <w:t>21</w:t>
+        <w:t>23</w:t>
       </w:r>
       <w:r>
         <w:rPr>
@@ -9251,7 +9666,7 @@
                     <pic:cNvPicPr/>
                   </pic:nvPicPr>
                   <pic:blipFill>
-                    <a:blip r:embed="rId30"/>
+                    <a:blip r:embed="rId32"/>
                     <a:stretch>
                       <a:fillRect/>
                     </a:stretch>
@@ -9358,7 +9773,7 @@
           <w:i w:val="0"/>
           <w:noProof/>
         </w:rPr>
-        <w:t>22</w:t>
+        <w:t>24</w:t>
       </w:r>
       <w:r>
         <w:rPr>
@@ -9393,7 +9808,10 @@
     </w:p>
     <w:p>
       <w:r>
-        <w:t xml:space="preserve">Figures 4.21 and 4.22 detail the sequence of flow between user and system, much like use cases.  </w:t>
+        <w:t>Figures 4.23 and 4.24</w:t>
+      </w:r>
+      <w:r>
+        <w:t xml:space="preserve"> detail the sequence of flow between user and system, much like use cases.  </w:t>
       </w:r>
       <w:r>
         <w:t>However,</w:t>
@@ -9408,10 +9826,10 @@
       </w:pPr>
       <w:r>
         <w:object w:dxaOrig="9946" w:dyaOrig="8086">
-          <v:shape id="_x0000_i1031" type="#_x0000_t75" style="width:468pt;height:380.25pt" o:ole="">
-            <v:imagedata r:id="rId31" o:title=""/>
+          <v:shape id="_x0000_i1031" type="#_x0000_t75" style="width:467.75pt;height:380.85pt" o:ole="">
+            <v:imagedata r:id="rId33" o:title=""/>
           </v:shape>
-          <o:OLEObject Type="Embed" ProgID="Visio.Drawing.15" ShapeID="_x0000_i1031" DrawAspect="Content" ObjectID="_1540137093" r:id="rId32"/>
+          <o:OLEObject Type="Embed" ProgID="Visio.Drawing.15" ShapeID="_x0000_i1031" DrawAspect="Content" ObjectID="_1540211091" r:id="rId34"/>
         </w:object>
       </w:r>
     </w:p>
@@ -9501,7 +9919,7 @@
           <w:i w:val="0"/>
           <w:noProof/>
         </w:rPr>
-        <w:t>23</w:t>
+        <w:t>25</w:t>
       </w:r>
       <w:r>
         <w:rPr>
@@ -9538,10 +9956,10 @@
       </w:pPr>
       <w:r>
         <w:object w:dxaOrig="11010" w:dyaOrig="7350">
-          <v:shape id="_x0000_i1032" type="#_x0000_t75" style="width:468pt;height:312pt" o:ole="">
-            <v:imagedata r:id="rId33" o:title=""/>
+          <v:shape id="_x0000_i1032" type="#_x0000_t75" style="width:467.75pt;height:312pt" o:ole="">
+            <v:imagedata r:id="rId35" o:title=""/>
           </v:shape>
-          <o:OLEObject Type="Embed" ProgID="Visio.Drawing.15" ShapeID="_x0000_i1032" DrawAspect="Content" ObjectID="_1540137094" r:id="rId34"/>
+          <o:OLEObject Type="Embed" ProgID="Visio.Drawing.15" ShapeID="_x0000_i1032" DrawAspect="Content" ObjectID="_1540211092" r:id="rId36"/>
         </w:object>
       </w:r>
     </w:p>
@@ -9632,7 +10050,7 @@
           <w:i w:val="0"/>
           <w:noProof/>
         </w:rPr>
-        <w:t>24</w:t>
+        <w:t>26</w:t>
       </w:r>
       <w:r>
         <w:rPr>
@@ -9674,14 +10092,14 @@
           <w:rFonts w:cs="Times New Roman"/>
         </w:rPr>
       </w:pPr>
-      <w:bookmarkStart w:id="15" w:name="_Toc464857952"/>
+      <w:bookmarkStart w:id="16" w:name="_Toc466464551"/>
       <w:r>
         <w:rPr>
           <w:rFonts w:cs="Times New Roman"/>
         </w:rPr>
         <w:t>Non-functional Requirements</w:t>
       </w:r>
-      <w:bookmarkEnd w:id="15"/>
+      <w:bookmarkEnd w:id="16"/>
     </w:p>
     <w:p>
       <w:pPr>
@@ -9739,7 +10157,7 @@
                     </pic:cNvPicPr>
                   </pic:nvPicPr>
                   <pic:blipFill>
-                    <a:blip r:embed="rId35">
+                    <a:blip r:embed="rId37">
                       <a:extLst>
                         <a:ext uri="{28A0092B-C50C-407E-A947-70E740481C1C}">
                           <a14:useLocalDpi xmlns:a14="http://schemas.microsoft.com/office/drawing/2010/main" val="0"/>
@@ -9857,7 +10275,7 @@
           <w:i w:val="0"/>
           <w:noProof/>
         </w:rPr>
-        <w:t>25</w:t>
+        <w:t>27</w:t>
       </w:r>
       <w:r>
         <w:rPr>
@@ -9938,7 +10356,7 @@
                     </pic:cNvPicPr>
                   </pic:nvPicPr>
                   <pic:blipFill>
-                    <a:blip r:embed="rId36">
+                    <a:blip r:embed="rId38">
                       <a:extLst>
                         <a:ext uri="{28A0092B-C50C-407E-A947-70E740481C1C}">
                           <a14:useLocalDpi xmlns:a14="http://schemas.microsoft.com/office/drawing/2010/main" val="0"/>
@@ -10056,7 +10474,7 @@
           <w:i w:val="0"/>
           <w:noProof/>
         </w:rPr>
-        <w:t>26</w:t>
+        <w:t>28</w:t>
       </w:r>
       <w:r>
         <w:rPr>
@@ -10100,7 +10518,7 @@
                     </pic:cNvPicPr>
                   </pic:nvPicPr>
                   <pic:blipFill>
-                    <a:blip r:embed="rId37">
+                    <a:blip r:embed="rId39">
                       <a:extLst>
                         <a:ext uri="{28A0092B-C50C-407E-A947-70E740481C1C}">
                           <a14:useLocalDpi xmlns:a14="http://schemas.microsoft.com/office/drawing/2010/main" val="0"/>
@@ -10218,7 +10636,7 @@
           <w:i w:val="0"/>
           <w:noProof/>
         </w:rPr>
-        <w:t>27</w:t>
+        <w:t>29</w:t>
       </w:r>
       <w:r>
         <w:rPr>
@@ -10261,7 +10679,7 @@
                     </pic:cNvPicPr>
                   </pic:nvPicPr>
                   <pic:blipFill>
-                    <a:blip r:embed="rId38">
+                    <a:blip r:embed="rId40">
                       <a:extLst>
                         <a:ext uri="{28A0092B-C50C-407E-A947-70E740481C1C}">
                           <a14:useLocalDpi xmlns:a14="http://schemas.microsoft.com/office/drawing/2010/main" val="0"/>
@@ -10379,7 +10797,7 @@
           <w:i w:val="0"/>
           <w:noProof/>
         </w:rPr>
-        <w:t>28</w:t>
+        <w:t>30</w:t>
       </w:r>
       <w:r>
         <w:rPr>
@@ -10475,28 +10893,35 @@
       <w:pPr>
         <w:pStyle w:val="Heading2"/>
       </w:pPr>
-      <w:bookmarkStart w:id="16" w:name="_Toc464857953"/>
+      <w:bookmarkStart w:id="17" w:name="_Toc466464552"/>
       <w:r>
         <w:t>Requirements Trace Table</w:t>
       </w:r>
-      <w:bookmarkEnd w:id="16"/>
-    </w:p>
-    <w:p>
-      <w:r>
-        <w:t>Figure 4.27 gives a breakdown of the system requirements that have been engineered from the user requirements.</w:t>
+      <w:bookmarkEnd w:id="17"/>
+    </w:p>
+    <w:p>
+      <w:r>
+        <w:t>Figure 4.29</w:t>
+      </w:r>
+      <w:r>
+        <w:t xml:space="preserve"> gives a breakdown of the system requirements that have been engineered from the user requirements.</w:t>
       </w:r>
     </w:p>
     <w:p>
       <w:pPr>
         <w:keepNext/>
-        <w:rPr>
-          <w:b/>
-          <w:i/>
+        <w:jc w:val="center"/>
+        <w:rPr>
+          <w:b/>
+          <w:sz w:val="18"/>
+          <w:szCs w:val="18"/>
         </w:rPr>
       </w:pPr>
       <w:r>
         <w:rPr>
           <w:noProof/>
+          <w:sz w:val="18"/>
+          <w:szCs w:val="18"/>
         </w:rPr>
         <w:lastRenderedPageBreak/>
         <w:drawing>
@@ -10515,7 +10940,7 @@
                     <pic:cNvPicPr/>
                   </pic:nvPicPr>
                   <pic:blipFill>
-                    <a:blip r:embed="rId39"/>
+                    <a:blip r:embed="rId41"/>
                     <a:stretch>
                       <a:fillRect/>
                     </a:stretch>
@@ -10538,93 +10963,106 @@
       <w:r>
         <w:rPr>
           <w:b/>
-          <w:i/>
+          <w:sz w:val="18"/>
+          <w:szCs w:val="18"/>
         </w:rPr>
         <w:t xml:space="preserve">Figure </w:t>
       </w:r>
       <w:r>
         <w:rPr>
           <w:b/>
-          <w:i/>
+          <w:sz w:val="18"/>
+          <w:szCs w:val="18"/>
         </w:rPr>
         <w:fldChar w:fldCharType="begin"/>
       </w:r>
       <w:r>
         <w:rPr>
           <w:b/>
-          <w:i/>
+          <w:sz w:val="18"/>
+          <w:szCs w:val="18"/>
         </w:rPr>
         <w:instrText xml:space="preserve"> STYLEREF 1 \s </w:instrText>
       </w:r>
       <w:r>
         <w:rPr>
           <w:b/>
-          <w:i/>
+          <w:sz w:val="18"/>
+          <w:szCs w:val="18"/>
         </w:rPr>
         <w:fldChar w:fldCharType="separate"/>
       </w:r>
       <w:r>
         <w:rPr>
           <w:b/>
-          <w:i/>
           <w:noProof/>
+          <w:sz w:val="18"/>
+          <w:szCs w:val="18"/>
         </w:rPr>
         <w:t>4</w:t>
       </w:r>
       <w:r>
         <w:rPr>
           <w:b/>
-          <w:i/>
+          <w:sz w:val="18"/>
+          <w:szCs w:val="18"/>
         </w:rPr>
         <w:fldChar w:fldCharType="end"/>
       </w:r>
       <w:r>
         <w:rPr>
           <w:b/>
-          <w:i/>
+          <w:sz w:val="18"/>
+          <w:szCs w:val="18"/>
         </w:rPr>
         <w:t>.</w:t>
       </w:r>
       <w:r>
         <w:rPr>
           <w:b/>
-          <w:i/>
+          <w:sz w:val="18"/>
+          <w:szCs w:val="18"/>
         </w:rPr>
         <w:fldChar w:fldCharType="begin"/>
       </w:r>
       <w:r>
         <w:rPr>
           <w:b/>
-          <w:i/>
+          <w:sz w:val="18"/>
+          <w:szCs w:val="18"/>
         </w:rPr>
         <w:instrText xml:space="preserve"> SEQ Figure \* ARABIC \s 1 </w:instrText>
       </w:r>
       <w:r>
         <w:rPr>
           <w:b/>
-          <w:i/>
+          <w:sz w:val="18"/>
+          <w:szCs w:val="18"/>
         </w:rPr>
         <w:fldChar w:fldCharType="separate"/>
       </w:r>
       <w:r>
         <w:rPr>
           <w:b/>
-          <w:i/>
           <w:noProof/>
-        </w:rPr>
-        <w:t>29</w:t>
-      </w:r>
-      <w:r>
-        <w:rPr>
-          <w:b/>
-          <w:i/>
+          <w:sz w:val="18"/>
+          <w:szCs w:val="18"/>
+        </w:rPr>
+        <w:t>31</w:t>
+      </w:r>
+      <w:r>
+        <w:rPr>
+          <w:b/>
+          <w:sz w:val="18"/>
+          <w:szCs w:val="18"/>
         </w:rPr>
         <w:fldChar w:fldCharType="end"/>
       </w:r>
       <w:r>
         <w:rPr>
           <w:b/>
-          <w:i/>
+          <w:sz w:val="18"/>
+          <w:szCs w:val="18"/>
         </w:rPr>
         <w:t xml:space="preserve"> - Requirement Trace Table</w:t>
       </w:r>
@@ -10636,22 +11074,22 @@
       <w:r>
         <w:br w:type="page"/>
       </w:r>
-      <w:bookmarkStart w:id="17" w:name="_Toc464857954"/>
+      <w:bookmarkStart w:id="18" w:name="_Toc466464553"/>
       <w:r>
         <w:lastRenderedPageBreak/>
         <w:t>Exploratory Studies</w:t>
       </w:r>
-      <w:bookmarkEnd w:id="17"/>
+      <w:bookmarkEnd w:id="18"/>
     </w:p>
     <w:p>
       <w:pPr>
         <w:pStyle w:val="Heading2"/>
       </w:pPr>
-      <w:bookmarkStart w:id="18" w:name="_Toc464857955"/>
+      <w:bookmarkStart w:id="19" w:name="_Toc466464554"/>
       <w:r>
         <w:t>Relevant Techniques</w:t>
       </w:r>
-      <w:bookmarkEnd w:id="18"/>
+      <w:bookmarkEnd w:id="19"/>
     </w:p>
     <w:p>
       <w:r>
@@ -10665,11 +11103,11 @@
       <w:pPr>
         <w:pStyle w:val="Heading2"/>
       </w:pPr>
-      <w:bookmarkStart w:id="19" w:name="_Toc464857956"/>
+      <w:bookmarkStart w:id="20" w:name="_Toc466464555"/>
       <w:r>
         <w:t>Relevant Packages/Products</w:t>
       </w:r>
-      <w:bookmarkEnd w:id="19"/>
+      <w:bookmarkEnd w:id="20"/>
     </w:p>
     <w:p>
       <w:r>
@@ -10680,11 +11118,11 @@
       <w:pPr>
         <w:pStyle w:val="Heading2"/>
       </w:pPr>
-      <w:bookmarkStart w:id="20" w:name="_Toc464857957"/>
+      <w:bookmarkStart w:id="21" w:name="_Toc466464556"/>
       <w:r>
         <w:t>Broader Impacts</w:t>
       </w:r>
-      <w:bookmarkEnd w:id="20"/>
+      <w:bookmarkEnd w:id="21"/>
     </w:p>
     <w:p>
       <w:r>
@@ -10706,67 +11144,294 @@
       <w:pPr>
         <w:pStyle w:val="Heading1"/>
       </w:pPr>
-      <w:bookmarkStart w:id="21" w:name="_Toc464857958"/>
+      <w:bookmarkStart w:id="22" w:name="_Toc466464557"/>
       <w:r>
         <w:lastRenderedPageBreak/>
         <w:t>System Design</w:t>
       </w:r>
-      <w:bookmarkEnd w:id="21"/>
+      <w:bookmarkEnd w:id="22"/>
     </w:p>
     <w:p>
       <w:pPr>
         <w:pStyle w:val="Heading2"/>
       </w:pPr>
-      <w:bookmarkStart w:id="22" w:name="_Toc464857959"/>
+      <w:bookmarkStart w:id="23" w:name="_Toc466464558"/>
       <w:r>
         <w:t>Architectural Design</w:t>
       </w:r>
-      <w:bookmarkEnd w:id="22"/>
-    </w:p>
-    <w:p>
-      <w:r>
-        <w:t>The system will be using the MVC architectural pattern, but will explore other options as we progress.</w:t>
+      <w:bookmarkEnd w:id="23"/>
+    </w:p>
+    <w:p>
+      <w:r>
+        <w:t xml:space="preserve">The system will be using </w:t>
+      </w:r>
+      <w:r>
+        <w:t>a</w:t>
+      </w:r>
+      <w:r>
+        <w:t xml:space="preserve"> </w:t>
+      </w:r>
+      <w:r>
+        <w:t>component-based</w:t>
+      </w:r>
+      <w:r>
+        <w:t xml:space="preserve"> architectural </w:t>
+      </w:r>
+      <w:r>
+        <w:t>design</w:t>
+      </w:r>
+      <w:r>
+        <w:t xml:space="preserve">, </w:t>
+      </w:r>
+      <w:r>
+        <w:t xml:space="preserve">which emphasizes the creation of components which can be reused in other components to </w:t>
+      </w:r>
+      <w:r>
+        <w:t>create a scene. Multiple scenes are sequenced together to create the overall system</w:t>
+      </w:r>
+      <w:r>
+        <w:t>. Unity objects are created as a component that is self-contained, meaning that it can run on its own</w:t>
+      </w:r>
+      <w:r>
+        <w:t xml:space="preserve"> inside a scene</w:t>
+      </w:r>
+      <w:r>
+        <w:t xml:space="preserve">.  As objects are </w:t>
+      </w:r>
+      <w:r>
+        <w:t>defined</w:t>
+      </w:r>
+      <w:r>
+        <w:t xml:space="preserve">, </w:t>
+      </w:r>
+      <w:r>
+        <w:t xml:space="preserve">they can </w:t>
+      </w:r>
+      <w:r>
+        <w:t>be used in other objects to create</w:t>
+      </w:r>
+      <w:r>
+        <w:t xml:space="preserve"> large components that are combined to create complex scenes</w:t>
+      </w:r>
+      <w:r>
+        <w:t xml:space="preserve">. Figure 6.1 shows our </w:t>
+      </w:r>
+      <w:r>
+        <w:t xml:space="preserve">high-level </w:t>
+      </w:r>
+      <w:r>
+        <w:t xml:space="preserve">architecture, which is consisting of a starting interface </w:t>
+      </w:r>
+      <w:r>
+        <w:rPr>
+          <w:i/>
+        </w:rPr>
+        <w:t>GameObject</w:t>
+      </w:r>
+      <w:r>
+        <w:t xml:space="preserve"> that has a composition with itself to allow the components to have other components that make it up. </w:t>
+      </w:r>
+    </w:p>
+    <w:p>
+      <w:pPr>
+        <w:keepNext/>
+      </w:pPr>
+      <w:r>
+        <w:object w:dxaOrig="13021" w:dyaOrig="6091">
+          <v:shape id="_x0000_i1034" type="#_x0000_t75" style="width:467.3pt;height:218.7pt" o:ole="">
+            <v:imagedata r:id="rId42" o:title=""/>
+          </v:shape>
+          <o:OLEObject Type="Embed" ProgID="Visio.Drawing.15" ShapeID="_x0000_i1034" DrawAspect="Content" ObjectID="_1540211093" r:id="rId43"/>
+        </w:object>
+      </w:r>
+    </w:p>
+    <w:p>
+      <w:pPr>
+        <w:pStyle w:val="Caption"/>
+        <w:jc w:val="center"/>
+        <w:rPr>
+          <w:b/>
+          <w:i w:val="0"/>
+        </w:rPr>
+      </w:pPr>
+      <w:r>
+        <w:rPr>
+          <w:b/>
+          <w:i w:val="0"/>
+        </w:rPr>
+        <w:t xml:space="preserve">Figure </w:t>
+      </w:r>
+      <w:r>
+        <w:rPr>
+          <w:b/>
+          <w:i w:val="0"/>
+        </w:rPr>
+        <w:fldChar w:fldCharType="begin"/>
+      </w:r>
+      <w:r>
+        <w:rPr>
+          <w:b/>
+          <w:i w:val="0"/>
+        </w:rPr>
+        <w:instrText xml:space="preserve"> STYLEREF 1 \s </w:instrText>
+      </w:r>
+      <w:r>
+        <w:rPr>
+          <w:b/>
+          <w:i w:val="0"/>
+        </w:rPr>
+        <w:fldChar w:fldCharType="separate"/>
+      </w:r>
+      <w:r>
+        <w:rPr>
+          <w:b/>
+          <w:i w:val="0"/>
+          <w:noProof/>
+        </w:rPr>
+        <w:t>6</w:t>
+      </w:r>
+      <w:r>
+        <w:rPr>
+          <w:b/>
+          <w:i w:val="0"/>
+        </w:rPr>
+        <w:fldChar w:fldCharType="end"/>
+      </w:r>
+      <w:r>
+        <w:rPr>
+          <w:b/>
+          <w:i w:val="0"/>
+        </w:rPr>
+        <w:t>.</w:t>
+      </w:r>
+      <w:r>
+        <w:rPr>
+          <w:b/>
+          <w:i w:val="0"/>
+        </w:rPr>
+        <w:fldChar w:fldCharType="begin"/>
+      </w:r>
+      <w:r>
+        <w:rPr>
+          <w:b/>
+          <w:i w:val="0"/>
+        </w:rPr>
+        <w:instrText xml:space="preserve"> SEQ Figure \* ARABIC \s 1 </w:instrText>
+      </w:r>
+      <w:r>
+        <w:rPr>
+          <w:b/>
+          <w:i w:val="0"/>
+        </w:rPr>
+        <w:fldChar w:fldCharType="separate"/>
+      </w:r>
+      <w:r>
+        <w:rPr>
+          <w:b/>
+          <w:i w:val="0"/>
+          <w:noProof/>
+        </w:rPr>
+        <w:t>1</w:t>
+      </w:r>
+      <w:r>
+        <w:rPr>
+          <w:b/>
+          <w:i w:val="0"/>
+        </w:rPr>
+        <w:fldChar w:fldCharType="end"/>
+      </w:r>
+      <w:r>
+        <w:rPr>
+          <w:b/>
+          <w:i w:val="0"/>
+        </w:rPr>
+        <w:t xml:space="preserve"> - Architectural Design</w:t>
       </w:r>
     </w:p>
     <w:p>
       <w:pPr>
         <w:pStyle w:val="Heading2"/>
       </w:pPr>
-      <w:bookmarkStart w:id="23" w:name="_Toc464857960"/>
+      <w:bookmarkStart w:id="24" w:name="_Toc466464559"/>
       <w:r>
         <w:t>Structural Design</w:t>
       </w:r>
-      <w:bookmarkEnd w:id="23"/>
+      <w:bookmarkEnd w:id="24"/>
+    </w:p>
+    <w:p>
+      <w:r>
+        <w:t>Figure 6.2 provides the detailed components that are defined in the architectural design. The basic components are refined into each individual component that can be reused to create the overall layout of the Unity scene.</w:t>
+      </w:r>
     </w:p>
     <w:p>
       <w:pPr>
         <w:pStyle w:val="Heading2"/>
       </w:pPr>
-      <w:bookmarkStart w:id="24" w:name="_Toc464857961"/>
+      <w:bookmarkStart w:id="25" w:name="_Toc466464560"/>
       <w:r>
         <w:t>User Interface Design</w:t>
       </w:r>
-      <w:bookmarkEnd w:id="24"/>
+      <w:bookmarkEnd w:id="25"/>
     </w:p>
     <w:p>
       <w:pPr>
         <w:pStyle w:val="Heading2"/>
       </w:pPr>
-      <w:bookmarkStart w:id="25" w:name="_Toc464857962"/>
+      <w:bookmarkStart w:id="26" w:name="_Toc466464561"/>
       <w:r>
         <w:t>Behavioral Design</w:t>
       </w:r>
-      <w:bookmarkEnd w:id="25"/>
+      <w:bookmarkEnd w:id="26"/>
+    </w:p>
+    <w:p>
+      <w:r>
+        <w:t xml:space="preserve">In Figure 6.*, the behavior of the system is displayed. The activity diagram shows the flow of the experience and gives the steps required to succeed in the system, as well as the fail state requirements. </w:t>
+      </w:r>
+    </w:p>
+    <w:p>
+      <w:r>
+        <w:object w:dxaOrig="7201" w:dyaOrig="8775">
+          <v:shape id="_x0000_i1033" type="#_x0000_t75" style="width:254.95pt;height:310.65pt" o:ole="">
+            <v:imagedata r:id="rId44" o:title=""/>
+          </v:shape>
+          <o:OLEObject Type="Embed" ProgID="Visio.Drawing.15" ShapeID="_x0000_i1033" DrawAspect="Content" ObjectID="_1540211094" r:id="rId45"/>
+        </w:object>
+      </w:r>
     </w:p>
     <w:p>
       <w:pPr>
         <w:pStyle w:val="Heading2"/>
       </w:pPr>
-      <w:bookmarkStart w:id="26" w:name="_Toc464857963"/>
+      <w:bookmarkStart w:id="27" w:name="_Toc466464562"/>
       <w:r>
         <w:t>Design Alternatives &amp; Design Rationale</w:t>
       </w:r>
-      <w:bookmarkEnd w:id="26"/>
+      <w:bookmarkEnd w:id="27"/>
+    </w:p>
+    <w:p>
+      <w:r>
+        <w:t xml:space="preserve">With our project, we are using Unity to create an experience that can run on mobile devices. Unity is designed with the component-based architecture in mind, and the way objects are </w:t>
+      </w:r>
+      <w:r>
+        <w:t>implemented</w:t>
+      </w:r>
+      <w:r>
+        <w:t xml:space="preserve"> is based around that concept.</w:t>
+      </w:r>
+      <w:r>
+        <w:t xml:space="preserve"> </w:t>
+      </w:r>
+      <w:r>
+        <w:t>Initially we looked into MVC which is similar to our current design. However, each component in Unity essentially has its own model, view, and controller. The d</w:t>
+      </w:r>
+      <w:r>
+        <w:t xml:space="preserve">esign would be </w:t>
+      </w:r>
+      <w:bookmarkStart w:id="28" w:name="_GoBack"/>
+      <w:bookmarkEnd w:id="28"/>
+      <w:r>
+        <w:t>complicated, and would not be as accurate as the component-based architecture.</w:t>
+      </w:r>
     </w:p>
     <w:p>
       <w:pPr>
@@ -10783,22 +11448,22 @@
       <w:pPr>
         <w:pStyle w:val="Heading1"/>
       </w:pPr>
-      <w:bookmarkStart w:id="27" w:name="_Toc464857964"/>
+      <w:bookmarkStart w:id="29" w:name="_Toc466464563"/>
       <w:r>
         <w:lastRenderedPageBreak/>
         <w:t>System Implementation</w:t>
       </w:r>
-      <w:bookmarkEnd w:id="27"/>
+      <w:bookmarkEnd w:id="29"/>
     </w:p>
     <w:p>
       <w:pPr>
         <w:pStyle w:val="Heading2"/>
       </w:pPr>
-      <w:bookmarkStart w:id="28" w:name="_Toc464857965"/>
+      <w:bookmarkStart w:id="30" w:name="_Toc466464564"/>
       <w:r>
         <w:t>Programming Languages &amp; Tools</w:t>
       </w:r>
-      <w:bookmarkEnd w:id="28"/>
+      <w:bookmarkEnd w:id="30"/>
     </w:p>
     <w:p>
       <w:r>
@@ -10815,11 +11480,11 @@
       <w:pPr>
         <w:pStyle w:val="Heading2"/>
       </w:pPr>
-      <w:bookmarkStart w:id="29" w:name="_Toc464857966"/>
+      <w:bookmarkStart w:id="31" w:name="_Toc466464565"/>
       <w:r>
         <w:t>Coding Conventions</w:t>
       </w:r>
-      <w:bookmarkEnd w:id="29"/>
+      <w:bookmarkEnd w:id="31"/>
     </w:p>
     <w:p>
       <w:r>
@@ -10833,11 +11498,11 @@
       <w:pPr>
         <w:pStyle w:val="Heading2"/>
       </w:pPr>
-      <w:bookmarkStart w:id="30" w:name="_Toc464857967"/>
+      <w:bookmarkStart w:id="32" w:name="_Toc466464566"/>
       <w:r>
         <w:t>Code Version Control</w:t>
       </w:r>
-      <w:bookmarkEnd w:id="30"/>
+      <w:bookmarkEnd w:id="32"/>
     </w:p>
     <w:p>
       <w:r>
@@ -10851,21 +11516,21 @@
       <w:pPr>
         <w:pStyle w:val="Heading2"/>
       </w:pPr>
-      <w:bookmarkStart w:id="31" w:name="_Toc464857968"/>
+      <w:bookmarkStart w:id="33" w:name="_Toc466464567"/>
       <w:r>
         <w:t>Implementation Alternatives &amp; Decision Rationale</w:t>
       </w:r>
-      <w:bookmarkEnd w:id="31"/>
+      <w:bookmarkEnd w:id="33"/>
     </w:p>
     <w:p>
       <w:pPr>
         <w:pStyle w:val="Heading2"/>
       </w:pPr>
-      <w:bookmarkStart w:id="32" w:name="_Toc464857969"/>
+      <w:bookmarkStart w:id="34" w:name="_Toc466464568"/>
       <w:r>
         <w:t>Analysis of Key Algorithms</w:t>
       </w:r>
-      <w:bookmarkEnd w:id="32"/>
+      <w:bookmarkEnd w:id="34"/>
     </w:p>
     <w:p>
       <w:pPr>
@@ -10882,98 +11547,98 @@
       <w:pPr>
         <w:pStyle w:val="Heading1"/>
       </w:pPr>
-      <w:bookmarkStart w:id="33" w:name="_Toc464857970"/>
+      <w:bookmarkStart w:id="35" w:name="_Toc466464569"/>
       <w:r>
         <w:lastRenderedPageBreak/>
         <w:t>System Testing</w:t>
       </w:r>
-      <w:bookmarkEnd w:id="33"/>
+      <w:bookmarkEnd w:id="35"/>
     </w:p>
     <w:p>
       <w:pPr>
         <w:pStyle w:val="Heading2"/>
       </w:pPr>
-      <w:bookmarkStart w:id="34" w:name="_Toc464857971"/>
+      <w:bookmarkStart w:id="36" w:name="_Toc466464570"/>
       <w:r>
         <w:t>Test Automation Framework</w:t>
       </w:r>
-      <w:bookmarkEnd w:id="34"/>
+      <w:bookmarkEnd w:id="36"/>
     </w:p>
     <w:p>
       <w:pPr>
         <w:pStyle w:val="Heading3"/>
       </w:pPr>
-      <w:bookmarkStart w:id="35" w:name="_Toc464857972"/>
+      <w:bookmarkStart w:id="37" w:name="_Toc466464571"/>
       <w:r>
         <w:t>Steps for Installing Test Framework</w:t>
       </w:r>
-      <w:bookmarkEnd w:id="35"/>
+      <w:bookmarkEnd w:id="37"/>
     </w:p>
     <w:p>
       <w:pPr>
         <w:pStyle w:val="Heading3"/>
       </w:pPr>
-      <w:bookmarkStart w:id="36" w:name="_Toc464857973"/>
+      <w:bookmarkStart w:id="38" w:name="_Toc466464572"/>
       <w:r>
         <w:t>Steps for Running Test Cases</w:t>
       </w:r>
-      <w:bookmarkEnd w:id="36"/>
+      <w:bookmarkEnd w:id="38"/>
     </w:p>
     <w:p>
       <w:pPr>
         <w:pStyle w:val="Heading2"/>
       </w:pPr>
-      <w:bookmarkStart w:id="37" w:name="_Toc464857974"/>
+      <w:bookmarkStart w:id="39" w:name="_Toc466464573"/>
       <w:r>
         <w:t>Test Case Design</w:t>
       </w:r>
-      <w:bookmarkEnd w:id="37"/>
+      <w:bookmarkEnd w:id="39"/>
     </w:p>
     <w:p>
       <w:pPr>
         <w:pStyle w:val="Heading3"/>
       </w:pPr>
-      <w:bookmarkStart w:id="38" w:name="_Toc464857975"/>
+      <w:bookmarkStart w:id="40" w:name="_Toc466464574"/>
       <w:r>
         <w:t>Acceptance Test Cases</w:t>
       </w:r>
-      <w:bookmarkEnd w:id="38"/>
+      <w:bookmarkEnd w:id="40"/>
     </w:p>
     <w:p>
       <w:pPr>
         <w:pStyle w:val="Heading3"/>
       </w:pPr>
-      <w:bookmarkStart w:id="39" w:name="_Toc464857976"/>
+      <w:bookmarkStart w:id="41" w:name="_Toc466464575"/>
       <w:r>
         <w:t>System Test Cases</w:t>
       </w:r>
-      <w:bookmarkEnd w:id="39"/>
+      <w:bookmarkEnd w:id="41"/>
     </w:p>
     <w:p>
       <w:pPr>
         <w:pStyle w:val="Heading3"/>
       </w:pPr>
-      <w:bookmarkStart w:id="40" w:name="_Toc464857977"/>
+      <w:bookmarkStart w:id="42" w:name="_Toc466464576"/>
       <w:r>
         <w:t>Integration Test Cases</w:t>
       </w:r>
-      <w:bookmarkEnd w:id="40"/>
+      <w:bookmarkEnd w:id="42"/>
     </w:p>
     <w:p>
       <w:pPr>
         <w:pStyle w:val="Heading3"/>
       </w:pPr>
-      <w:bookmarkStart w:id="41" w:name="_Toc464857978"/>
+      <w:bookmarkStart w:id="43" w:name="_Toc466464577"/>
       <w:r>
         <w:t>Unit Test Cases</w:t>
       </w:r>
-      <w:bookmarkEnd w:id="41"/>
+      <w:bookmarkEnd w:id="43"/>
     </w:p>
     <w:p>
       <w:pPr>
         <w:pStyle w:val="Heading2"/>
       </w:pPr>
-      <w:bookmarkStart w:id="42" w:name="_Toc464857979"/>
+      <w:bookmarkStart w:id="44" w:name="_Toc466464578"/>
       <w:r>
         <w:t xml:space="preserve">Test Case </w:t>
       </w:r>
@@ -10983,47 +11648,47 @@
       <w:r>
         <w:t xml:space="preserve"> Report</w:t>
       </w:r>
-      <w:bookmarkEnd w:id="42"/>
+      <w:bookmarkEnd w:id="44"/>
     </w:p>
     <w:p>
       <w:pPr>
         <w:pStyle w:val="Heading3"/>
       </w:pPr>
-      <w:bookmarkStart w:id="43" w:name="_Toc464857980"/>
+      <w:bookmarkStart w:id="45" w:name="_Toc466464579"/>
       <w:r>
         <w:t>Unit Testing Report</w:t>
       </w:r>
-      <w:bookmarkEnd w:id="43"/>
+      <w:bookmarkEnd w:id="45"/>
     </w:p>
     <w:p>
       <w:pPr>
         <w:pStyle w:val="Heading3"/>
       </w:pPr>
-      <w:bookmarkStart w:id="44" w:name="_Toc464857981"/>
+      <w:bookmarkStart w:id="46" w:name="_Toc466464580"/>
       <w:r>
         <w:t>Integration Testing Report</w:t>
       </w:r>
-      <w:bookmarkEnd w:id="44"/>
+      <w:bookmarkEnd w:id="46"/>
     </w:p>
     <w:p>
       <w:pPr>
         <w:pStyle w:val="Heading3"/>
       </w:pPr>
-      <w:bookmarkStart w:id="45" w:name="_Toc464857982"/>
+      <w:bookmarkStart w:id="47" w:name="_Toc466464581"/>
       <w:r>
         <w:t>System Testing Report</w:t>
       </w:r>
-      <w:bookmarkEnd w:id="45"/>
+      <w:bookmarkEnd w:id="47"/>
     </w:p>
     <w:p>
       <w:pPr>
         <w:pStyle w:val="Heading3"/>
       </w:pPr>
-      <w:bookmarkStart w:id="46" w:name="_Toc464857983"/>
+      <w:bookmarkStart w:id="48" w:name="_Toc466464582"/>
       <w:r>
         <w:t>Acceptance Testing Report</w:t>
       </w:r>
-      <w:bookmarkEnd w:id="46"/>
+      <w:bookmarkEnd w:id="48"/>
     </w:p>
     <w:p>
       <w:pPr>
@@ -11040,18 +11705,18 @@
       <w:pPr>
         <w:pStyle w:val="Heading1"/>
       </w:pPr>
-      <w:bookmarkStart w:id="47" w:name="_Toc464857984"/>
+      <w:bookmarkStart w:id="49" w:name="_Toc466464583"/>
       <w:r>
         <w:lastRenderedPageBreak/>
         <w:t>Challenges &amp; Open Issues</w:t>
       </w:r>
-      <w:bookmarkEnd w:id="47"/>
+      <w:bookmarkEnd w:id="49"/>
     </w:p>
     <w:p>
       <w:pPr>
         <w:pStyle w:val="Heading2"/>
       </w:pPr>
-      <w:bookmarkStart w:id="48" w:name="_Toc464857985"/>
+      <w:bookmarkStart w:id="50" w:name="_Toc466464584"/>
       <w:r>
         <w:t>Challenges Face</w:t>
       </w:r>
@@ -11061,7 +11726,7 @@
       <w:r>
         <w:t xml:space="preserve"> in Requirements Engineering</w:t>
       </w:r>
-      <w:bookmarkEnd w:id="48"/>
+      <w:bookmarkEnd w:id="50"/>
     </w:p>
     <w:p>
       <w:r>
@@ -11072,21 +11737,21 @@
       <w:pPr>
         <w:pStyle w:val="Heading2"/>
       </w:pPr>
-      <w:bookmarkStart w:id="49" w:name="_Toc464857986"/>
+      <w:bookmarkStart w:id="51" w:name="_Toc466464585"/>
       <w:r>
         <w:t>Challenges Faced in System Development</w:t>
       </w:r>
-      <w:bookmarkEnd w:id="49"/>
+      <w:bookmarkEnd w:id="51"/>
     </w:p>
     <w:p>
       <w:pPr>
         <w:pStyle w:val="Heading2"/>
       </w:pPr>
-      <w:bookmarkStart w:id="50" w:name="_Toc464857987"/>
+      <w:bookmarkStart w:id="52" w:name="_Toc466464586"/>
       <w:r>
         <w:t>Open Issues &amp; Ideas for Solutions</w:t>
       </w:r>
-      <w:bookmarkEnd w:id="50"/>
+      <w:bookmarkEnd w:id="52"/>
     </w:p>
     <w:p>
       <w:pPr>
@@ -11104,22 +11769,22 @@
       <w:pPr>
         <w:pStyle w:val="Heading1"/>
       </w:pPr>
-      <w:bookmarkStart w:id="51" w:name="_Toc464857988"/>
+      <w:bookmarkStart w:id="53" w:name="_Toc466464587"/>
       <w:r>
         <w:lastRenderedPageBreak/>
         <w:t>System Manuals</w:t>
       </w:r>
-      <w:bookmarkEnd w:id="51"/>
+      <w:bookmarkEnd w:id="53"/>
     </w:p>
     <w:p>
       <w:pPr>
         <w:pStyle w:val="Heading2"/>
       </w:pPr>
-      <w:bookmarkStart w:id="52" w:name="_Toc464857989"/>
+      <w:bookmarkStart w:id="54" w:name="_Toc466464588"/>
       <w:r>
         <w:t>Instructions for System Development</w:t>
       </w:r>
-      <w:bookmarkEnd w:id="52"/>
+      <w:bookmarkEnd w:id="54"/>
     </w:p>
     <w:p>
       <w:r>
@@ -11130,11 +11795,11 @@
       <w:pPr>
         <w:pStyle w:val="Heading3"/>
       </w:pPr>
-      <w:bookmarkStart w:id="53" w:name="_Toc464857990"/>
+      <w:bookmarkStart w:id="55" w:name="_Toc466464589"/>
       <w:r>
         <w:t>How to Set Up Development Environment</w:t>
       </w:r>
-      <w:bookmarkEnd w:id="53"/>
+      <w:bookmarkEnd w:id="55"/>
     </w:p>
     <w:p>
       <w:r>
@@ -11148,51 +11813,51 @@
       <w:pPr>
         <w:pStyle w:val="Heading3"/>
       </w:pPr>
-      <w:bookmarkStart w:id="54" w:name="_Toc464857991"/>
+      <w:bookmarkStart w:id="56" w:name="_Toc466464590"/>
       <w:r>
         <w:t>Notes on System Further Extensions</w:t>
       </w:r>
-      <w:bookmarkEnd w:id="54"/>
+      <w:bookmarkEnd w:id="56"/>
     </w:p>
     <w:p>
       <w:pPr>
         <w:pStyle w:val="Heading2"/>
       </w:pPr>
-      <w:bookmarkStart w:id="55" w:name="_Toc464857992"/>
+      <w:bookmarkStart w:id="57" w:name="_Toc466464591"/>
       <w:r>
         <w:t>Instructions for System Deployment</w:t>
       </w:r>
-      <w:bookmarkEnd w:id="55"/>
+      <w:bookmarkEnd w:id="57"/>
     </w:p>
     <w:p>
       <w:pPr>
         <w:pStyle w:val="Heading3"/>
       </w:pPr>
-      <w:bookmarkStart w:id="56" w:name="_Toc464857993"/>
+      <w:bookmarkStart w:id="58" w:name="_Toc466464592"/>
       <w:r>
         <w:t>Platform Requirements</w:t>
       </w:r>
-      <w:bookmarkEnd w:id="56"/>
+      <w:bookmarkEnd w:id="58"/>
     </w:p>
     <w:p>
       <w:pPr>
         <w:pStyle w:val="Heading3"/>
       </w:pPr>
-      <w:bookmarkStart w:id="57" w:name="_Toc464857994"/>
+      <w:bookmarkStart w:id="59" w:name="_Toc466464593"/>
       <w:r>
         <w:t>System Installation</w:t>
       </w:r>
-      <w:bookmarkEnd w:id="57"/>
+      <w:bookmarkEnd w:id="59"/>
     </w:p>
     <w:p>
       <w:pPr>
         <w:pStyle w:val="Heading2"/>
       </w:pPr>
-      <w:bookmarkStart w:id="58" w:name="_Toc464857995"/>
+      <w:bookmarkStart w:id="60" w:name="_Toc466464594"/>
       <w:r>
         <w:t>Instructions for System End Users</w:t>
       </w:r>
-      <w:bookmarkEnd w:id="58"/>
+      <w:bookmarkEnd w:id="60"/>
     </w:p>
     <w:p>
       <w:pPr>
@@ -11210,42 +11875,42 @@
       <w:pPr>
         <w:pStyle w:val="Heading1"/>
       </w:pPr>
-      <w:bookmarkStart w:id="59" w:name="_Toc464857996"/>
+      <w:bookmarkStart w:id="61" w:name="_Toc466464595"/>
       <w:r>
         <w:lastRenderedPageBreak/>
         <w:t>Conclusion</w:t>
       </w:r>
-      <w:bookmarkEnd w:id="59"/>
+      <w:bookmarkEnd w:id="61"/>
     </w:p>
     <w:p>
       <w:pPr>
         <w:pStyle w:val="Heading2"/>
       </w:pPr>
-      <w:bookmarkStart w:id="60" w:name="_Toc464857997"/>
+      <w:bookmarkStart w:id="62" w:name="_Toc466464596"/>
       <w:r>
         <w:t>Achievement</w:t>
       </w:r>
-      <w:bookmarkEnd w:id="60"/>
+      <w:bookmarkEnd w:id="62"/>
     </w:p>
     <w:p>
       <w:pPr>
         <w:pStyle w:val="Heading2"/>
       </w:pPr>
-      <w:bookmarkStart w:id="61" w:name="_Toc464857998"/>
+      <w:bookmarkStart w:id="63" w:name="_Toc466464597"/>
       <w:r>
         <w:t>Lessons Learned</w:t>
       </w:r>
-      <w:bookmarkEnd w:id="61"/>
+      <w:bookmarkEnd w:id="63"/>
     </w:p>
     <w:p>
       <w:pPr>
         <w:pStyle w:val="Heading2"/>
       </w:pPr>
-      <w:bookmarkStart w:id="62" w:name="_Toc464857999"/>
+      <w:bookmarkStart w:id="64" w:name="_Toc466464598"/>
       <w:r>
         <w:t>Acknowledgment</w:t>
       </w:r>
-      <w:bookmarkEnd w:id="62"/>
+      <w:bookmarkEnd w:id="64"/>
     </w:p>
     <w:p>
       <w:pPr>
@@ -11263,12 +11928,12 @@
       <w:pPr>
         <w:pStyle w:val="Heading1"/>
       </w:pPr>
-      <w:bookmarkStart w:id="63" w:name="_Toc464858000"/>
+      <w:bookmarkStart w:id="65" w:name="_Toc466464599"/>
       <w:r>
         <w:lastRenderedPageBreak/>
         <w:t>References</w:t>
       </w:r>
-      <w:bookmarkEnd w:id="63"/>
+      <w:bookmarkEnd w:id="65"/>
     </w:p>
     <w:p>
       <w:r>
@@ -11276,7 +11941,7 @@
       </w:r>
     </w:p>
     <w:p>
-      <w:hyperlink r:id="rId40" w:history="1">
+      <w:hyperlink r:id="rId46" w:history="1">
         <w:r>
           <w:rPr>
             <w:rStyle w:val="Hyperlink"/>
@@ -11295,7 +11960,7 @@
       </w:r>
     </w:p>
     <w:p>
-      <w:hyperlink r:id="rId41" w:history="1">
+      <w:hyperlink r:id="rId47" w:history="1">
         <w:r>
           <w:rPr>
             <w:rStyle w:val="Hyperlink"/>
@@ -11311,7 +11976,7 @@
       </w:r>
     </w:p>
     <w:p>
-      <w:hyperlink r:id="rId42" w:history="1">
+      <w:hyperlink r:id="rId48" w:history="1">
         <w:r>
           <w:rPr>
             <w:rStyle w:val="Hyperlink"/>
@@ -11330,7 +11995,7 @@
       </w:r>
     </w:p>
     <w:p>
-      <w:hyperlink r:id="rId43" w:history="1">
+      <w:hyperlink r:id="rId49" w:history="1">
         <w:r>
           <w:rPr>
             <w:rStyle w:val="Hyperlink"/>
@@ -11349,7 +12014,7 @@
       </w:r>
     </w:p>
     <w:p>
-      <w:hyperlink r:id="rId44" w:history="1">
+      <w:hyperlink r:id="rId50" w:history="1">
         <w:r>
           <w:rPr>
             <w:rStyle w:val="Hyperlink"/>
@@ -11365,7 +12030,7 @@
       </w:r>
     </w:p>
     <w:p>
-      <w:hyperlink r:id="rId45" w:history="1">
+      <w:hyperlink r:id="rId51" w:history="1">
         <w:r>
           <w:rPr>
             <w:rStyle w:val="Hyperlink"/>
@@ -11373,8 +12038,6 @@
           <w:t>https://developers.google.com/vr/unity/</w:t>
         </w:r>
       </w:hyperlink>
-      <w:bookmarkStart w:id="64" w:name="_GoBack"/>
-      <w:bookmarkEnd w:id="64"/>
     </w:p>
     <w:p/>
     <w:sectPr>
@@ -11388,7 +12051,7 @@
 </file>
 
 <file path=word/endnotes.xml><?xml version="1.0" encoding="utf-8"?>
-<w:endnotes xmlns:wpc="http://schemas.microsoft.com/office/word/2010/wordprocessingCanvas" xmlns:cx="http://schemas.microsoft.com/office/drawing/2014/chartex" xmlns:cx1="http://schemas.microsoft.com/office/drawing/2015/9/8/chartex" xmlns:cx2="http://schemas.microsoft.com/office/drawing/2015/10/21/chartex" xmlns:cx3="http://schemas.microsoft.com/office/drawing/2016/5/9/chartex" xmlns:cx4="http://schemas.microsoft.com/office/drawing/2016/5/10/chartex" xmlns:cx5="http://schemas.microsoft.com/office/drawing/2016/5/11/chartex" xmlns:mc="http://schemas.openxmlformats.org/markup-compatibility/2006" xmlns:o="urn:schemas-microsoft-com:office:office" xmlns:r="http://schemas.openxmlformats.org/officeDocument/2006/relationships" xmlns:m="http://schemas.openxmlformats.org/officeDocument/2006/math" xmlns:v="urn:schemas-microsoft-com:vml" xmlns:wp14="http://schemas.microsoft.com/office/word/2010/wordprocessingDrawing" xmlns:wp="http://schemas.openxmlformats.org/drawingml/2006/wordprocessingDrawing" xmlns:w10="urn:schemas-microsoft-com:office:word" xmlns:w="http://schemas.openxmlformats.org/wordprocessingml/2006/main" xmlns:w14="http://schemas.microsoft.com/office/word/2010/wordml" xmlns:w15="http://schemas.microsoft.com/office/word/2012/wordml" xmlns:w16se="http://schemas.microsoft.com/office/word/2015/wordml/symex" xmlns:wpg="http://schemas.microsoft.com/office/word/2010/wordprocessingGroup" xmlns:wpi="http://schemas.microsoft.com/office/word/2010/wordprocessingInk" xmlns:wne="http://schemas.microsoft.com/office/word/2006/wordml" xmlns:wps="http://schemas.microsoft.com/office/word/2010/wordprocessingShape" mc:Ignorable="w14 w15 w16se wp14">
+<w:endnotes xmlns:wpc="http://schemas.microsoft.com/office/word/2010/wordprocessingCanvas" xmlns:mc="http://schemas.openxmlformats.org/markup-compatibility/2006" xmlns:o="urn:schemas-microsoft-com:office:office" xmlns:r="http://schemas.openxmlformats.org/officeDocument/2006/relationships" xmlns:m="http://schemas.openxmlformats.org/officeDocument/2006/math" xmlns:v="urn:schemas-microsoft-com:vml" xmlns:wp14="http://schemas.microsoft.com/office/word/2010/wordprocessingDrawing" xmlns:wp="http://schemas.openxmlformats.org/drawingml/2006/wordprocessingDrawing" xmlns:w10="urn:schemas-microsoft-com:office:word" xmlns:w="http://schemas.openxmlformats.org/wordprocessingml/2006/main" xmlns:w14="http://schemas.microsoft.com/office/word/2010/wordml" xmlns:w15="http://schemas.microsoft.com/office/word/2012/wordml" xmlns:wpg="http://schemas.microsoft.com/office/word/2010/wordprocessingGroup" xmlns:wpi="http://schemas.microsoft.com/office/word/2010/wordprocessingInk" xmlns:wne="http://schemas.microsoft.com/office/word/2006/wordml" xmlns:wps="http://schemas.microsoft.com/office/word/2010/wordprocessingShape" mc:Ignorable="w14 w15 wp14">
   <w:endnote w:type="separator" w:id="-1">
     <w:p>
       <w:pPr>
@@ -11413,7 +12076,7 @@
 </file>
 
 <file path=word/footnotes.xml><?xml version="1.0" encoding="utf-8"?>
-<w:footnotes xmlns:wpc="http://schemas.microsoft.com/office/word/2010/wordprocessingCanvas" xmlns:cx="http://schemas.microsoft.com/office/drawing/2014/chartex" xmlns:cx1="http://schemas.microsoft.com/office/drawing/2015/9/8/chartex" xmlns:cx2="http://schemas.microsoft.com/office/drawing/2015/10/21/chartex" xmlns:cx3="http://schemas.microsoft.com/office/drawing/2016/5/9/chartex" xmlns:cx4="http://schemas.microsoft.com/office/drawing/2016/5/10/chartex" xmlns:cx5="http://schemas.microsoft.com/office/drawing/2016/5/11/chartex" xmlns:mc="http://schemas.openxmlformats.org/markup-compatibility/2006" xmlns:o="urn:schemas-microsoft-com:office:office" xmlns:r="http://schemas.openxmlformats.org/officeDocument/2006/relationships" xmlns:m="http://schemas.openxmlformats.org/officeDocument/2006/math" xmlns:v="urn:schemas-microsoft-com:vml" xmlns:wp14="http://schemas.microsoft.com/office/word/2010/wordprocessingDrawing" xmlns:wp="http://schemas.openxmlformats.org/drawingml/2006/wordprocessingDrawing" xmlns:w10="urn:schemas-microsoft-com:office:word" xmlns:w="http://schemas.openxmlformats.org/wordprocessingml/2006/main" xmlns:w14="http://schemas.microsoft.com/office/word/2010/wordml" xmlns:w15="http://schemas.microsoft.com/office/word/2012/wordml" xmlns:w16se="http://schemas.microsoft.com/office/word/2015/wordml/symex" xmlns:wpg="http://schemas.microsoft.com/office/word/2010/wordprocessingGroup" xmlns:wpi="http://schemas.microsoft.com/office/word/2010/wordprocessingInk" xmlns:wne="http://schemas.microsoft.com/office/word/2006/wordml" xmlns:wps="http://schemas.microsoft.com/office/word/2010/wordprocessingShape" mc:Ignorable="w14 w15 w16se wp14">
+<w:footnotes xmlns:wpc="http://schemas.microsoft.com/office/word/2010/wordprocessingCanvas" xmlns:mc="http://schemas.openxmlformats.org/markup-compatibility/2006" xmlns:o="urn:schemas-microsoft-com:office:office" xmlns:r="http://schemas.openxmlformats.org/officeDocument/2006/relationships" xmlns:m="http://schemas.openxmlformats.org/officeDocument/2006/math" xmlns:v="urn:schemas-microsoft-com:vml" xmlns:wp14="http://schemas.microsoft.com/office/word/2010/wordprocessingDrawing" xmlns:wp="http://schemas.openxmlformats.org/drawingml/2006/wordprocessingDrawing" xmlns:w10="urn:schemas-microsoft-com:office:word" xmlns:w="http://schemas.openxmlformats.org/wordprocessingml/2006/main" xmlns:w14="http://schemas.microsoft.com/office/word/2010/wordml" xmlns:w15="http://schemas.microsoft.com/office/word/2012/wordml" xmlns:wpg="http://schemas.microsoft.com/office/word/2010/wordprocessingGroup" xmlns:wpi="http://schemas.microsoft.com/office/word/2010/wordprocessingInk" xmlns:wne="http://schemas.microsoft.com/office/word/2006/wordml" xmlns:wps="http://schemas.microsoft.com/office/word/2010/wordprocessingShape" mc:Ignorable="w14 w15 wp14">
   <w:footnote w:type="separator" w:id="-1">
     <w:p>
       <w:pPr>
@@ -11438,7 +12101,7 @@
 </file>
 
 <file path=word/numbering.xml><?xml version="1.0" encoding="utf-8"?>
-<w:numbering xmlns:wpc="http://schemas.microsoft.com/office/word/2010/wordprocessingCanvas" xmlns:cx="http://schemas.microsoft.com/office/drawing/2014/chartex" xmlns:cx1="http://schemas.microsoft.com/office/drawing/2015/9/8/chartex" xmlns:cx2="http://schemas.microsoft.com/office/drawing/2015/10/21/chartex" xmlns:cx3="http://schemas.microsoft.com/office/drawing/2016/5/9/chartex" xmlns:cx4="http://schemas.microsoft.com/office/drawing/2016/5/10/chartex" xmlns:cx5="http://schemas.microsoft.com/office/drawing/2016/5/11/chartex" xmlns:mc="http://schemas.openxmlformats.org/markup-compatibility/2006" xmlns:o="urn:schemas-microsoft-com:office:office" xmlns:r="http://schemas.openxmlformats.org/officeDocument/2006/relationships" xmlns:m="http://schemas.openxmlformats.org/officeDocument/2006/math" xmlns:v="urn:schemas-microsoft-com:vml" xmlns:wp14="http://schemas.microsoft.com/office/word/2010/wordprocessingDrawing" xmlns:wp="http://schemas.openxmlformats.org/drawingml/2006/wordprocessingDrawing" xmlns:w10="urn:schemas-microsoft-com:office:word" xmlns:w="http://schemas.openxmlformats.org/wordprocessingml/2006/main" xmlns:w14="http://schemas.microsoft.com/office/word/2010/wordml" xmlns:w15="http://schemas.microsoft.com/office/word/2012/wordml" xmlns:w16se="http://schemas.microsoft.com/office/word/2015/wordml/symex" xmlns:wpg="http://schemas.microsoft.com/office/word/2010/wordprocessingGroup" xmlns:wpi="http://schemas.microsoft.com/office/word/2010/wordprocessingInk" xmlns:wne="http://schemas.microsoft.com/office/word/2006/wordml" xmlns:wps="http://schemas.microsoft.com/office/word/2010/wordprocessingShape" mc:Ignorable="w14 w15 w16se wp14">
+<w:numbering xmlns:wpc="http://schemas.microsoft.com/office/word/2010/wordprocessingCanvas" xmlns:mc="http://schemas.openxmlformats.org/markup-compatibility/2006" xmlns:o="urn:schemas-microsoft-com:office:office" xmlns:r="http://schemas.openxmlformats.org/officeDocument/2006/relationships" xmlns:m="http://schemas.openxmlformats.org/officeDocument/2006/math" xmlns:v="urn:schemas-microsoft-com:vml" xmlns:wp14="http://schemas.microsoft.com/office/word/2010/wordprocessingDrawing" xmlns:wp="http://schemas.openxmlformats.org/drawingml/2006/wordprocessingDrawing" xmlns:w10="urn:schemas-microsoft-com:office:word" xmlns:w="http://schemas.openxmlformats.org/wordprocessingml/2006/main" xmlns:w14="http://schemas.microsoft.com/office/word/2010/wordml" xmlns:w15="http://schemas.microsoft.com/office/word/2012/wordml" xmlns:wpg="http://schemas.microsoft.com/office/word/2010/wordprocessingGroup" xmlns:wpi="http://schemas.microsoft.com/office/word/2010/wordprocessingInk" xmlns:wne="http://schemas.microsoft.com/office/word/2006/wordml" xmlns:wps="http://schemas.microsoft.com/office/word/2010/wordprocessingShape" mc:Ignorable="w14 w15 wp14">
   <w:abstractNum w:abstractNumId="0" w15:restartNumberingAfterBreak="0">
     <w:nsid w:val="008F0BA3"/>
     <w:multiLevelType w:val="multilevel"/>
@@ -12147,7 +12810,7 @@
 </file>
 
 <file path=word/styles.xml><?xml version="1.0" encoding="utf-8"?>
-<w:styles xmlns:mc="http://schemas.openxmlformats.org/markup-compatibility/2006" xmlns:r="http://schemas.openxmlformats.org/officeDocument/2006/relationships" xmlns:w="http://schemas.openxmlformats.org/wordprocessingml/2006/main" xmlns:w14="http://schemas.microsoft.com/office/word/2010/wordml" xmlns:w15="http://schemas.microsoft.com/office/word/2012/wordml" xmlns:w16se="http://schemas.microsoft.com/office/word/2015/wordml/symex" mc:Ignorable="w14 w15 w16se">
+<w:styles xmlns:mc="http://schemas.openxmlformats.org/markup-compatibility/2006" xmlns:r="http://schemas.openxmlformats.org/officeDocument/2006/relationships" xmlns:w="http://schemas.openxmlformats.org/wordprocessingml/2006/main" xmlns:w14="http://schemas.microsoft.com/office/word/2010/wordml" xmlns:w15="http://schemas.microsoft.com/office/word/2012/wordml" mc:Ignorable="w14 w15">
   <w:docDefaults>
     <w:rPrDefault>
       <w:rPr>
@@ -12163,7 +12826,7 @@
       </w:pPr>
     </w:pPrDefault>
   </w:docDefaults>
-  <w:latentStyles w:defLockedState="0" w:defUIPriority="99" w:defSemiHidden="0" w:defUnhideWhenUsed="0" w:defQFormat="0" w:count="374">
+  <w:latentStyles w:defLockedState="0" w:defUIPriority="99" w:defSemiHidden="0" w:defUnhideWhenUsed="0" w:defQFormat="0" w:count="371">
     <w:lsdException w:name="Normal" w:uiPriority="0" w:qFormat="1"/>
     <w:lsdException w:name="heading 1" w:uiPriority="9" w:qFormat="1"/>
     <w:lsdException w:name="heading 2" w:semiHidden="1" w:uiPriority="9" w:unhideWhenUsed="1" w:qFormat="1"/>
@@ -12269,6 +12932,7 @@
     <w:lsdException w:name="HTML Sample" w:semiHidden="1" w:unhideWhenUsed="1"/>
     <w:lsdException w:name="HTML Typewriter" w:semiHidden="1" w:unhideWhenUsed="1"/>
     <w:lsdException w:name="HTML Variable" w:semiHidden="1" w:unhideWhenUsed="1"/>
+    <w:lsdException w:name="Normal Table" w:semiHidden="1" w:unhideWhenUsed="1"/>
     <w:lsdException w:name="annotation subject" w:semiHidden="1" w:unhideWhenUsed="1"/>
     <w:lsdException w:name="No List" w:semiHidden="1" w:unhideWhenUsed="1"/>
     <w:lsdException w:name="Outline List 1" w:semiHidden="1" w:unhideWhenUsed="1"/>
@@ -12315,8 +12979,10 @@
     <w:lsdException w:name="Table Subtle 2" w:semiHidden="1" w:unhideWhenUsed="1"/>
     <w:lsdException w:name="Table Web 1" w:semiHidden="1" w:unhideWhenUsed="1"/>
     <w:lsdException w:name="Table Web 2" w:semiHidden="1" w:unhideWhenUsed="1"/>
+    <w:lsdException w:name="Table Web 3" w:semiHidden="1" w:unhideWhenUsed="1"/>
     <w:lsdException w:name="Balloon Text" w:semiHidden="1" w:unhideWhenUsed="1"/>
     <w:lsdException w:name="Table Grid" w:uiPriority="39"/>
+    <w:lsdException w:name="Table Theme" w:semiHidden="1" w:unhideWhenUsed="1"/>
     <w:lsdException w:name="Placeholder Text" w:semiHidden="1"/>
     <w:lsdException w:name="No Spacing" w:uiPriority="1" w:qFormat="1"/>
     <w:lsdException w:name="Light Shading" w:uiPriority="60"/>
@@ -12532,9 +13198,6 @@
     <w:lsdException w:name="List Table 5 Dark Accent 6" w:uiPriority="50"/>
     <w:lsdException w:name="List Table 6 Colorful Accent 6" w:uiPriority="51"/>
     <w:lsdException w:name="List Table 7 Colorful Accent 6" w:uiPriority="52"/>
-    <w:lsdException w:name="Mention" w:semiHidden="1" w:unhideWhenUsed="1"/>
-    <w:lsdException w:name="Smart Hyperlink" w:semiHidden="1" w:unhideWhenUsed="1"/>
-    <w:lsdException w:name="Hashtag" w:semiHidden="1" w:unhideWhenUsed="1"/>
   </w:latentStyles>
   <w:style w:type="paragraph" w:default="1" w:styleId="Normal">
     <w:name w:val="Normal"/>
@@ -13434,7 +14097,7 @@
 </file>
 
 <file path=customXml/itemProps1.xml><?xml version="1.0" encoding="utf-8"?>
-<ds:datastoreItem xmlns:ds="http://schemas.openxmlformats.org/officeDocument/2006/customXml" ds:itemID="{622B5673-0F6F-497C-958C-F8443CF7533E}">
+<ds:datastoreItem xmlns:ds="http://schemas.openxmlformats.org/officeDocument/2006/customXml" ds:itemID="{EA0551E2-F9E0-4AF2-91C9-19CCDA2EC059}">
   <ds:schemaRefs>
     <ds:schemaRef ds:uri="http://schemas.openxmlformats.org/officeDocument/2006/bibliography"/>
   </ds:schemaRefs>

</xml_diff>

<commit_message>
added a bit to report
</commit_message>
<xml_diff>
--- a/Documents/Reports/Team1_Report V2.0.docx
+++ b/Documents/Reports/Team1_Report V2.0.docx
@@ -6081,7 +6081,7 @@
           <v:shape id="_x0000_i1025" type="#_x0000_t75" style="width:464.15pt;height:225.05pt" o:ole="">
             <v:imagedata r:id="rId8" o:title=""/>
           </v:shape>
-          <o:OLEObject Type="Embed" ProgID="Visio.Drawing.15" ShapeID="_x0000_i1025" DrawAspect="Content" ObjectID="_1540211090" r:id="rId9"/>
+          <o:OLEObject Type="Embed" ProgID="Visio.Drawing.15" ShapeID="_x0000_i1025" DrawAspect="Content" ObjectID="_1540273200" r:id="rId9"/>
         </w:object>
       </w:r>
     </w:p>
@@ -9829,7 +9829,7 @@
           <v:shape id="_x0000_i1031" type="#_x0000_t75" style="width:467.75pt;height:380.85pt" o:ole="">
             <v:imagedata r:id="rId33" o:title=""/>
           </v:shape>
-          <o:OLEObject Type="Embed" ProgID="Visio.Drawing.15" ShapeID="_x0000_i1031" DrawAspect="Content" ObjectID="_1540211091" r:id="rId34"/>
+          <o:OLEObject Type="Embed" ProgID="Visio.Drawing.15" ShapeID="_x0000_i1031" DrawAspect="Content" ObjectID="_1540273201" r:id="rId34"/>
         </w:object>
       </w:r>
     </w:p>
@@ -9959,7 +9959,7 @@
           <v:shape id="_x0000_i1032" type="#_x0000_t75" style="width:467.75pt;height:312pt" o:ole="">
             <v:imagedata r:id="rId35" o:title=""/>
           </v:shape>
-          <o:OLEObject Type="Embed" ProgID="Visio.Drawing.15" ShapeID="_x0000_i1032" DrawAspect="Content" ObjectID="_1540211092" r:id="rId36"/>
+          <o:OLEObject Type="Embed" ProgID="Visio.Drawing.15" ShapeID="_x0000_i1032" DrawAspect="Content" ObjectID="_1540273202" r:id="rId36"/>
         </w:object>
       </w:r>
     </w:p>
@@ -11238,10 +11238,10 @@
       </w:pPr>
       <w:r>
         <w:object w:dxaOrig="13021" w:dyaOrig="6091">
-          <v:shape id="_x0000_i1034" type="#_x0000_t75" style="width:467.3pt;height:218.7pt" o:ole="">
+          <v:shape id="_x0000_i1033" type="#_x0000_t75" style="width:467.3pt;height:218.7pt" o:ole="">
             <v:imagedata r:id="rId42" o:title=""/>
           </v:shape>
-          <o:OLEObject Type="Embed" ProgID="Visio.Drawing.15" ShapeID="_x0000_i1034" DrawAspect="Content" ObjectID="_1540211093" r:id="rId43"/>
+          <o:OLEObject Type="Embed" ProgID="Visio.Drawing.15" ShapeID="_x0000_i1033" DrawAspect="Content" ObjectID="_1540273203" r:id="rId43"/>
         </w:object>
       </w:r>
     </w:p>
@@ -11391,10 +11391,10 @@
     <w:p>
       <w:r>
         <w:object w:dxaOrig="7201" w:dyaOrig="8775">
-          <v:shape id="_x0000_i1033" type="#_x0000_t75" style="width:254.95pt;height:310.65pt" o:ole="">
+          <v:shape id="_x0000_i1034" type="#_x0000_t75" style="width:254.95pt;height:310.65pt" o:ole="">
             <v:imagedata r:id="rId44" o:title=""/>
           </v:shape>
-          <o:OLEObject Type="Embed" ProgID="Visio.Drawing.15" ShapeID="_x0000_i1033" DrawAspect="Content" ObjectID="_1540211094" r:id="rId45"/>
+          <o:OLEObject Type="Embed" ProgID="Visio.Drawing.15" ShapeID="_x0000_i1034" DrawAspect="Content" ObjectID="_1540273204" r:id="rId45"/>
         </w:object>
       </w:r>
     </w:p>
@@ -11425,12 +11425,7 @@
         <w:t>Initially we looked into MVC which is similar to our current design. However, each component in Unity essentially has its own model, view, and controller. The d</w:t>
       </w:r>
       <w:r>
-        <w:t xml:space="preserve">esign would be </w:t>
-      </w:r>
-      <w:bookmarkStart w:id="28" w:name="_GoBack"/>
-      <w:bookmarkEnd w:id="28"/>
-      <w:r>
-        <w:t>complicated, and would not be as accurate as the component-based architecture.</w:t>
+        <w:t>esign would be complicated, and would not be as accurate as the component-based architecture.</w:t>
       </w:r>
     </w:p>
     <w:p>
@@ -11448,89 +11443,94 @@
       <w:pPr>
         <w:pStyle w:val="Heading1"/>
       </w:pPr>
-      <w:bookmarkStart w:id="29" w:name="_Toc466464563"/>
+      <w:bookmarkStart w:id="28" w:name="_Toc466464563"/>
       <w:r>
         <w:lastRenderedPageBreak/>
         <w:t>System Implementation</w:t>
       </w:r>
+      <w:bookmarkEnd w:id="28"/>
+    </w:p>
+    <w:p>
+      <w:pPr>
+        <w:pStyle w:val="Heading2"/>
+      </w:pPr>
+      <w:bookmarkStart w:id="29" w:name="_Toc466464564"/>
+      <w:r>
+        <w:t>Programming Languages &amp; Tools</w:t>
+      </w:r>
       <w:bookmarkEnd w:id="29"/>
     </w:p>
     <w:p>
+      <w:r>
+        <w:t xml:space="preserve">We are implementing our project using Unity, </w:t>
+      </w:r>
+      <w:r>
+        <w:t>which takes advantage of C# for creating scripts</w:t>
+      </w:r>
+      <w:r>
+        <w:t>.</w:t>
+      </w:r>
+      <w:r>
+        <w:t xml:space="preserve"> Unity provides an IDE called MonoDevelop, however we are using Microsoft Visual Studio, which can be used instead of MonoDevelop.</w:t>
+      </w:r>
+    </w:p>
+    <w:p>
       <w:pPr>
         <w:pStyle w:val="Heading2"/>
       </w:pPr>
-      <w:bookmarkStart w:id="30" w:name="_Toc466464564"/>
-      <w:r>
-        <w:t>Programming Languages &amp; Tools</w:t>
+      <w:bookmarkStart w:id="30" w:name="_Toc466464565"/>
+      <w:r>
+        <w:t>Coding Conventions</w:t>
       </w:r>
       <w:bookmarkEnd w:id="30"/>
     </w:p>
     <w:p>
       <w:r>
-        <w:t xml:space="preserve">We are implementing our project using Unity, </w:t>
-      </w:r>
-      <w:r>
-        <w:t>which takes advantage of C# for creating scripts</w:t>
-      </w:r>
-      <w:r>
-        <w:t>.</w:t>
+        <w:t>We will adhere to the coding conventions designed around Unity development as well as Microsoft’s C# conventions. We will also be following Unity best practice for component design, which will help improve maintainability and performance.</w:t>
       </w:r>
     </w:p>
     <w:p>
       <w:pPr>
         <w:pStyle w:val="Heading2"/>
       </w:pPr>
-      <w:bookmarkStart w:id="31" w:name="_Toc466464565"/>
-      <w:r>
-        <w:t>Coding Conventions</w:t>
+      <w:bookmarkStart w:id="31" w:name="_Toc466464566"/>
+      <w:r>
+        <w:t>Code Version Control</w:t>
       </w:r>
       <w:bookmarkEnd w:id="31"/>
     </w:p>
     <w:p>
       <w:r>
-        <w:t>We will be using Microsoft C# coding conventions</w:t>
-      </w:r>
-      <w:r>
-        <w:t>.</w:t>
+        <w:t>As with all projects being worked on by multiple personnel, version control is very important for the efficiency of our workflow. We will be using a combination of Git and Unity SmartMerge for our version control which will handle branching and merge conflicts. We will be hosting our repository in GitHub.</w:t>
       </w:r>
     </w:p>
     <w:p>
       <w:pPr>
         <w:pStyle w:val="Heading2"/>
       </w:pPr>
-      <w:bookmarkStart w:id="32" w:name="_Toc466464566"/>
-      <w:r>
-        <w:t>Code Version Control</w:t>
+      <w:bookmarkStart w:id="32" w:name="_Toc466464567"/>
+      <w:r>
+        <w:t>Implementation Alternatives &amp; Decision Rationale</w:t>
       </w:r>
       <w:bookmarkEnd w:id="32"/>
     </w:p>
     <w:p>
       <w:r>
-        <w:t>We are utilizing Git and Github to keep track of all changes</w:t>
-      </w:r>
-      <w:r>
-        <w:t>.</w:t>
+        <w:t>One alternative development tool we could have used instead of Unity is Unreal Engine. Unreal is another game engine that is widely available and features mobile development and also has Google Cardboard SDK support. With Unreal we would also be developing using C++ instead of C#. Our team decided to use Unity over Unreal because we are all more familiar with C# and</w:t>
+      </w:r>
+      <w:r>
+        <w:t xml:space="preserve"> virtual reality development is more popular with Unity, so the documentation and resources available will be better defined.</w:t>
       </w:r>
     </w:p>
     <w:p>
       <w:pPr>
         <w:pStyle w:val="Heading2"/>
       </w:pPr>
-      <w:bookmarkStart w:id="33" w:name="_Toc466464567"/>
-      <w:r>
-        <w:t>Implementation Alternatives &amp; Decision Rationale</w:t>
+      <w:bookmarkStart w:id="33" w:name="_Toc466464568"/>
+      <w:r>
+        <w:t>Analysis of Key Algorithms</w:t>
       </w:r>
       <w:bookmarkEnd w:id="33"/>
-    </w:p>
-    <w:p>
-      <w:pPr>
-        <w:pStyle w:val="Heading2"/>
-      </w:pPr>
-      <w:bookmarkStart w:id="34" w:name="_Toc466464568"/>
-      <w:r>
-        <w:t>Analysis of Key Algorithms</w:t>
-      </w:r>
-      <w:bookmarkEnd w:id="34"/>
     </w:p>
     <w:p>
       <w:pPr>
@@ -11547,148 +11547,166 @@
       <w:pPr>
         <w:pStyle w:val="Heading1"/>
       </w:pPr>
-      <w:bookmarkStart w:id="35" w:name="_Toc466464569"/>
+      <w:bookmarkStart w:id="34" w:name="_Toc466464569"/>
       <w:r>
         <w:lastRenderedPageBreak/>
         <w:t>System Testing</w:t>
       </w:r>
+      <w:bookmarkEnd w:id="34"/>
+    </w:p>
+    <w:p>
+      <w:pPr>
+        <w:pStyle w:val="Heading2"/>
+      </w:pPr>
+      <w:bookmarkStart w:id="35" w:name="_Toc466464570"/>
+      <w:r>
+        <w:t>Test Automation Framework</w:t>
+      </w:r>
       <w:bookmarkEnd w:id="35"/>
     </w:p>
     <w:p>
+      <w:r>
+        <w:t>Our project is being developed following the test-driven development methodology. In section 8, we will be covering the tests designed for our application as we continue developing it. In order for our system requirements to be verified, there will be tests created for each one to ensure correct implementation.</w:t>
+      </w:r>
+    </w:p>
+    <w:p>
+      <w:pPr>
+        <w:pStyle w:val="Heading3"/>
+      </w:pPr>
+      <w:bookmarkStart w:id="36" w:name="_Toc466464571"/>
+      <w:r>
+        <w:t>Steps for Installing Test Framework</w:t>
+      </w:r>
+      <w:bookmarkEnd w:id="36"/>
+    </w:p>
+    <w:p>
+      <w:r>
+        <w:t>Our tests will be designed using Unity Test Tools, which is an asset that allows assertions on Unity objects and scripts to verify that everything is working correctly. In order to install the testing framework, all that needs to be done is download Unity Test Tools from the Unity Asset Store and add it to an existing project.</w:t>
+      </w:r>
+    </w:p>
+    <w:p>
+      <w:pPr>
+        <w:pStyle w:val="Heading3"/>
+      </w:pPr>
+      <w:bookmarkStart w:id="37" w:name="_Toc466464572"/>
+      <w:r>
+        <w:t>Steps for Running Test Cases</w:t>
+      </w:r>
+      <w:bookmarkEnd w:id="37"/>
+    </w:p>
+    <w:p>
+      <w:r>
+        <w:t xml:space="preserve">In order to run a test case, the test case must be opened in </w:t>
+      </w:r>
+      <w:r>
+        <w:t>Unity Test Tools. From there, the tests can be ran or modified to specified settings.</w:t>
+      </w:r>
+    </w:p>
+    <w:p>
       <w:pPr>
         <w:pStyle w:val="Heading2"/>
       </w:pPr>
-      <w:bookmarkStart w:id="36" w:name="_Toc466464570"/>
-      <w:r>
-        <w:t>Test Automation Framework</w:t>
-      </w:r>
-      <w:bookmarkEnd w:id="36"/>
+      <w:bookmarkStart w:id="38" w:name="_Toc466464573"/>
+      <w:r>
+        <w:t>Test Case Design</w:t>
+      </w:r>
+      <w:bookmarkEnd w:id="38"/>
     </w:p>
     <w:p>
       <w:pPr>
         <w:pStyle w:val="Heading3"/>
       </w:pPr>
-      <w:bookmarkStart w:id="37" w:name="_Toc466464571"/>
-      <w:r>
-        <w:t>Steps for Installing Test Framework</w:t>
-      </w:r>
-      <w:bookmarkEnd w:id="37"/>
+      <w:bookmarkStart w:id="39" w:name="_Toc466464574"/>
+      <w:r>
+        <w:t>Acceptance Test Cases</w:t>
+      </w:r>
+      <w:bookmarkEnd w:id="39"/>
     </w:p>
     <w:p>
       <w:pPr>
         <w:pStyle w:val="Heading3"/>
       </w:pPr>
-      <w:bookmarkStart w:id="38" w:name="_Toc466464572"/>
-      <w:r>
-        <w:t>Steps for Running Test Cases</w:t>
-      </w:r>
-      <w:bookmarkEnd w:id="38"/>
+      <w:bookmarkStart w:id="40" w:name="_Toc466464575"/>
+      <w:r>
+        <w:t>System Test Cases</w:t>
+      </w:r>
+      <w:bookmarkEnd w:id="40"/>
+    </w:p>
+    <w:p>
+      <w:pPr>
+        <w:pStyle w:val="Heading3"/>
+      </w:pPr>
+      <w:bookmarkStart w:id="41" w:name="_Toc466464576"/>
+      <w:r>
+        <w:t>Integration Test Cases</w:t>
+      </w:r>
+      <w:bookmarkEnd w:id="41"/>
+    </w:p>
+    <w:p>
+      <w:pPr>
+        <w:pStyle w:val="Heading3"/>
+      </w:pPr>
+      <w:bookmarkStart w:id="42" w:name="_Toc466464577"/>
+      <w:r>
+        <w:t>Unit Test Cases</w:t>
+      </w:r>
+      <w:bookmarkEnd w:id="42"/>
     </w:p>
     <w:p>
       <w:pPr>
         <w:pStyle w:val="Heading2"/>
       </w:pPr>
-      <w:bookmarkStart w:id="39" w:name="_Toc466464573"/>
-      <w:r>
-        <w:t>Test Case Design</w:t>
-      </w:r>
-      <w:bookmarkEnd w:id="39"/>
+      <w:bookmarkStart w:id="43" w:name="_Toc466464578"/>
+      <w:r>
+        <w:t xml:space="preserve">Test Case </w:t>
+      </w:r>
+      <w:r>
+        <w:t>Execution</w:t>
+      </w:r>
+      <w:r>
+        <w:t xml:space="preserve"> Report</w:t>
+      </w:r>
+      <w:bookmarkEnd w:id="43"/>
     </w:p>
     <w:p>
       <w:pPr>
         <w:pStyle w:val="Heading3"/>
       </w:pPr>
-      <w:bookmarkStart w:id="40" w:name="_Toc466464574"/>
-      <w:r>
-        <w:t>Acceptance Test Cases</w:t>
-      </w:r>
-      <w:bookmarkEnd w:id="40"/>
+      <w:bookmarkStart w:id="44" w:name="_Toc466464579"/>
+      <w:r>
+        <w:t>Unit Testing Report</w:t>
+      </w:r>
+      <w:bookmarkEnd w:id="44"/>
     </w:p>
     <w:p>
       <w:pPr>
         <w:pStyle w:val="Heading3"/>
       </w:pPr>
-      <w:bookmarkStart w:id="41" w:name="_Toc466464575"/>
-      <w:r>
-        <w:t>System Test Cases</w:t>
-      </w:r>
-      <w:bookmarkEnd w:id="41"/>
+      <w:bookmarkStart w:id="45" w:name="_Toc466464580"/>
+      <w:r>
+        <w:t>Integration Testing Report</w:t>
+      </w:r>
+      <w:bookmarkEnd w:id="45"/>
     </w:p>
     <w:p>
       <w:pPr>
         <w:pStyle w:val="Heading3"/>
       </w:pPr>
-      <w:bookmarkStart w:id="42" w:name="_Toc466464576"/>
-      <w:r>
-        <w:t>Integration Test Cases</w:t>
-      </w:r>
-      <w:bookmarkEnd w:id="42"/>
+      <w:bookmarkStart w:id="46" w:name="_Toc466464581"/>
+      <w:r>
+        <w:t>System Testing Report</w:t>
+      </w:r>
+      <w:bookmarkEnd w:id="46"/>
     </w:p>
     <w:p>
       <w:pPr>
         <w:pStyle w:val="Heading3"/>
       </w:pPr>
-      <w:bookmarkStart w:id="43" w:name="_Toc466464577"/>
-      <w:r>
-        <w:t>Unit Test Cases</w:t>
-      </w:r>
-      <w:bookmarkEnd w:id="43"/>
-    </w:p>
-    <w:p>
-      <w:pPr>
-        <w:pStyle w:val="Heading2"/>
-      </w:pPr>
-      <w:bookmarkStart w:id="44" w:name="_Toc466464578"/>
-      <w:r>
-        <w:t xml:space="preserve">Test Case </w:t>
-      </w:r>
-      <w:r>
-        <w:t>Execution</w:t>
-      </w:r>
-      <w:r>
-        <w:t xml:space="preserve"> Report</w:t>
-      </w:r>
-      <w:bookmarkEnd w:id="44"/>
-    </w:p>
-    <w:p>
-      <w:pPr>
-        <w:pStyle w:val="Heading3"/>
-      </w:pPr>
-      <w:bookmarkStart w:id="45" w:name="_Toc466464579"/>
-      <w:r>
-        <w:t>Unit Testing Report</w:t>
-      </w:r>
-      <w:bookmarkEnd w:id="45"/>
-    </w:p>
-    <w:p>
-      <w:pPr>
-        <w:pStyle w:val="Heading3"/>
-      </w:pPr>
-      <w:bookmarkStart w:id="46" w:name="_Toc466464580"/>
-      <w:r>
-        <w:t>Integration Testing Report</w:t>
-      </w:r>
-      <w:bookmarkEnd w:id="46"/>
-    </w:p>
-    <w:p>
-      <w:pPr>
-        <w:pStyle w:val="Heading3"/>
-      </w:pPr>
-      <w:bookmarkStart w:id="47" w:name="_Toc466464581"/>
-      <w:r>
-        <w:t>System Testing Report</w:t>
+      <w:bookmarkStart w:id="47" w:name="_Toc466464582"/>
+      <w:r>
+        <w:t>Acceptance Testing Report</w:t>
       </w:r>
       <w:bookmarkEnd w:id="47"/>
-    </w:p>
-    <w:p>
-      <w:pPr>
-        <w:pStyle w:val="Heading3"/>
-      </w:pPr>
-      <w:bookmarkStart w:id="48" w:name="_Toc466464582"/>
-      <w:r>
-        <w:t>Acceptance Testing Report</w:t>
-      </w:r>
-      <w:bookmarkEnd w:id="48"/>
     </w:p>
     <w:p>
       <w:pPr>
@@ -11705,42 +11723,52 @@
       <w:pPr>
         <w:pStyle w:val="Heading1"/>
       </w:pPr>
-      <w:bookmarkStart w:id="49" w:name="_Toc466464583"/>
+      <w:bookmarkStart w:id="48" w:name="_Toc466464583"/>
       <w:r>
         <w:lastRenderedPageBreak/>
         <w:t>Challenges &amp; Open Issues</w:t>
       </w:r>
+      <w:bookmarkEnd w:id="48"/>
+    </w:p>
+    <w:p>
+      <w:pPr>
+        <w:pStyle w:val="Heading2"/>
+      </w:pPr>
+      <w:bookmarkStart w:id="49" w:name="_Toc466464584"/>
+      <w:r>
+        <w:t>Challenges Face</w:t>
+      </w:r>
+      <w:r>
+        <w:t>d</w:t>
+      </w:r>
+      <w:r>
+        <w:t xml:space="preserve"> in Requirements Engineering</w:t>
+      </w:r>
       <w:bookmarkEnd w:id="49"/>
     </w:p>
     <w:p>
+      <w:r>
+        <w:t>We had trouble dealing with somewhat vague requirements provided by the industry sponsor, and were faced with the task of continuous meetings in order to get a clear understanding of the sponsor’s needs in regard to the system.</w:t>
+      </w:r>
+    </w:p>
+    <w:p>
       <w:pPr>
         <w:pStyle w:val="Heading2"/>
       </w:pPr>
-      <w:bookmarkStart w:id="50" w:name="_Toc466464584"/>
-      <w:r>
-        <w:t>Challenges Face</w:t>
-      </w:r>
-      <w:r>
-        <w:t>d</w:t>
-      </w:r>
-      <w:r>
-        <w:t xml:space="preserve"> in Requirements Engineering</w:t>
+      <w:bookmarkStart w:id="50" w:name="_Toc466464585"/>
+      <w:r>
+        <w:t>Challenges Faced in System Development</w:t>
       </w:r>
       <w:bookmarkEnd w:id="50"/>
     </w:p>
     <w:p>
       <w:r>
-        <w:t>We had trouble dealing with somewhat vague requirements provided by the industry sponsor, and were faced with the task of continuous meetings in order to get a clear understanding of the sponsor’s needs in regard to the system.</w:t>
-      </w:r>
-    </w:p>
-    <w:p>
-      <w:pPr>
-        <w:pStyle w:val="Heading2"/>
-      </w:pPr>
-      <w:bookmarkStart w:id="51" w:name="_Toc466464585"/>
-      <w:r>
-        <w:t>Challenges Faced in System Development</w:t>
-      </w:r>
+        <w:t xml:space="preserve">Our first issue we faced was configuring version control to work with our system. Git alone does not work for Unity projects, and scenes are stored in binary files, so if a scene was worked on concurrently, it would not be able to merge. The documentation was confusing, and </w:t>
+      </w:r>
+      <w:r>
+        <w:t xml:space="preserve">we failed to set it up properly a few times. </w:t>
+      </w:r>
+      <w:bookmarkStart w:id="51" w:name="_GoBack"/>
       <w:bookmarkEnd w:id="51"/>
     </w:p>
     <w:p>
@@ -14097,7 +14125,7 @@
 </file>
 
 <file path=customXml/itemProps1.xml><?xml version="1.0" encoding="utf-8"?>
-<ds:datastoreItem xmlns:ds="http://schemas.openxmlformats.org/officeDocument/2006/customXml" ds:itemID="{EA0551E2-F9E0-4AF2-91C9-19CCDA2EC059}">
+<ds:datastoreItem xmlns:ds="http://schemas.openxmlformats.org/officeDocument/2006/customXml" ds:itemID="{4936CDC0-5041-4294-861D-3147A320E58F}">
   <ds:schemaRefs>
     <ds:schemaRef ds:uri="http://schemas.openxmlformats.org/officeDocument/2006/bibliography"/>
   </ds:schemaRefs>

</xml_diff>

<commit_message>
adjusted driver, reticle, added ui screens to document
</commit_message>
<xml_diff>
--- a/Documents/Reports/Team1_Report V2.0.docx
+++ b/Documents/Reports/Team1_Report V2.0.docx
@@ -6081,7 +6081,7 @@
           <v:shape id="_x0000_i1025" type="#_x0000_t75" style="width:464.15pt;height:225.05pt" o:ole="">
             <v:imagedata r:id="rId8" o:title=""/>
           </v:shape>
-          <o:OLEObject Type="Embed" ProgID="Visio.Drawing.15" ShapeID="_x0000_i1025" DrawAspect="Content" ObjectID="_1540631587" r:id="rId9"/>
+          <o:OLEObject Type="Embed" ProgID="Visio.Drawing.15" ShapeID="_x0000_i1025" DrawAspect="Content" ObjectID="_1540812846" r:id="rId9"/>
         </w:object>
       </w:r>
     </w:p>
@@ -9829,7 +9829,7 @@
           <v:shape id="_x0000_i1031" type="#_x0000_t75" style="width:467.75pt;height:380.85pt" o:ole="">
             <v:imagedata r:id="rId33" o:title=""/>
           </v:shape>
-          <o:OLEObject Type="Embed" ProgID="Visio.Drawing.15" ShapeID="_x0000_i1031" DrawAspect="Content" ObjectID="_1540631588" r:id="rId34"/>
+          <o:OLEObject Type="Embed" ProgID="Visio.Drawing.15" ShapeID="_x0000_i1031" DrawAspect="Content" ObjectID="_1540812847" r:id="rId34"/>
         </w:object>
       </w:r>
     </w:p>
@@ -9959,7 +9959,7 @@
           <v:shape id="_x0000_i1032" type="#_x0000_t75" style="width:467.75pt;height:312pt" o:ole="">
             <v:imagedata r:id="rId35" o:title=""/>
           </v:shape>
-          <o:OLEObject Type="Embed" ProgID="Visio.Drawing.15" ShapeID="_x0000_i1032" DrawAspect="Content" ObjectID="_1540631589" r:id="rId36"/>
+          <o:OLEObject Type="Embed" ProgID="Visio.Drawing.15" ShapeID="_x0000_i1032" DrawAspect="Content" ObjectID="_1540812848" r:id="rId36"/>
         </w:object>
       </w:r>
     </w:p>
@@ -11241,7 +11241,7 @@
           <v:shape id="_x0000_i1033" type="#_x0000_t75" style="width:467.3pt;height:218.7pt" o:ole="">
             <v:imagedata r:id="rId42" o:title=""/>
           </v:shape>
-          <o:OLEObject Type="Embed" ProgID="Visio.Drawing.15" ShapeID="_x0000_i1033" DrawAspect="Content" ObjectID="_1540631590" r:id="rId43"/>
+          <o:OLEObject Type="Embed" ProgID="Visio.Drawing.15" ShapeID="_x0000_i1033" DrawAspect="Content" ObjectID="_1540812849" r:id="rId43"/>
         </w:object>
       </w:r>
     </w:p>
@@ -11374,14 +11374,482 @@
       <w:bookmarkEnd w:id="25"/>
     </w:p>
     <w:p>
+      <w:r>
+        <w:t xml:space="preserve">Our user interface design is built around the technologies we are implementing. Virtual reality has a defined structure of displaying an image on two separate screens with logical angles that simulate what eyes see. With that, we are trying to create a very realistic depiction of riding in the car with a friend while the friend engages in dangerous activities. Google’s SDK has provided many useful assets that have helped create the menu screens and </w:t>
+      </w:r>
+      <w:r>
+        <w:t>input management to allow the player to control the experience.</w:t>
+      </w:r>
+      <w:r>
+        <w:t xml:space="preserve"> </w:t>
+      </w:r>
+      <w:r>
+        <w:t>Figures 6.2 through 6.5</w:t>
+      </w:r>
+      <w:bookmarkStart w:id="26" w:name="_GoBack"/>
+      <w:bookmarkEnd w:id="26"/>
+      <w:r>
+        <w:t xml:space="preserve"> show the view the player has throughout the experience.</w:t>
+      </w:r>
+    </w:p>
+    <w:p>
+      <w:pPr>
+        <w:keepNext/>
+      </w:pPr>
+      <w:r>
+        <w:rPr>
+          <w:noProof/>
+        </w:rPr>
+        <w:lastRenderedPageBreak/>
+        <w:drawing>
+          <wp:inline distT="0" distB="0" distL="0" distR="0" wp14:anchorId="3DAB33BD" wp14:editId="029C74E9">
+            <wp:extent cx="5943600" cy="3951605"/>
+            <wp:effectExtent l="0" t="0" r="0" b="0"/>
+            <wp:docPr id="10" name="Picture 10"/>
+            <wp:cNvGraphicFramePr>
+              <a:graphicFrameLocks xmlns:a="http://schemas.openxmlformats.org/drawingml/2006/main" noChangeAspect="1"/>
+            </wp:cNvGraphicFramePr>
+            <a:graphic xmlns:a="http://schemas.openxmlformats.org/drawingml/2006/main">
+              <a:graphicData uri="http://schemas.openxmlformats.org/drawingml/2006/picture">
+                <pic:pic xmlns:pic="http://schemas.openxmlformats.org/drawingml/2006/picture">
+                  <pic:nvPicPr>
+                    <pic:cNvPr id="1" name=""/>
+                    <pic:cNvPicPr/>
+                  </pic:nvPicPr>
+                  <pic:blipFill>
+                    <a:blip r:embed="rId44"/>
+                    <a:stretch>
+                      <a:fillRect/>
+                    </a:stretch>
+                  </pic:blipFill>
+                  <pic:spPr>
+                    <a:xfrm>
+                      <a:off x="0" y="0"/>
+                      <a:ext cx="5943600" cy="3951605"/>
+                    </a:xfrm>
+                    <a:prstGeom prst="rect">
+                      <a:avLst/>
+                    </a:prstGeom>
+                  </pic:spPr>
+                </pic:pic>
+              </a:graphicData>
+            </a:graphic>
+          </wp:inline>
+        </w:drawing>
+      </w:r>
+    </w:p>
+    <w:p>
+      <w:pPr>
+        <w:pStyle w:val="Caption"/>
+        <w:jc w:val="center"/>
+        <w:rPr>
+          <w:b/>
+          <w:i w:val="0"/>
+        </w:rPr>
+      </w:pPr>
+      <w:r>
+        <w:rPr>
+          <w:b/>
+          <w:i w:val="0"/>
+        </w:rPr>
+        <w:t xml:space="preserve">Figure </w:t>
+      </w:r>
+      <w:r>
+        <w:rPr>
+          <w:b/>
+          <w:i w:val="0"/>
+        </w:rPr>
+        <w:fldChar w:fldCharType="begin"/>
+      </w:r>
+      <w:r>
+        <w:rPr>
+          <w:b/>
+          <w:i w:val="0"/>
+        </w:rPr>
+        <w:instrText xml:space="preserve"> STYLEREF 1 \s </w:instrText>
+      </w:r>
+      <w:r>
+        <w:rPr>
+          <w:b/>
+          <w:i w:val="0"/>
+        </w:rPr>
+        <w:fldChar w:fldCharType="separate"/>
+      </w:r>
+      <w:r>
+        <w:rPr>
+          <w:b/>
+          <w:i w:val="0"/>
+          <w:noProof/>
+        </w:rPr>
+        <w:t>6</w:t>
+      </w:r>
+      <w:r>
+        <w:rPr>
+          <w:b/>
+          <w:i w:val="0"/>
+        </w:rPr>
+        <w:fldChar w:fldCharType="end"/>
+      </w:r>
+      <w:r>
+        <w:rPr>
+          <w:b/>
+          <w:i w:val="0"/>
+        </w:rPr>
+        <w:t>.</w:t>
+      </w:r>
+      <w:r>
+        <w:rPr>
+          <w:b/>
+          <w:i w:val="0"/>
+        </w:rPr>
+        <w:fldChar w:fldCharType="begin"/>
+      </w:r>
+      <w:r>
+        <w:rPr>
+          <w:b/>
+          <w:i w:val="0"/>
+        </w:rPr>
+        <w:instrText xml:space="preserve"> SEQ Figure \* ARABIC \s 1 </w:instrText>
+      </w:r>
+      <w:r>
+        <w:rPr>
+          <w:b/>
+          <w:i w:val="0"/>
+        </w:rPr>
+        <w:fldChar w:fldCharType="separate"/>
+      </w:r>
+      <w:r>
+        <w:rPr>
+          <w:b/>
+          <w:i w:val="0"/>
+          <w:noProof/>
+        </w:rPr>
+        <w:t>2</w:t>
+      </w:r>
+      <w:r>
+        <w:rPr>
+          <w:b/>
+          <w:i w:val="0"/>
+        </w:rPr>
+        <w:fldChar w:fldCharType="end"/>
+      </w:r>
+      <w:r>
+        <w:rPr>
+          <w:b/>
+          <w:i w:val="0"/>
+        </w:rPr>
+        <w:t xml:space="preserve"> - Start Menu</w:t>
+      </w:r>
+    </w:p>
+    <w:p/>
+    <w:p>
+      <w:pPr>
+        <w:keepNext/>
+      </w:pPr>
+      <w:r>
+        <w:rPr>
+          <w:noProof/>
+        </w:rPr>
+        <w:lastRenderedPageBreak/>
+        <w:drawing>
+          <wp:inline distT="0" distB="0" distL="0" distR="0" wp14:anchorId="42B21B00" wp14:editId="5A288F5B">
+            <wp:extent cx="5943600" cy="3945255"/>
+            <wp:effectExtent l="0" t="0" r="0" b="0"/>
+            <wp:docPr id="11" name="Picture 11"/>
+            <wp:cNvGraphicFramePr>
+              <a:graphicFrameLocks xmlns:a="http://schemas.openxmlformats.org/drawingml/2006/main" noChangeAspect="1"/>
+            </wp:cNvGraphicFramePr>
+            <a:graphic xmlns:a="http://schemas.openxmlformats.org/drawingml/2006/main">
+              <a:graphicData uri="http://schemas.openxmlformats.org/drawingml/2006/picture">
+                <pic:pic xmlns:pic="http://schemas.openxmlformats.org/drawingml/2006/picture">
+                  <pic:nvPicPr>
+                    <pic:cNvPr id="1" name=""/>
+                    <pic:cNvPicPr/>
+                  </pic:nvPicPr>
+                  <pic:blipFill>
+                    <a:blip r:embed="rId45"/>
+                    <a:stretch>
+                      <a:fillRect/>
+                    </a:stretch>
+                  </pic:blipFill>
+                  <pic:spPr>
+                    <a:xfrm>
+                      <a:off x="0" y="0"/>
+                      <a:ext cx="5943600" cy="3945255"/>
+                    </a:xfrm>
+                    <a:prstGeom prst="rect">
+                      <a:avLst/>
+                    </a:prstGeom>
+                  </pic:spPr>
+                </pic:pic>
+              </a:graphicData>
+            </a:graphic>
+          </wp:inline>
+        </w:drawing>
+      </w:r>
+    </w:p>
+    <w:p>
+      <w:pPr>
+        <w:pStyle w:val="Caption"/>
+        <w:jc w:val="center"/>
+        <w:rPr>
+          <w:b/>
+          <w:i w:val="0"/>
+        </w:rPr>
+      </w:pPr>
+      <w:r>
+        <w:rPr>
+          <w:b/>
+          <w:i w:val="0"/>
+        </w:rPr>
+        <w:t xml:space="preserve">Figure </w:t>
+      </w:r>
+      <w:r>
+        <w:rPr>
+          <w:b/>
+          <w:i w:val="0"/>
+        </w:rPr>
+        <w:fldChar w:fldCharType="begin"/>
+      </w:r>
+      <w:r>
+        <w:rPr>
+          <w:b/>
+          <w:i w:val="0"/>
+        </w:rPr>
+        <w:instrText xml:space="preserve"> STYLEREF 1 \s </w:instrText>
+      </w:r>
+      <w:r>
+        <w:rPr>
+          <w:b/>
+          <w:i w:val="0"/>
+        </w:rPr>
+        <w:fldChar w:fldCharType="separate"/>
+      </w:r>
+      <w:r>
+        <w:rPr>
+          <w:b/>
+          <w:i w:val="0"/>
+          <w:noProof/>
+        </w:rPr>
+        <w:t>6</w:t>
+      </w:r>
+      <w:r>
+        <w:rPr>
+          <w:b/>
+          <w:i w:val="0"/>
+        </w:rPr>
+        <w:fldChar w:fldCharType="end"/>
+      </w:r>
+      <w:r>
+        <w:rPr>
+          <w:b/>
+          <w:i w:val="0"/>
+        </w:rPr>
+        <w:t>.</w:t>
+      </w:r>
+      <w:r>
+        <w:rPr>
+          <w:b/>
+          <w:i w:val="0"/>
+        </w:rPr>
+        <w:fldChar w:fldCharType="begin"/>
+      </w:r>
+      <w:r>
+        <w:rPr>
+          <w:b/>
+          <w:i w:val="0"/>
+        </w:rPr>
+        <w:instrText xml:space="preserve"> SEQ Figure \* ARABIC \s 1 </w:instrText>
+      </w:r>
+      <w:r>
+        <w:rPr>
+          <w:b/>
+          <w:i w:val="0"/>
+        </w:rPr>
+        <w:fldChar w:fldCharType="separate"/>
+      </w:r>
+      <w:r>
+        <w:rPr>
+          <w:b/>
+          <w:i w:val="0"/>
+          <w:noProof/>
+        </w:rPr>
+        <w:t>3</w:t>
+      </w:r>
+      <w:r>
+        <w:rPr>
+          <w:b/>
+          <w:i w:val="0"/>
+        </w:rPr>
+        <w:fldChar w:fldCharType="end"/>
+      </w:r>
+      <w:r>
+        <w:rPr>
+          <w:b/>
+          <w:i w:val="0"/>
+        </w:rPr>
+        <w:t xml:space="preserve"> - Outside View</w:t>
+      </w:r>
+    </w:p>
+    <w:p/>
+    <w:p>
+      <w:pPr>
+        <w:keepNext/>
+      </w:pPr>
+      <w:r>
+        <w:rPr>
+          <w:noProof/>
+        </w:rPr>
+        <w:lastRenderedPageBreak/>
+        <w:drawing>
+          <wp:inline distT="0" distB="0" distL="0" distR="0" wp14:anchorId="67257F97" wp14:editId="766DF181">
+            <wp:extent cx="5943600" cy="3931285"/>
+            <wp:effectExtent l="0" t="0" r="0" b="0"/>
+            <wp:docPr id="12" name="Picture 12"/>
+            <wp:cNvGraphicFramePr>
+              <a:graphicFrameLocks xmlns:a="http://schemas.openxmlformats.org/drawingml/2006/main" noChangeAspect="1"/>
+            </wp:cNvGraphicFramePr>
+            <a:graphic xmlns:a="http://schemas.openxmlformats.org/drawingml/2006/main">
+              <a:graphicData uri="http://schemas.openxmlformats.org/drawingml/2006/picture">
+                <pic:pic xmlns:pic="http://schemas.openxmlformats.org/drawingml/2006/picture">
+                  <pic:nvPicPr>
+                    <pic:cNvPr id="1" name=""/>
+                    <pic:cNvPicPr/>
+                  </pic:nvPicPr>
+                  <pic:blipFill>
+                    <a:blip r:embed="rId46"/>
+                    <a:stretch>
+                      <a:fillRect/>
+                    </a:stretch>
+                  </pic:blipFill>
+                  <pic:spPr>
+                    <a:xfrm>
+                      <a:off x="0" y="0"/>
+                      <a:ext cx="5943600" cy="3931285"/>
+                    </a:xfrm>
+                    <a:prstGeom prst="rect">
+                      <a:avLst/>
+                    </a:prstGeom>
+                  </pic:spPr>
+                </pic:pic>
+              </a:graphicData>
+            </a:graphic>
+          </wp:inline>
+        </w:drawing>
+      </w:r>
+    </w:p>
+    <w:p>
+      <w:pPr>
+        <w:pStyle w:val="Caption"/>
+        <w:jc w:val="center"/>
+        <w:rPr>
+          <w:b/>
+          <w:i w:val="0"/>
+        </w:rPr>
+      </w:pPr>
+      <w:r>
+        <w:rPr>
+          <w:b/>
+          <w:i w:val="0"/>
+        </w:rPr>
+        <w:t xml:space="preserve">Figure </w:t>
+      </w:r>
+      <w:r>
+        <w:rPr>
+          <w:b/>
+          <w:i w:val="0"/>
+        </w:rPr>
+        <w:fldChar w:fldCharType="begin"/>
+      </w:r>
+      <w:r>
+        <w:rPr>
+          <w:b/>
+          <w:i w:val="0"/>
+        </w:rPr>
+        <w:instrText xml:space="preserve"> STYLEREF 1 \s </w:instrText>
+      </w:r>
+      <w:r>
+        <w:rPr>
+          <w:b/>
+          <w:i w:val="0"/>
+        </w:rPr>
+        <w:fldChar w:fldCharType="separate"/>
+      </w:r>
+      <w:r>
+        <w:rPr>
+          <w:b/>
+          <w:i w:val="0"/>
+          <w:noProof/>
+        </w:rPr>
+        <w:t>6</w:t>
+      </w:r>
+      <w:r>
+        <w:rPr>
+          <w:b/>
+          <w:i w:val="0"/>
+        </w:rPr>
+        <w:fldChar w:fldCharType="end"/>
+      </w:r>
+      <w:r>
+        <w:rPr>
+          <w:b/>
+          <w:i w:val="0"/>
+        </w:rPr>
+        <w:t>.</w:t>
+      </w:r>
+      <w:r>
+        <w:rPr>
+          <w:b/>
+          <w:i w:val="0"/>
+        </w:rPr>
+        <w:fldChar w:fldCharType="begin"/>
+      </w:r>
+      <w:r>
+        <w:rPr>
+          <w:b/>
+          <w:i w:val="0"/>
+        </w:rPr>
+        <w:instrText xml:space="preserve"> SEQ Figure \* ARABIC \s 1 </w:instrText>
+      </w:r>
+      <w:r>
+        <w:rPr>
+          <w:b/>
+          <w:i w:val="0"/>
+        </w:rPr>
+        <w:fldChar w:fldCharType="separate"/>
+      </w:r>
+      <w:r>
+        <w:rPr>
+          <w:b/>
+          <w:i w:val="0"/>
+          <w:noProof/>
+        </w:rPr>
+        <w:t>4</w:t>
+      </w:r>
+      <w:r>
+        <w:rPr>
+          <w:b/>
+          <w:i w:val="0"/>
+        </w:rPr>
+        <w:fldChar w:fldCharType="end"/>
+      </w:r>
+      <w:r>
+        <w:rPr>
+          <w:b/>
+          <w:i w:val="0"/>
+        </w:rPr>
+        <w:t xml:space="preserve"> - Driver View</w:t>
+      </w:r>
+    </w:p>
+    <w:p>
       <w:pPr>
         <w:pStyle w:val="Heading2"/>
       </w:pPr>
-      <w:bookmarkStart w:id="26" w:name="_Toc466464561"/>
+      <w:bookmarkStart w:id="27" w:name="_Toc466464561"/>
       <w:r>
         <w:t>Behavioral Design</w:t>
       </w:r>
-      <w:bookmarkEnd w:id="26"/>
+      <w:bookmarkEnd w:id="27"/>
     </w:p>
     <w:p>
       <w:r>
@@ -11392,9 +11860,9 @@
       <w:r>
         <w:object w:dxaOrig="7201" w:dyaOrig="8775">
           <v:shape id="_x0000_i1034" type="#_x0000_t75" style="width:254.95pt;height:310.65pt" o:ole="">
-            <v:imagedata r:id="rId44" o:title=""/>
+            <v:imagedata r:id="rId47" o:title=""/>
           </v:shape>
-          <o:OLEObject Type="Embed" ProgID="Visio.Drawing.15" ShapeID="_x0000_i1034" DrawAspect="Content" ObjectID="_1540631591" r:id="rId45"/>
+          <o:OLEObject Type="Embed" ProgID="Visio.Drawing.15" ShapeID="_x0000_i1034" DrawAspect="Content" ObjectID="_1540812850" r:id="rId48"/>
         </w:object>
       </w:r>
     </w:p>
@@ -11402,11 +11870,11 @@
       <w:pPr>
         <w:pStyle w:val="Heading2"/>
       </w:pPr>
-      <w:bookmarkStart w:id="27" w:name="_Toc466464562"/>
+      <w:bookmarkStart w:id="28" w:name="_Toc466464562"/>
       <w:r>
         <w:t>Design Alternatives &amp; Design Rationale</w:t>
       </w:r>
-      <w:bookmarkEnd w:id="27"/>
+      <w:bookmarkEnd w:id="28"/>
     </w:p>
     <w:p>
       <w:r>
@@ -11443,22 +11911,22 @@
       <w:pPr>
         <w:pStyle w:val="Heading1"/>
       </w:pPr>
-      <w:bookmarkStart w:id="28" w:name="_Toc466464563"/>
+      <w:bookmarkStart w:id="29" w:name="_Toc466464563"/>
       <w:r>
         <w:lastRenderedPageBreak/>
         <w:t>System Implementation</w:t>
       </w:r>
-      <w:bookmarkEnd w:id="28"/>
+      <w:bookmarkEnd w:id="29"/>
     </w:p>
     <w:p>
       <w:pPr>
         <w:pStyle w:val="Heading2"/>
       </w:pPr>
-      <w:bookmarkStart w:id="29" w:name="_Toc466464564"/>
+      <w:bookmarkStart w:id="30" w:name="_Toc466464564"/>
       <w:r>
         <w:t>Programming Languages &amp; Tools</w:t>
       </w:r>
-      <w:bookmarkEnd w:id="29"/>
+      <w:bookmarkEnd w:id="30"/>
     </w:p>
     <w:p>
       <w:r>
@@ -11478,11 +11946,11 @@
       <w:pPr>
         <w:pStyle w:val="Heading2"/>
       </w:pPr>
-      <w:bookmarkStart w:id="30" w:name="_Toc466464565"/>
+      <w:bookmarkStart w:id="31" w:name="_Toc466464565"/>
       <w:r>
         <w:t>Coding Conventions</w:t>
       </w:r>
-      <w:bookmarkEnd w:id="30"/>
+      <w:bookmarkEnd w:id="31"/>
     </w:p>
     <w:p>
       <w:r>
@@ -11493,11 +11961,11 @@
       <w:pPr>
         <w:pStyle w:val="Heading2"/>
       </w:pPr>
-      <w:bookmarkStart w:id="31" w:name="_Toc466464566"/>
+      <w:bookmarkStart w:id="32" w:name="_Toc466464566"/>
       <w:r>
         <w:t>Code Version Control</w:t>
       </w:r>
-      <w:bookmarkEnd w:id="31"/>
+      <w:bookmarkEnd w:id="32"/>
     </w:p>
     <w:p>
       <w:r>
@@ -11508,11 +11976,11 @@
       <w:pPr>
         <w:pStyle w:val="Heading2"/>
       </w:pPr>
-      <w:bookmarkStart w:id="32" w:name="_Toc466464567"/>
+      <w:bookmarkStart w:id="33" w:name="_Toc466464567"/>
       <w:r>
         <w:t>Implementation Alternatives &amp; Decision Rationale</w:t>
       </w:r>
-      <w:bookmarkEnd w:id="32"/>
+      <w:bookmarkEnd w:id="33"/>
     </w:p>
     <w:p>
       <w:r>
@@ -11526,11 +11994,11 @@
       <w:pPr>
         <w:pStyle w:val="Heading2"/>
       </w:pPr>
-      <w:bookmarkStart w:id="33" w:name="_Toc466464568"/>
+      <w:bookmarkStart w:id="34" w:name="_Toc466464568"/>
       <w:r>
         <w:t>Analysis of Key Algorithms</w:t>
       </w:r>
-      <w:bookmarkEnd w:id="33"/>
+      <w:bookmarkEnd w:id="34"/>
     </w:p>
     <w:p>
       <w:pPr>
@@ -11542,8 +12010,6 @@
       <w:r>
         <w:t>N/A</w:t>
       </w:r>
-      <w:bookmarkStart w:id="34" w:name="_GoBack"/>
-      <w:bookmarkEnd w:id="34"/>
       <w:r>
         <w:br w:type="page"/>
       </w:r>
@@ -12068,7 +12534,7 @@
       </w:r>
     </w:p>
     <w:p>
-      <w:hyperlink r:id="rId46" w:history="1">
+      <w:hyperlink r:id="rId49" w:history="1">
         <w:r>
           <w:rPr>
             <w:rStyle w:val="Hyperlink"/>
@@ -12087,7 +12553,7 @@
       </w:r>
     </w:p>
     <w:p>
-      <w:hyperlink r:id="rId47" w:history="1">
+      <w:hyperlink r:id="rId50" w:history="1">
         <w:r>
           <w:rPr>
             <w:rStyle w:val="Hyperlink"/>
@@ -12103,7 +12569,7 @@
       </w:r>
     </w:p>
     <w:p>
-      <w:hyperlink r:id="rId48" w:history="1">
+      <w:hyperlink r:id="rId51" w:history="1">
         <w:r>
           <w:rPr>
             <w:rStyle w:val="Hyperlink"/>
@@ -12122,7 +12588,7 @@
       </w:r>
     </w:p>
     <w:p>
-      <w:hyperlink r:id="rId49" w:history="1">
+      <w:hyperlink r:id="rId52" w:history="1">
         <w:r>
           <w:rPr>
             <w:rStyle w:val="Hyperlink"/>
@@ -12141,7 +12607,7 @@
       </w:r>
     </w:p>
     <w:p>
-      <w:hyperlink r:id="rId50" w:history="1">
+      <w:hyperlink r:id="rId53" w:history="1">
         <w:r>
           <w:rPr>
             <w:rStyle w:val="Hyperlink"/>
@@ -12157,7 +12623,7 @@
       </w:r>
     </w:p>
     <w:p>
-      <w:hyperlink r:id="rId51" w:history="1">
+      <w:hyperlink r:id="rId54" w:history="1">
         <w:r>
           <w:rPr>
             <w:rStyle w:val="Hyperlink"/>
@@ -14313,7 +14779,7 @@
 </file>
 
 <file path=customXml/itemProps1.xml><?xml version="1.0" encoding="utf-8"?>
-<ds:datastoreItem xmlns:ds="http://schemas.openxmlformats.org/officeDocument/2006/customXml" ds:itemID="{5019190E-20E5-452E-9D89-56398BB04C9D}">
+<ds:datastoreItem xmlns:ds="http://schemas.openxmlformats.org/officeDocument/2006/customXml" ds:itemID="{564AC004-0B2B-4A5F-8630-ED59ACBF7390}">
   <ds:schemaRefs>
     <ds:schemaRef ds:uri="http://schemas.openxmlformats.org/officeDocument/2006/bibliography"/>
   </ds:schemaRefs>

</xml_diff>

<commit_message>
git add cover page
</commit_message>
<xml_diff>
--- a/Documents/Reports/Team1_Report V2.0.docx
+++ b/Documents/Reports/Team1_Report V2.0.docx
@@ -1,6 +1,6 @@
 
 <file path=word/document.xml><?xml version="1.0" encoding="utf-8"?>
-<w:document xmlns:wpc="http://schemas.microsoft.com/office/word/2010/wordprocessingCanvas" xmlns:mc="http://schemas.openxmlformats.org/markup-compatibility/2006" xmlns:o="urn:schemas-microsoft-com:office:office" xmlns:r="http://schemas.openxmlformats.org/officeDocument/2006/relationships" xmlns:m="http://schemas.openxmlformats.org/officeDocument/2006/math" xmlns:v="urn:schemas-microsoft-com:vml" xmlns:wp14="http://schemas.microsoft.com/office/word/2010/wordprocessingDrawing" xmlns:wp="http://schemas.openxmlformats.org/drawingml/2006/wordprocessingDrawing" xmlns:w10="urn:schemas-microsoft-com:office:word" xmlns:w="http://schemas.openxmlformats.org/wordprocessingml/2006/main" xmlns:w14="http://schemas.microsoft.com/office/word/2010/wordml" xmlns:w15="http://schemas.microsoft.com/office/word/2012/wordml" xmlns:wpg="http://schemas.microsoft.com/office/word/2010/wordprocessingGroup" xmlns:wpi="http://schemas.microsoft.com/office/word/2010/wordprocessingInk" xmlns:wne="http://schemas.microsoft.com/office/word/2006/wordml" xmlns:wps="http://schemas.microsoft.com/office/word/2010/wordprocessingShape" mc:Ignorable="w14 w15 wp14">
+<w:document xmlns:wpc="http://schemas.microsoft.com/office/word/2010/wordprocessingCanvas" xmlns:cx="http://schemas.microsoft.com/office/drawing/2014/chartex" xmlns:cx1="http://schemas.microsoft.com/office/drawing/2015/9/8/chartex" xmlns:mc="http://schemas.openxmlformats.org/markup-compatibility/2006" xmlns:o="urn:schemas-microsoft-com:office:office" xmlns:r="http://schemas.openxmlformats.org/officeDocument/2006/relationships" xmlns:m="http://schemas.openxmlformats.org/officeDocument/2006/math" xmlns:v="urn:schemas-microsoft-com:vml" xmlns:wp14="http://schemas.microsoft.com/office/word/2010/wordprocessingDrawing" xmlns:wp="http://schemas.openxmlformats.org/drawingml/2006/wordprocessingDrawing" xmlns:w10="urn:schemas-microsoft-com:office:word" xmlns:w="http://schemas.openxmlformats.org/wordprocessingml/2006/main" xmlns:w14="http://schemas.microsoft.com/office/word/2010/wordml" xmlns:w15="http://schemas.microsoft.com/office/word/2012/wordml" xmlns:w16se="http://schemas.microsoft.com/office/word/2015/wordml/symex" xmlns:wpg="http://schemas.microsoft.com/office/word/2010/wordprocessingGroup" xmlns:wpi="http://schemas.microsoft.com/office/word/2010/wordprocessingInk" xmlns:wne="http://schemas.microsoft.com/office/word/2006/wordml" xmlns:wps="http://schemas.microsoft.com/office/word/2010/wordprocessingShape" mc:Ignorable="w14 w15 w16se wp14">
   <w:body>
     <w:sdt>
       <w:sdtPr>
@@ -6078,10 +6078,10 @@
             <v:path o:extrusionok="f" gradientshapeok="t" o:connecttype="rect"/>
             <o:lock v:ext="edit" aspectratio="t"/>
           </v:shapetype>
-          <v:shape id="_x0000_i1025" type="#_x0000_t75" style="width:464.15pt;height:225.05pt" o:ole="">
+          <v:shape id="_x0000_i1025" type="#_x0000_t75" style="width:464.25pt;height:225pt" o:ole="">
             <v:imagedata r:id="rId8" o:title=""/>
           </v:shape>
-          <o:OLEObject Type="Embed" ProgID="Visio.Drawing.15" ShapeID="_x0000_i1025" DrawAspect="Content" ObjectID="_1540631587" r:id="rId9"/>
+          <o:OLEObject Type="Embed" ProgID="Visio.Drawing.15" ShapeID="_x0000_i1025" DrawAspect="Content" ObjectID="_1540812824" r:id="rId9"/>
         </w:object>
       </w:r>
     </w:p>
@@ -8628,7 +8628,7 @@
       </w:pPr>
       <w:r>
         <w:pict>
-          <v:shape id="_x0000_i1026" type="#_x0000_t75" style="width:467.3pt;height:223.25pt">
+          <v:shape id="_x0000_i1026" type="#_x0000_t75" style="width:467.25pt;height:223.5pt">
             <v:imagedata r:id="rId24" o:title="SF-A-01"/>
           </v:shape>
         </w:pict>
@@ -8892,7 +8892,7 @@
       <w:r>
         <w:lastRenderedPageBreak/>
         <w:pict>
-          <v:shape id="_x0000_i1027" type="#_x0000_t75" style="width:467.75pt;height:236.4pt">
+          <v:shape id="_x0000_i1027" type="#_x0000_t75" style="width:468pt;height:236.25pt">
             <v:imagedata r:id="rId26" o:title="SF-B-01"/>
           </v:shape>
         </w:pict>
@@ -9007,7 +9007,7 @@
       </w:pPr>
       <w:r>
         <w:pict>
-          <v:shape id="_x0000_i1028" type="#_x0000_t75" style="width:468.25pt;height:235.45pt">
+          <v:shape id="_x0000_i1028" type="#_x0000_t75" style="width:468pt;height:235.5pt">
             <v:imagedata r:id="rId27" o:title="SF-B-02"/>
           </v:shape>
         </w:pict>
@@ -9420,7 +9420,7 @@
       <w:r>
         <w:lastRenderedPageBreak/>
         <w:pict>
-          <v:shape id="_x0000_i1029" type="#_x0000_t75" style="width:466.85pt;height:235pt">
+          <v:shape id="_x0000_i1029" type="#_x0000_t75" style="width:467.25pt;height:234.75pt">
             <v:imagedata r:id="rId30" o:title="SF-D-01"/>
           </v:shape>
         </w:pict>
@@ -9535,7 +9535,7 @@
       </w:pPr>
       <w:r>
         <w:pict>
-          <v:shape id="_x0000_i1030" type="#_x0000_t75" style="width:466.85pt;height:221.9pt">
+          <v:shape id="_x0000_i1030" type="#_x0000_t75" style="width:467.25pt;height:222pt">
             <v:imagedata r:id="rId31" o:title="SF-E-01"/>
           </v:shape>
         </w:pict>
@@ -9826,10 +9826,10 @@
       </w:pPr>
       <w:r>
         <w:object w:dxaOrig="9946" w:dyaOrig="8086">
-          <v:shape id="_x0000_i1031" type="#_x0000_t75" style="width:467.75pt;height:380.85pt" o:ole="">
+          <v:shape id="_x0000_i1031" type="#_x0000_t75" style="width:468pt;height:381pt" o:ole="">
             <v:imagedata r:id="rId33" o:title=""/>
           </v:shape>
-          <o:OLEObject Type="Embed" ProgID="Visio.Drawing.15" ShapeID="_x0000_i1031" DrawAspect="Content" ObjectID="_1540631588" r:id="rId34"/>
+          <o:OLEObject Type="Embed" ProgID="Visio.Drawing.15" ShapeID="_x0000_i1031" DrawAspect="Content" ObjectID="_1540812825" r:id="rId34"/>
         </w:object>
       </w:r>
     </w:p>
@@ -9956,10 +9956,10 @@
       </w:pPr>
       <w:r>
         <w:object w:dxaOrig="11010" w:dyaOrig="7350">
-          <v:shape id="_x0000_i1032" type="#_x0000_t75" style="width:467.75pt;height:312pt" o:ole="">
+          <v:shape id="_x0000_i1032" type="#_x0000_t75" style="width:468pt;height:312pt" o:ole="">
             <v:imagedata r:id="rId35" o:title=""/>
           </v:shape>
-          <o:OLEObject Type="Embed" ProgID="Visio.Drawing.15" ShapeID="_x0000_i1032" DrawAspect="Content" ObjectID="_1540631589" r:id="rId36"/>
+          <o:OLEObject Type="Embed" ProgID="Visio.Drawing.15" ShapeID="_x0000_i1032" DrawAspect="Content" ObjectID="_1540812826" r:id="rId36"/>
         </w:object>
       </w:r>
     </w:p>
@@ -11238,10 +11238,10 @@
       </w:pPr>
       <w:r>
         <w:object w:dxaOrig="13021" w:dyaOrig="6091">
-          <v:shape id="_x0000_i1033" type="#_x0000_t75" style="width:467.3pt;height:218.7pt" o:ole="">
+          <v:shape id="_x0000_i1033" type="#_x0000_t75" style="width:467.25pt;height:219pt" o:ole="">
             <v:imagedata r:id="rId42" o:title=""/>
           </v:shape>
-          <o:OLEObject Type="Embed" ProgID="Visio.Drawing.15" ShapeID="_x0000_i1033" DrawAspect="Content" ObjectID="_1540631590" r:id="rId43"/>
+          <o:OLEObject Type="Embed" ProgID="Visio.Drawing.15" ShapeID="_x0000_i1033" DrawAspect="Content" ObjectID="_1540812827" r:id="rId43"/>
         </w:object>
       </w:r>
     </w:p>
@@ -11348,40 +11348,947 @@
         <w:t xml:space="preserve"> - Architectural Design</w:t>
       </w:r>
     </w:p>
+    <w:p/>
+    <w:p/>
+    <w:p/>
+    <w:p/>
+    <w:p/>
+    <w:p/>
+    <w:p/>
+    <w:p/>
+    <w:p/>
     <w:p>
       <w:pPr>
         <w:pStyle w:val="Heading2"/>
       </w:pPr>
       <w:bookmarkStart w:id="24" w:name="_Toc466464559"/>
       <w:r>
+        <w:lastRenderedPageBreak/>
         <w:t>Structural Design</w:t>
       </w:r>
       <w:bookmarkEnd w:id="24"/>
     </w:p>
     <w:p>
       <w:r>
-        <w:t>Figure 6.2 provides the detailed components that are defined in the architectural design. The basic components are refined into each individual component that can be reused to create the overall layout of the Unity scene.</w:t>
+        <w:t>The structural diagram</w:t>
+      </w:r>
+      <w:r>
+        <w:t xml:space="preserve"> provides the detailed components that are defined in the architectural design. The basic components are refined into each individual component that can be reused to create the overall layout of the Unity scene.</w:t>
+      </w:r>
+    </w:p>
+    <w:p/>
+    <w:p>
+      <w:r>
+        <w:t>Figure 6.2 represents the Scenes package within the structural diagram. This package will contain each scene within the experience and show how they connect to each other. This package also contains the main GameObject interface that all other components will be inheriting from throughout the system.</w:t>
+      </w:r>
+    </w:p>
+    <w:p>
+      <w:pPr>
+        <w:keepNext/>
+      </w:pPr>
+      <w:r>
+        <w:rPr>
+          <w:noProof/>
+        </w:rPr>
+        <w:drawing>
+          <wp:inline distT="0" distB="0" distL="0" distR="0">
+            <wp:extent cx="5943600" cy="4812369"/>
+            <wp:effectExtent l="0" t="0" r="0" b="7620"/>
+            <wp:docPr id="10" name="Picture 10" descr="P:\Private\SeniorDesign\Structural\Scenes.PNG"/>
+            <wp:cNvGraphicFramePr>
+              <a:graphicFrameLocks xmlns:a="http://schemas.openxmlformats.org/drawingml/2006/main" noChangeAspect="1"/>
+            </wp:cNvGraphicFramePr>
+            <a:graphic xmlns:a="http://schemas.openxmlformats.org/drawingml/2006/main">
+              <a:graphicData uri="http://schemas.openxmlformats.org/drawingml/2006/picture">
+                <pic:pic xmlns:pic="http://schemas.openxmlformats.org/drawingml/2006/picture">
+                  <pic:nvPicPr>
+                    <pic:cNvPr id="0" name="Picture 11" descr="P:\Private\SeniorDesign\Structural\Scenes.PNG"/>
+                    <pic:cNvPicPr>
+                      <a:picLocks noChangeAspect="1" noChangeArrowheads="1"/>
+                    </pic:cNvPicPr>
+                  </pic:nvPicPr>
+                  <pic:blipFill>
+                    <a:blip r:embed="rId44">
+                      <a:extLst>
+                        <a:ext uri="{28A0092B-C50C-407E-A947-70E740481C1C}">
+                          <a14:useLocalDpi xmlns:a14="http://schemas.microsoft.com/office/drawing/2010/main" val="0"/>
+                        </a:ext>
+                      </a:extLst>
+                    </a:blip>
+                    <a:srcRect/>
+                    <a:stretch>
+                      <a:fillRect/>
+                    </a:stretch>
+                  </pic:blipFill>
+                  <pic:spPr bwMode="auto">
+                    <a:xfrm>
+                      <a:off x="0" y="0"/>
+                      <a:ext cx="5943600" cy="4812369"/>
+                    </a:xfrm>
+                    <a:prstGeom prst="rect">
+                      <a:avLst/>
+                    </a:prstGeom>
+                    <a:noFill/>
+                    <a:ln>
+                      <a:noFill/>
+                    </a:ln>
+                  </pic:spPr>
+                </pic:pic>
+              </a:graphicData>
+            </a:graphic>
+          </wp:inline>
+        </w:drawing>
+      </w:r>
+    </w:p>
+    <w:p>
+      <w:pPr>
+        <w:pStyle w:val="Caption"/>
+        <w:jc w:val="center"/>
+        <w:rPr>
+          <w:b/>
+          <w:i w:val="0"/>
+        </w:rPr>
+      </w:pPr>
+      <w:r>
+        <w:rPr>
+          <w:b/>
+          <w:i w:val="0"/>
+        </w:rPr>
+        <w:t xml:space="preserve">Figure </w:t>
+      </w:r>
+      <w:r>
+        <w:rPr>
+          <w:b/>
+          <w:i w:val="0"/>
+        </w:rPr>
+        <w:fldChar w:fldCharType="begin"/>
+      </w:r>
+      <w:r>
+        <w:rPr>
+          <w:b/>
+          <w:i w:val="0"/>
+        </w:rPr>
+        <w:instrText xml:space="preserve"> STYLEREF 1 \s </w:instrText>
+      </w:r>
+      <w:r>
+        <w:rPr>
+          <w:b/>
+          <w:i w:val="0"/>
+        </w:rPr>
+        <w:fldChar w:fldCharType="separate"/>
+      </w:r>
+      <w:r>
+        <w:rPr>
+          <w:b/>
+          <w:i w:val="0"/>
+          <w:noProof/>
+        </w:rPr>
+        <w:t>6</w:t>
+      </w:r>
+      <w:r>
+        <w:rPr>
+          <w:b/>
+          <w:i w:val="0"/>
+        </w:rPr>
+        <w:fldChar w:fldCharType="end"/>
+      </w:r>
+      <w:r>
+        <w:rPr>
+          <w:b/>
+          <w:i w:val="0"/>
+        </w:rPr>
+        <w:t>.</w:t>
+      </w:r>
+      <w:r>
+        <w:rPr>
+          <w:b/>
+          <w:i w:val="0"/>
+        </w:rPr>
+        <w:fldChar w:fldCharType="begin"/>
+      </w:r>
+      <w:r>
+        <w:rPr>
+          <w:b/>
+          <w:i w:val="0"/>
+        </w:rPr>
+        <w:instrText xml:space="preserve"> SEQ Figure \* ARABIC \s 1 </w:instrText>
+      </w:r>
+      <w:r>
+        <w:rPr>
+          <w:b/>
+          <w:i w:val="0"/>
+        </w:rPr>
+        <w:fldChar w:fldCharType="separate"/>
+      </w:r>
+      <w:r>
+        <w:rPr>
+          <w:b/>
+          <w:i w:val="0"/>
+          <w:noProof/>
+        </w:rPr>
+        <w:t>2</w:t>
+      </w:r>
+      <w:r>
+        <w:rPr>
+          <w:b/>
+          <w:i w:val="0"/>
+        </w:rPr>
+        <w:fldChar w:fldCharType="end"/>
+      </w:r>
+      <w:r>
+        <w:rPr>
+          <w:b/>
+          <w:i w:val="0"/>
+        </w:rPr>
+        <w:t xml:space="preserve"> - Structural Diagram (Scene</w:t>
+      </w:r>
+      <w:r>
+        <w:rPr>
+          <w:b/>
+          <w:i w:val="0"/>
+        </w:rPr>
+        <w:t>s</w:t>
+      </w:r>
+      <w:r>
+        <w:rPr>
+          <w:b/>
+          <w:i w:val="0"/>
+        </w:rPr>
+        <w:t>)</w:t>
+      </w:r>
+    </w:p>
+    <w:p/>
+    <w:p/>
+    <w:p/>
+    <w:p/>
+    <w:p>
+      <w:r>
+        <w:lastRenderedPageBreak/>
+        <w:t>Figure 6.3 is the package representing the player. The player is essentially a camera component using a player controller script to allow the user to move their head around to view and interact with what is happening in the scene. The player controller is able to perform actions with the environment such as reentering the user, which is shown below.</w:t>
+      </w:r>
+    </w:p>
+    <w:p>
+      <w:pPr>
+        <w:keepNext/>
+      </w:pPr>
+      <w:r>
+        <w:rPr>
+          <w:noProof/>
+        </w:rPr>
+        <w:drawing>
+          <wp:inline distT="0" distB="0" distL="0" distR="0">
+            <wp:extent cx="5943600" cy="3142679"/>
+            <wp:effectExtent l="0" t="0" r="0" b="635"/>
+            <wp:docPr id="11" name="Picture 11" descr="P:\Private\SeniorDesign\Structural\Player.PNG"/>
+            <wp:cNvGraphicFramePr>
+              <a:graphicFrameLocks xmlns:a="http://schemas.openxmlformats.org/drawingml/2006/main" noChangeAspect="1"/>
+            </wp:cNvGraphicFramePr>
+            <a:graphic xmlns:a="http://schemas.openxmlformats.org/drawingml/2006/main">
+              <a:graphicData uri="http://schemas.openxmlformats.org/drawingml/2006/picture">
+                <pic:pic xmlns:pic="http://schemas.openxmlformats.org/drawingml/2006/picture">
+                  <pic:nvPicPr>
+                    <pic:cNvPr id="0" name="Picture 12" descr="P:\Private\SeniorDesign\Structural\Player.PNG"/>
+                    <pic:cNvPicPr>
+                      <a:picLocks noChangeAspect="1" noChangeArrowheads="1"/>
+                    </pic:cNvPicPr>
+                  </pic:nvPicPr>
+                  <pic:blipFill>
+                    <a:blip r:embed="rId45">
+                      <a:extLst>
+                        <a:ext uri="{28A0092B-C50C-407E-A947-70E740481C1C}">
+                          <a14:useLocalDpi xmlns:a14="http://schemas.microsoft.com/office/drawing/2010/main" val="0"/>
+                        </a:ext>
+                      </a:extLst>
+                    </a:blip>
+                    <a:srcRect/>
+                    <a:stretch>
+                      <a:fillRect/>
+                    </a:stretch>
+                  </pic:blipFill>
+                  <pic:spPr bwMode="auto">
+                    <a:xfrm>
+                      <a:off x="0" y="0"/>
+                      <a:ext cx="5943600" cy="3142679"/>
+                    </a:xfrm>
+                    <a:prstGeom prst="rect">
+                      <a:avLst/>
+                    </a:prstGeom>
+                    <a:noFill/>
+                    <a:ln>
+                      <a:noFill/>
+                    </a:ln>
+                  </pic:spPr>
+                </pic:pic>
+              </a:graphicData>
+            </a:graphic>
+          </wp:inline>
+        </w:drawing>
+      </w:r>
+    </w:p>
+    <w:p>
+      <w:pPr>
+        <w:pStyle w:val="Caption"/>
+        <w:jc w:val="center"/>
+        <w:rPr>
+          <w:b/>
+          <w:i w:val="0"/>
+        </w:rPr>
+      </w:pPr>
+      <w:r>
+        <w:rPr>
+          <w:b/>
+          <w:i w:val="0"/>
+        </w:rPr>
+        <w:t xml:space="preserve">Figure </w:t>
+      </w:r>
+      <w:r>
+        <w:rPr>
+          <w:b/>
+          <w:i w:val="0"/>
+        </w:rPr>
+        <w:fldChar w:fldCharType="begin"/>
+      </w:r>
+      <w:r>
+        <w:rPr>
+          <w:b/>
+          <w:i w:val="0"/>
+        </w:rPr>
+        <w:instrText xml:space="preserve"> STYLEREF 1 \s </w:instrText>
+      </w:r>
+      <w:r>
+        <w:rPr>
+          <w:b/>
+          <w:i w:val="0"/>
+        </w:rPr>
+        <w:fldChar w:fldCharType="separate"/>
+      </w:r>
+      <w:r>
+        <w:rPr>
+          <w:b/>
+          <w:i w:val="0"/>
+          <w:noProof/>
+        </w:rPr>
+        <w:t>6</w:t>
+      </w:r>
+      <w:r>
+        <w:rPr>
+          <w:b/>
+          <w:i w:val="0"/>
+        </w:rPr>
+        <w:fldChar w:fldCharType="end"/>
+      </w:r>
+      <w:r>
+        <w:rPr>
+          <w:b/>
+          <w:i w:val="0"/>
+        </w:rPr>
+        <w:t>.</w:t>
+      </w:r>
+      <w:r>
+        <w:rPr>
+          <w:b/>
+          <w:i w:val="0"/>
+        </w:rPr>
+        <w:fldChar w:fldCharType="begin"/>
+      </w:r>
+      <w:r>
+        <w:rPr>
+          <w:b/>
+          <w:i w:val="0"/>
+        </w:rPr>
+        <w:instrText xml:space="preserve"> SEQ Figure \* ARABIC \s 1 </w:instrText>
+      </w:r>
+      <w:r>
+        <w:rPr>
+          <w:b/>
+          <w:i w:val="0"/>
+        </w:rPr>
+        <w:fldChar w:fldCharType="separate"/>
+      </w:r>
+      <w:r>
+        <w:rPr>
+          <w:b/>
+          <w:i w:val="0"/>
+          <w:noProof/>
+        </w:rPr>
+        <w:t>3</w:t>
+      </w:r>
+      <w:r>
+        <w:rPr>
+          <w:b/>
+          <w:i w:val="0"/>
+        </w:rPr>
+        <w:fldChar w:fldCharType="end"/>
+      </w:r>
+      <w:r>
+        <w:rPr>
+          <w:b/>
+          <w:i w:val="0"/>
+        </w:rPr>
+        <w:t xml:space="preserve"> - Structural Diagram (Player)</w:t>
+      </w:r>
+    </w:p>
+    <w:p/>
+    <w:p/>
+    <w:p/>
+    <w:p/>
+    <w:p/>
+    <w:p/>
+    <w:p/>
+    <w:p/>
+    <w:p/>
+    <w:p/>
+    <w:p/>
+    <w:p/>
+    <w:p/>
+    <w:p/>
+    <w:p/>
+    <w:p/>
+    <w:p>
+      <w:r>
+        <w:lastRenderedPageBreak/>
+        <w:t xml:space="preserve">Figure 6.4 shows many of the components that come from Googles VR SDK. </w:t>
+      </w:r>
+      <w:r>
+        <w:t>As mentioned above, the player is a camera that is able to interact with the environment. To do this, the camera utilizes components, interfaces, and scripts in this package. This package allows components to be set as either objects causing interactions to happen or allows components to be the object that is interacted with.</w:t>
+      </w:r>
+    </w:p>
+    <w:p>
+      <w:pPr>
+        <w:keepNext/>
+      </w:pPr>
+      <w:r>
+        <w:rPr>
+          <w:noProof/>
+        </w:rPr>
+        <w:drawing>
+          <wp:inline distT="0" distB="0" distL="0" distR="0">
+            <wp:extent cx="5734050" cy="5438775"/>
+            <wp:effectExtent l="0" t="0" r="0" b="9525"/>
+            <wp:docPr id="12" name="Picture 12" descr="P:\Private\SeniorDesign\Structural\GoogleVRSdk.PNG"/>
+            <wp:cNvGraphicFramePr>
+              <a:graphicFrameLocks xmlns:a="http://schemas.openxmlformats.org/drawingml/2006/main" noChangeAspect="1"/>
+            </wp:cNvGraphicFramePr>
+            <a:graphic xmlns:a="http://schemas.openxmlformats.org/drawingml/2006/main">
+              <a:graphicData uri="http://schemas.openxmlformats.org/drawingml/2006/picture">
+                <pic:pic xmlns:pic="http://schemas.openxmlformats.org/drawingml/2006/picture">
+                  <pic:nvPicPr>
+                    <pic:cNvPr id="0" name="Picture 13" descr="P:\Private\SeniorDesign\Structural\GoogleVRSdk.PNG"/>
+                    <pic:cNvPicPr>
+                      <a:picLocks noChangeAspect="1" noChangeArrowheads="1"/>
+                    </pic:cNvPicPr>
+                  </pic:nvPicPr>
+                  <pic:blipFill>
+                    <a:blip r:embed="rId46">
+                      <a:extLst>
+                        <a:ext uri="{28A0092B-C50C-407E-A947-70E740481C1C}">
+                          <a14:useLocalDpi xmlns:a14="http://schemas.microsoft.com/office/drawing/2010/main" val="0"/>
+                        </a:ext>
+                      </a:extLst>
+                    </a:blip>
+                    <a:srcRect/>
+                    <a:stretch>
+                      <a:fillRect/>
+                    </a:stretch>
+                  </pic:blipFill>
+                  <pic:spPr bwMode="auto">
+                    <a:xfrm>
+                      <a:off x="0" y="0"/>
+                      <a:ext cx="5734050" cy="5438775"/>
+                    </a:xfrm>
+                    <a:prstGeom prst="rect">
+                      <a:avLst/>
+                    </a:prstGeom>
+                    <a:noFill/>
+                    <a:ln>
+                      <a:noFill/>
+                    </a:ln>
+                  </pic:spPr>
+                </pic:pic>
+              </a:graphicData>
+            </a:graphic>
+          </wp:inline>
+        </w:drawing>
+      </w:r>
+    </w:p>
+    <w:p>
+      <w:pPr>
+        <w:pStyle w:val="Caption"/>
+        <w:jc w:val="center"/>
+        <w:rPr>
+          <w:b/>
+          <w:i w:val="0"/>
+        </w:rPr>
+      </w:pPr>
+      <w:r>
+        <w:rPr>
+          <w:b/>
+          <w:i w:val="0"/>
+        </w:rPr>
+        <w:t xml:space="preserve">Figure </w:t>
+      </w:r>
+      <w:r>
+        <w:rPr>
+          <w:b/>
+          <w:i w:val="0"/>
+        </w:rPr>
+        <w:fldChar w:fldCharType="begin"/>
+      </w:r>
+      <w:r>
+        <w:rPr>
+          <w:b/>
+          <w:i w:val="0"/>
+        </w:rPr>
+        <w:instrText xml:space="preserve"> STYLEREF 1 \s </w:instrText>
+      </w:r>
+      <w:r>
+        <w:rPr>
+          <w:b/>
+          <w:i w:val="0"/>
+        </w:rPr>
+        <w:fldChar w:fldCharType="separate"/>
+      </w:r>
+      <w:r>
+        <w:rPr>
+          <w:b/>
+          <w:i w:val="0"/>
+          <w:noProof/>
+        </w:rPr>
+        <w:t>6</w:t>
+      </w:r>
+      <w:r>
+        <w:rPr>
+          <w:b/>
+          <w:i w:val="0"/>
+        </w:rPr>
+        <w:fldChar w:fldCharType="end"/>
+      </w:r>
+      <w:r>
+        <w:rPr>
+          <w:b/>
+          <w:i w:val="0"/>
+        </w:rPr>
+        <w:t>.</w:t>
+      </w:r>
+      <w:r>
+        <w:rPr>
+          <w:b/>
+          <w:i w:val="0"/>
+        </w:rPr>
+        <w:fldChar w:fldCharType="begin"/>
+      </w:r>
+      <w:r>
+        <w:rPr>
+          <w:b/>
+          <w:i w:val="0"/>
+        </w:rPr>
+        <w:instrText xml:space="preserve"> SEQ Figure \* ARABIC \s 1 </w:instrText>
+      </w:r>
+      <w:r>
+        <w:rPr>
+          <w:b/>
+          <w:i w:val="0"/>
+        </w:rPr>
+        <w:fldChar w:fldCharType="separate"/>
+      </w:r>
+      <w:r>
+        <w:rPr>
+          <w:b/>
+          <w:i w:val="0"/>
+          <w:noProof/>
+        </w:rPr>
+        <w:t>4</w:t>
+      </w:r>
+      <w:r>
+        <w:rPr>
+          <w:b/>
+          <w:i w:val="0"/>
+        </w:rPr>
+        <w:fldChar w:fldCharType="end"/>
+      </w:r>
+      <w:r>
+        <w:rPr>
+          <w:b/>
+          <w:i w:val="0"/>
+        </w:rPr>
+        <w:t xml:space="preserve"> - Structural Diagram (Google VR SDK)</w:t>
+      </w:r>
+    </w:p>
+    <w:p/>
+    <w:p/>
+    <w:p/>
+    <w:p/>
+    <w:p/>
+    <w:p/>
+    <w:p>
+      <w:r>
+        <w:lastRenderedPageBreak/>
+        <w:t>Figure 6.5 shows the MovableComponent package which consists of all components that will be moving in some way during the execution of the program. This package includes pedestrians (people, animals, etc.) and vehicles. The package also contains the scripts that these components will rely on to perform their movement and coordination.</w:t>
+      </w:r>
+    </w:p>
+    <w:p>
+      <w:pPr>
+        <w:keepNext/>
+      </w:pPr>
+      <w:r>
+        <w:rPr>
+          <w:noProof/>
+        </w:rPr>
+        <w:drawing>
+          <wp:inline distT="0" distB="0" distL="0" distR="0">
+            <wp:extent cx="5943600" cy="4210402"/>
+            <wp:effectExtent l="0" t="0" r="0" b="0"/>
+            <wp:docPr id="13" name="Picture 13" descr="P:\Private\SeniorDesign\Structural\MovableComponent.PNG"/>
+            <wp:cNvGraphicFramePr>
+              <a:graphicFrameLocks xmlns:a="http://schemas.openxmlformats.org/drawingml/2006/main" noChangeAspect="1"/>
+            </wp:cNvGraphicFramePr>
+            <a:graphic xmlns:a="http://schemas.openxmlformats.org/drawingml/2006/main">
+              <a:graphicData uri="http://schemas.openxmlformats.org/drawingml/2006/picture">
+                <pic:pic xmlns:pic="http://schemas.openxmlformats.org/drawingml/2006/picture">
+                  <pic:nvPicPr>
+                    <pic:cNvPr id="0" name="Picture 14" descr="P:\Private\SeniorDesign\Structural\MovableComponent.PNG"/>
+                    <pic:cNvPicPr>
+                      <a:picLocks noChangeAspect="1" noChangeArrowheads="1"/>
+                    </pic:cNvPicPr>
+                  </pic:nvPicPr>
+                  <pic:blipFill>
+                    <a:blip r:embed="rId47">
+                      <a:extLst>
+                        <a:ext uri="{28A0092B-C50C-407E-A947-70E740481C1C}">
+                          <a14:useLocalDpi xmlns:a14="http://schemas.microsoft.com/office/drawing/2010/main" val="0"/>
+                        </a:ext>
+                      </a:extLst>
+                    </a:blip>
+                    <a:srcRect/>
+                    <a:stretch>
+                      <a:fillRect/>
+                    </a:stretch>
+                  </pic:blipFill>
+                  <pic:spPr bwMode="auto">
+                    <a:xfrm>
+                      <a:off x="0" y="0"/>
+                      <a:ext cx="5943600" cy="4210402"/>
+                    </a:xfrm>
+                    <a:prstGeom prst="rect">
+                      <a:avLst/>
+                    </a:prstGeom>
+                    <a:noFill/>
+                    <a:ln>
+                      <a:noFill/>
+                    </a:ln>
+                  </pic:spPr>
+                </pic:pic>
+              </a:graphicData>
+            </a:graphic>
+          </wp:inline>
+        </w:drawing>
+      </w:r>
+    </w:p>
+    <w:p>
+      <w:pPr>
+        <w:pStyle w:val="Caption"/>
+        <w:jc w:val="center"/>
+        <w:rPr>
+          <w:b/>
+          <w:i w:val="0"/>
+        </w:rPr>
+      </w:pPr>
+      <w:r>
+        <w:rPr>
+          <w:b/>
+          <w:i w:val="0"/>
+        </w:rPr>
+        <w:t xml:space="preserve">Figure </w:t>
+      </w:r>
+      <w:r>
+        <w:rPr>
+          <w:b/>
+          <w:i w:val="0"/>
+        </w:rPr>
+        <w:fldChar w:fldCharType="begin"/>
+      </w:r>
+      <w:r>
+        <w:rPr>
+          <w:b/>
+          <w:i w:val="0"/>
+        </w:rPr>
+        <w:instrText xml:space="preserve"> STYLEREF 1 \s </w:instrText>
+      </w:r>
+      <w:r>
+        <w:rPr>
+          <w:b/>
+          <w:i w:val="0"/>
+        </w:rPr>
+        <w:fldChar w:fldCharType="separate"/>
+      </w:r>
+      <w:r>
+        <w:rPr>
+          <w:b/>
+          <w:i w:val="0"/>
+          <w:noProof/>
+        </w:rPr>
+        <w:t>6</w:t>
+      </w:r>
+      <w:r>
+        <w:rPr>
+          <w:b/>
+          <w:i w:val="0"/>
+        </w:rPr>
+        <w:fldChar w:fldCharType="end"/>
+      </w:r>
+      <w:r>
+        <w:rPr>
+          <w:b/>
+          <w:i w:val="0"/>
+        </w:rPr>
+        <w:t>.</w:t>
+      </w:r>
+      <w:r>
+        <w:rPr>
+          <w:b/>
+          <w:i w:val="0"/>
+        </w:rPr>
+        <w:fldChar w:fldCharType="begin"/>
+      </w:r>
+      <w:r>
+        <w:rPr>
+          <w:b/>
+          <w:i w:val="0"/>
+        </w:rPr>
+        <w:instrText xml:space="preserve"> SEQ Figure \* ARABIC \s 1 </w:instrText>
+      </w:r>
+      <w:r>
+        <w:rPr>
+          <w:b/>
+          <w:i w:val="0"/>
+        </w:rPr>
+        <w:fldChar w:fldCharType="separate"/>
+      </w:r>
+      <w:r>
+        <w:rPr>
+          <w:b/>
+          <w:i w:val="0"/>
+          <w:noProof/>
+        </w:rPr>
+        <w:t>5</w:t>
+      </w:r>
+      <w:r>
+        <w:rPr>
+          <w:b/>
+          <w:i w:val="0"/>
+        </w:rPr>
+        <w:fldChar w:fldCharType="end"/>
+      </w:r>
+      <w:r>
+        <w:rPr>
+          <w:b/>
+          <w:i w:val="0"/>
+        </w:rPr>
+        <w:t xml:space="preserve"> - Structural Diagram (MovableComponent)</w:t>
+      </w:r>
+    </w:p>
+    <w:p/>
+    <w:p/>
+    <w:p/>
+    <w:p/>
+    <w:p/>
+    <w:p/>
+    <w:p/>
+    <w:p/>
+    <w:p/>
+    <w:p/>
+    <w:p/>
+    <w:p>
+      <w:r>
+        <w:lastRenderedPageBreak/>
+        <w:t>Figure 6.6 shows the EnvironmentalObjects</w:t>
+      </w:r>
+      <w:bookmarkStart w:id="25" w:name="_GoBack"/>
+      <w:bookmarkEnd w:id="25"/>
+      <w:r>
+        <w:t xml:space="preserve"> package which contains objects that are non-moving and exist in the environment such as plants, buildings, and roadways. The hierarchy below demonstrates how full environments will be made up of smaller components such as what was listed previously. </w:t>
+      </w:r>
+    </w:p>
+    <w:p>
+      <w:pPr>
+        <w:keepNext/>
+      </w:pPr>
+      <w:r>
+        <w:rPr>
+          <w:noProof/>
+        </w:rPr>
+        <w:drawing>
+          <wp:inline distT="0" distB="0" distL="0" distR="0">
+            <wp:extent cx="5943600" cy="5215509"/>
+            <wp:effectExtent l="0" t="0" r="0" b="4445"/>
+            <wp:docPr id="14" name="Picture 14" descr="P:\Private\SeniorDesign\Structural\EnvironmentObjects.PNG"/>
+            <wp:cNvGraphicFramePr>
+              <a:graphicFrameLocks xmlns:a="http://schemas.openxmlformats.org/drawingml/2006/main" noChangeAspect="1"/>
+            </wp:cNvGraphicFramePr>
+            <a:graphic xmlns:a="http://schemas.openxmlformats.org/drawingml/2006/main">
+              <a:graphicData uri="http://schemas.openxmlformats.org/drawingml/2006/picture">
+                <pic:pic xmlns:pic="http://schemas.openxmlformats.org/drawingml/2006/picture">
+                  <pic:nvPicPr>
+                    <pic:cNvPr id="0" name="Picture 15" descr="P:\Private\SeniorDesign\Structural\EnvironmentObjects.PNG"/>
+                    <pic:cNvPicPr>
+                      <a:picLocks noChangeAspect="1" noChangeArrowheads="1"/>
+                    </pic:cNvPicPr>
+                  </pic:nvPicPr>
+                  <pic:blipFill>
+                    <a:blip r:embed="rId48">
+                      <a:extLst>
+                        <a:ext uri="{28A0092B-C50C-407E-A947-70E740481C1C}">
+                          <a14:useLocalDpi xmlns:a14="http://schemas.microsoft.com/office/drawing/2010/main" val="0"/>
+                        </a:ext>
+                      </a:extLst>
+                    </a:blip>
+                    <a:srcRect/>
+                    <a:stretch>
+                      <a:fillRect/>
+                    </a:stretch>
+                  </pic:blipFill>
+                  <pic:spPr bwMode="auto">
+                    <a:xfrm>
+                      <a:off x="0" y="0"/>
+                      <a:ext cx="5943600" cy="5215509"/>
+                    </a:xfrm>
+                    <a:prstGeom prst="rect">
+                      <a:avLst/>
+                    </a:prstGeom>
+                    <a:noFill/>
+                    <a:ln>
+                      <a:noFill/>
+                    </a:ln>
+                  </pic:spPr>
+                </pic:pic>
+              </a:graphicData>
+            </a:graphic>
+          </wp:inline>
+        </w:drawing>
+      </w:r>
+    </w:p>
+    <w:p>
+      <w:pPr>
+        <w:pStyle w:val="Caption"/>
+        <w:jc w:val="center"/>
+        <w:rPr>
+          <w:b/>
+          <w:i w:val="0"/>
+        </w:rPr>
+      </w:pPr>
+      <w:r>
+        <w:rPr>
+          <w:b/>
+          <w:i w:val="0"/>
+        </w:rPr>
+        <w:t xml:space="preserve">Figure </w:t>
+      </w:r>
+      <w:r>
+        <w:rPr>
+          <w:b/>
+          <w:i w:val="0"/>
+        </w:rPr>
+        <w:fldChar w:fldCharType="begin"/>
+      </w:r>
+      <w:r>
+        <w:rPr>
+          <w:b/>
+          <w:i w:val="0"/>
+        </w:rPr>
+        <w:instrText xml:space="preserve"> STYLEREF 1 \s </w:instrText>
+      </w:r>
+      <w:r>
+        <w:rPr>
+          <w:b/>
+          <w:i w:val="0"/>
+        </w:rPr>
+        <w:fldChar w:fldCharType="separate"/>
+      </w:r>
+      <w:r>
+        <w:rPr>
+          <w:b/>
+          <w:i w:val="0"/>
+          <w:noProof/>
+        </w:rPr>
+        <w:t>6</w:t>
+      </w:r>
+      <w:r>
+        <w:rPr>
+          <w:b/>
+          <w:i w:val="0"/>
+        </w:rPr>
+        <w:fldChar w:fldCharType="end"/>
+      </w:r>
+      <w:r>
+        <w:rPr>
+          <w:b/>
+          <w:i w:val="0"/>
+        </w:rPr>
+        <w:t>.</w:t>
+      </w:r>
+      <w:r>
+        <w:rPr>
+          <w:b/>
+          <w:i w:val="0"/>
+        </w:rPr>
+        <w:fldChar w:fldCharType="begin"/>
+      </w:r>
+      <w:r>
+        <w:rPr>
+          <w:b/>
+          <w:i w:val="0"/>
+        </w:rPr>
+        <w:instrText xml:space="preserve"> SEQ Figure \* ARABIC \s 1 </w:instrText>
+      </w:r>
+      <w:r>
+        <w:rPr>
+          <w:b/>
+          <w:i w:val="0"/>
+        </w:rPr>
+        <w:fldChar w:fldCharType="separate"/>
+      </w:r>
+      <w:r>
+        <w:rPr>
+          <w:b/>
+          <w:i w:val="0"/>
+          <w:noProof/>
+        </w:rPr>
+        <w:t>6</w:t>
+      </w:r>
+      <w:r>
+        <w:rPr>
+          <w:b/>
+          <w:i w:val="0"/>
+        </w:rPr>
+        <w:fldChar w:fldCharType="end"/>
+      </w:r>
+      <w:r>
+        <w:rPr>
+          <w:b/>
+          <w:i w:val="0"/>
+        </w:rPr>
+        <w:t xml:space="preserve"> - Structural Diagram (EnvironmentObjects)</w:t>
       </w:r>
     </w:p>
     <w:p>
       <w:pPr>
         <w:pStyle w:val="Heading2"/>
       </w:pPr>
-      <w:bookmarkStart w:id="25" w:name="_Toc466464560"/>
+      <w:bookmarkStart w:id="26" w:name="_Toc466464560"/>
       <w:r>
         <w:t>User Interface Design</w:t>
       </w:r>
-      <w:bookmarkEnd w:id="25"/>
+      <w:bookmarkEnd w:id="26"/>
     </w:p>
     <w:p>
       <w:pPr>
         <w:pStyle w:val="Heading2"/>
       </w:pPr>
-      <w:bookmarkStart w:id="26" w:name="_Toc466464561"/>
+      <w:bookmarkStart w:id="27" w:name="_Toc466464561"/>
       <w:r>
         <w:t>Behavioral Design</w:t>
       </w:r>
-      <w:bookmarkEnd w:id="26"/>
+      <w:bookmarkEnd w:id="27"/>
     </w:p>
     <w:p>
       <w:r>
@@ -11391,10 +12298,10 @@
     <w:p>
       <w:r>
         <w:object w:dxaOrig="7201" w:dyaOrig="8775">
-          <v:shape id="_x0000_i1034" type="#_x0000_t75" style="width:254.95pt;height:310.65pt" o:ole="">
-            <v:imagedata r:id="rId44" o:title=""/>
+          <v:shape id="_x0000_i1034" type="#_x0000_t75" style="width:255pt;height:310.5pt" o:ole="">
+            <v:imagedata r:id="rId49" o:title=""/>
           </v:shape>
-          <o:OLEObject Type="Embed" ProgID="Visio.Drawing.15" ShapeID="_x0000_i1034" DrawAspect="Content" ObjectID="_1540631591" r:id="rId45"/>
+          <o:OLEObject Type="Embed" ProgID="Visio.Drawing.15" ShapeID="_x0000_i1034" DrawAspect="Content" ObjectID="_1540812828" r:id="rId50"/>
         </w:object>
       </w:r>
     </w:p>
@@ -11402,11 +12309,11 @@
       <w:pPr>
         <w:pStyle w:val="Heading2"/>
       </w:pPr>
-      <w:bookmarkStart w:id="27" w:name="_Toc466464562"/>
+      <w:bookmarkStart w:id="28" w:name="_Toc466464562"/>
       <w:r>
         <w:t>Design Alternatives &amp; Design Rationale</w:t>
       </w:r>
-      <w:bookmarkEnd w:id="27"/>
+      <w:bookmarkEnd w:id="28"/>
     </w:p>
     <w:p>
       <w:r>
@@ -11443,22 +12350,22 @@
       <w:pPr>
         <w:pStyle w:val="Heading1"/>
       </w:pPr>
-      <w:bookmarkStart w:id="28" w:name="_Toc466464563"/>
+      <w:bookmarkStart w:id="29" w:name="_Toc466464563"/>
       <w:r>
         <w:lastRenderedPageBreak/>
         <w:t>System Implementation</w:t>
       </w:r>
-      <w:bookmarkEnd w:id="28"/>
+      <w:bookmarkEnd w:id="29"/>
     </w:p>
     <w:p>
       <w:pPr>
         <w:pStyle w:val="Heading2"/>
       </w:pPr>
-      <w:bookmarkStart w:id="29" w:name="_Toc466464564"/>
+      <w:bookmarkStart w:id="30" w:name="_Toc466464564"/>
       <w:r>
         <w:t>Programming Languages &amp; Tools</w:t>
       </w:r>
-      <w:bookmarkEnd w:id="29"/>
+      <w:bookmarkEnd w:id="30"/>
     </w:p>
     <w:p>
       <w:r>
@@ -11478,11 +12385,11 @@
       <w:pPr>
         <w:pStyle w:val="Heading2"/>
       </w:pPr>
-      <w:bookmarkStart w:id="30" w:name="_Toc466464565"/>
+      <w:bookmarkStart w:id="31" w:name="_Toc466464565"/>
       <w:r>
         <w:t>Coding Conventions</w:t>
       </w:r>
-      <w:bookmarkEnd w:id="30"/>
+      <w:bookmarkEnd w:id="31"/>
     </w:p>
     <w:p>
       <w:r>
@@ -11493,11 +12400,11 @@
       <w:pPr>
         <w:pStyle w:val="Heading2"/>
       </w:pPr>
-      <w:bookmarkStart w:id="31" w:name="_Toc466464566"/>
+      <w:bookmarkStart w:id="32" w:name="_Toc466464566"/>
       <w:r>
         <w:t>Code Version Control</w:t>
       </w:r>
-      <w:bookmarkEnd w:id="31"/>
+      <w:bookmarkEnd w:id="32"/>
     </w:p>
     <w:p>
       <w:r>
@@ -11508,11 +12415,11 @@
       <w:pPr>
         <w:pStyle w:val="Heading2"/>
       </w:pPr>
-      <w:bookmarkStart w:id="32" w:name="_Toc466464567"/>
+      <w:bookmarkStart w:id="33" w:name="_Toc466464567"/>
       <w:r>
         <w:t>Implementation Alternatives &amp; Decision Rationale</w:t>
       </w:r>
-      <w:bookmarkEnd w:id="32"/>
+      <w:bookmarkEnd w:id="33"/>
     </w:p>
     <w:p>
       <w:r>
@@ -11526,11 +12433,11 @@
       <w:pPr>
         <w:pStyle w:val="Heading2"/>
       </w:pPr>
-      <w:bookmarkStart w:id="33" w:name="_Toc466464568"/>
+      <w:bookmarkStart w:id="34" w:name="_Toc466464568"/>
       <w:r>
         <w:t>Analysis of Key Algorithms</w:t>
       </w:r>
-      <w:bookmarkEnd w:id="33"/>
+      <w:bookmarkEnd w:id="34"/>
     </w:p>
     <w:p>
       <w:pPr>
@@ -11542,8 +12449,6 @@
       <w:r>
         <w:t>N/A</w:t>
       </w:r>
-      <w:bookmarkStart w:id="34" w:name="_GoBack"/>
-      <w:bookmarkEnd w:id="34"/>
       <w:r>
         <w:br w:type="page"/>
       </w:r>
@@ -11604,7 +12509,13 @@
         <w:t xml:space="preserve">In order to run a test case, the test case must be opened in </w:t>
       </w:r>
       <w:r>
-        <w:t>Unity Test Tools. From there, the tests can be ran or modified to specified settings.</w:t>
+        <w:t xml:space="preserve">Unity Test Tools. From there, the tests can be </w:t>
+      </w:r>
+      <w:r>
+        <w:t>run</w:t>
+      </w:r>
+      <w:r>
+        <w:t xml:space="preserve"> or modified to specified settings.</w:t>
       </w:r>
     </w:p>
     <w:p>
@@ -12068,7 +12979,7 @@
       </w:r>
     </w:p>
     <w:p>
-      <w:hyperlink r:id="rId46" w:history="1">
+      <w:hyperlink r:id="rId51" w:history="1">
         <w:r>
           <w:rPr>
             <w:rStyle w:val="Hyperlink"/>
@@ -12087,7 +12998,7 @@
       </w:r>
     </w:p>
     <w:p>
-      <w:hyperlink r:id="rId47" w:history="1">
+      <w:hyperlink r:id="rId52" w:history="1">
         <w:r>
           <w:rPr>
             <w:rStyle w:val="Hyperlink"/>
@@ -12103,7 +13014,7 @@
       </w:r>
     </w:p>
     <w:p>
-      <w:hyperlink r:id="rId48" w:history="1">
+      <w:hyperlink r:id="rId53" w:history="1">
         <w:r>
           <w:rPr>
             <w:rStyle w:val="Hyperlink"/>
@@ -12122,7 +13033,7 @@
       </w:r>
     </w:p>
     <w:p>
-      <w:hyperlink r:id="rId49" w:history="1">
+      <w:hyperlink r:id="rId54" w:history="1">
         <w:r>
           <w:rPr>
             <w:rStyle w:val="Hyperlink"/>
@@ -12141,7 +13052,7 @@
       </w:r>
     </w:p>
     <w:p>
-      <w:hyperlink r:id="rId50" w:history="1">
+      <w:hyperlink r:id="rId55" w:history="1">
         <w:r>
           <w:rPr>
             <w:rStyle w:val="Hyperlink"/>
@@ -12157,7 +13068,7 @@
       </w:r>
     </w:p>
     <w:p>
-      <w:hyperlink r:id="rId51" w:history="1">
+      <w:hyperlink r:id="rId56" w:history="1">
         <w:r>
           <w:rPr>
             <w:rStyle w:val="Hyperlink"/>
@@ -12178,7 +13089,7 @@
 </file>
 
 <file path=word/endnotes.xml><?xml version="1.0" encoding="utf-8"?>
-<w:endnotes xmlns:wpc="http://schemas.microsoft.com/office/word/2010/wordprocessingCanvas" xmlns:mc="http://schemas.openxmlformats.org/markup-compatibility/2006" xmlns:o="urn:schemas-microsoft-com:office:office" xmlns:r="http://schemas.openxmlformats.org/officeDocument/2006/relationships" xmlns:m="http://schemas.openxmlformats.org/officeDocument/2006/math" xmlns:v="urn:schemas-microsoft-com:vml" xmlns:wp14="http://schemas.microsoft.com/office/word/2010/wordprocessingDrawing" xmlns:wp="http://schemas.openxmlformats.org/drawingml/2006/wordprocessingDrawing" xmlns:w10="urn:schemas-microsoft-com:office:word" xmlns:w="http://schemas.openxmlformats.org/wordprocessingml/2006/main" xmlns:w14="http://schemas.microsoft.com/office/word/2010/wordml" xmlns:w15="http://schemas.microsoft.com/office/word/2012/wordml" xmlns:wpg="http://schemas.microsoft.com/office/word/2010/wordprocessingGroup" xmlns:wpi="http://schemas.microsoft.com/office/word/2010/wordprocessingInk" xmlns:wne="http://schemas.microsoft.com/office/word/2006/wordml" xmlns:wps="http://schemas.microsoft.com/office/word/2010/wordprocessingShape" mc:Ignorable="w14 w15 wp14">
+<w:endnotes xmlns:wpc="http://schemas.microsoft.com/office/word/2010/wordprocessingCanvas" xmlns:cx="http://schemas.microsoft.com/office/drawing/2014/chartex" xmlns:cx1="http://schemas.microsoft.com/office/drawing/2015/9/8/chartex" xmlns:mc="http://schemas.openxmlformats.org/markup-compatibility/2006" xmlns:o="urn:schemas-microsoft-com:office:office" xmlns:r="http://schemas.openxmlformats.org/officeDocument/2006/relationships" xmlns:m="http://schemas.openxmlformats.org/officeDocument/2006/math" xmlns:v="urn:schemas-microsoft-com:vml" xmlns:wp14="http://schemas.microsoft.com/office/word/2010/wordprocessingDrawing" xmlns:wp="http://schemas.openxmlformats.org/drawingml/2006/wordprocessingDrawing" xmlns:w10="urn:schemas-microsoft-com:office:word" xmlns:w="http://schemas.openxmlformats.org/wordprocessingml/2006/main" xmlns:w14="http://schemas.microsoft.com/office/word/2010/wordml" xmlns:w15="http://schemas.microsoft.com/office/word/2012/wordml" xmlns:w16se="http://schemas.microsoft.com/office/word/2015/wordml/symex" xmlns:wpg="http://schemas.microsoft.com/office/word/2010/wordprocessingGroup" xmlns:wpi="http://schemas.microsoft.com/office/word/2010/wordprocessingInk" xmlns:wne="http://schemas.microsoft.com/office/word/2006/wordml" xmlns:wps="http://schemas.microsoft.com/office/word/2010/wordprocessingShape" mc:Ignorable="w14 w15 w16se wp14">
   <w:endnote w:type="separator" w:id="-1">
     <w:p>
       <w:pPr>
@@ -12203,7 +13114,7 @@
 </file>
 
 <file path=word/footnotes.xml><?xml version="1.0" encoding="utf-8"?>
-<w:footnotes xmlns:wpc="http://schemas.microsoft.com/office/word/2010/wordprocessingCanvas" xmlns:mc="http://schemas.openxmlformats.org/markup-compatibility/2006" xmlns:o="urn:schemas-microsoft-com:office:office" xmlns:r="http://schemas.openxmlformats.org/officeDocument/2006/relationships" xmlns:m="http://schemas.openxmlformats.org/officeDocument/2006/math" xmlns:v="urn:schemas-microsoft-com:vml" xmlns:wp14="http://schemas.microsoft.com/office/word/2010/wordprocessingDrawing" xmlns:wp="http://schemas.openxmlformats.org/drawingml/2006/wordprocessingDrawing" xmlns:w10="urn:schemas-microsoft-com:office:word" xmlns:w="http://schemas.openxmlformats.org/wordprocessingml/2006/main" xmlns:w14="http://schemas.microsoft.com/office/word/2010/wordml" xmlns:w15="http://schemas.microsoft.com/office/word/2012/wordml" xmlns:wpg="http://schemas.microsoft.com/office/word/2010/wordprocessingGroup" xmlns:wpi="http://schemas.microsoft.com/office/word/2010/wordprocessingInk" xmlns:wne="http://schemas.microsoft.com/office/word/2006/wordml" xmlns:wps="http://schemas.microsoft.com/office/word/2010/wordprocessingShape" mc:Ignorable="w14 w15 wp14">
+<w:footnotes xmlns:wpc="http://schemas.microsoft.com/office/word/2010/wordprocessingCanvas" xmlns:cx="http://schemas.microsoft.com/office/drawing/2014/chartex" xmlns:cx1="http://schemas.microsoft.com/office/drawing/2015/9/8/chartex" xmlns:mc="http://schemas.openxmlformats.org/markup-compatibility/2006" xmlns:o="urn:schemas-microsoft-com:office:office" xmlns:r="http://schemas.openxmlformats.org/officeDocument/2006/relationships" xmlns:m="http://schemas.openxmlformats.org/officeDocument/2006/math" xmlns:v="urn:schemas-microsoft-com:vml" xmlns:wp14="http://schemas.microsoft.com/office/word/2010/wordprocessingDrawing" xmlns:wp="http://schemas.openxmlformats.org/drawingml/2006/wordprocessingDrawing" xmlns:w10="urn:schemas-microsoft-com:office:word" xmlns:w="http://schemas.openxmlformats.org/wordprocessingml/2006/main" xmlns:w14="http://schemas.microsoft.com/office/word/2010/wordml" xmlns:w15="http://schemas.microsoft.com/office/word/2012/wordml" xmlns:w16se="http://schemas.microsoft.com/office/word/2015/wordml/symex" xmlns:wpg="http://schemas.microsoft.com/office/word/2010/wordprocessingGroup" xmlns:wpi="http://schemas.microsoft.com/office/word/2010/wordprocessingInk" xmlns:wne="http://schemas.microsoft.com/office/word/2006/wordml" xmlns:wps="http://schemas.microsoft.com/office/word/2010/wordprocessingShape" mc:Ignorable="w14 w15 w16se wp14">
   <w:footnote w:type="separator" w:id="-1">
     <w:p>
       <w:pPr>
@@ -12228,7 +13139,7 @@
 </file>
 
 <file path=word/numbering.xml><?xml version="1.0" encoding="utf-8"?>
-<w:numbering xmlns:wpc="http://schemas.microsoft.com/office/word/2010/wordprocessingCanvas" xmlns:mc="http://schemas.openxmlformats.org/markup-compatibility/2006" xmlns:o="urn:schemas-microsoft-com:office:office" xmlns:r="http://schemas.openxmlformats.org/officeDocument/2006/relationships" xmlns:m="http://schemas.openxmlformats.org/officeDocument/2006/math" xmlns:v="urn:schemas-microsoft-com:vml" xmlns:wp14="http://schemas.microsoft.com/office/word/2010/wordprocessingDrawing" xmlns:wp="http://schemas.openxmlformats.org/drawingml/2006/wordprocessingDrawing" xmlns:w10="urn:schemas-microsoft-com:office:word" xmlns:w="http://schemas.openxmlformats.org/wordprocessingml/2006/main" xmlns:w14="http://schemas.microsoft.com/office/word/2010/wordml" xmlns:w15="http://schemas.microsoft.com/office/word/2012/wordml" xmlns:wpg="http://schemas.microsoft.com/office/word/2010/wordprocessingGroup" xmlns:wpi="http://schemas.microsoft.com/office/word/2010/wordprocessingInk" xmlns:wne="http://schemas.microsoft.com/office/word/2006/wordml" xmlns:wps="http://schemas.microsoft.com/office/word/2010/wordprocessingShape" mc:Ignorable="w14 w15 wp14">
+<w:numbering xmlns:wpc="http://schemas.microsoft.com/office/word/2010/wordprocessingCanvas" xmlns:cx="http://schemas.microsoft.com/office/drawing/2014/chartex" xmlns:cx1="http://schemas.microsoft.com/office/drawing/2015/9/8/chartex" xmlns:mc="http://schemas.openxmlformats.org/markup-compatibility/2006" xmlns:o="urn:schemas-microsoft-com:office:office" xmlns:r="http://schemas.openxmlformats.org/officeDocument/2006/relationships" xmlns:m="http://schemas.openxmlformats.org/officeDocument/2006/math" xmlns:v="urn:schemas-microsoft-com:vml" xmlns:wp14="http://schemas.microsoft.com/office/word/2010/wordprocessingDrawing" xmlns:wp="http://schemas.openxmlformats.org/drawingml/2006/wordprocessingDrawing" xmlns:w10="urn:schemas-microsoft-com:office:word" xmlns:w="http://schemas.openxmlformats.org/wordprocessingml/2006/main" xmlns:w14="http://schemas.microsoft.com/office/word/2010/wordml" xmlns:w15="http://schemas.microsoft.com/office/word/2012/wordml" xmlns:w16se="http://schemas.microsoft.com/office/word/2015/wordml/symex" xmlns:wpg="http://schemas.microsoft.com/office/word/2010/wordprocessingGroup" xmlns:wpi="http://schemas.microsoft.com/office/word/2010/wordprocessingInk" xmlns:wne="http://schemas.microsoft.com/office/word/2006/wordml" xmlns:wps="http://schemas.microsoft.com/office/word/2010/wordprocessingShape" mc:Ignorable="w14 w15 w16se wp14">
   <w:abstractNum w:abstractNumId="0" w15:restartNumberingAfterBreak="0">
     <w:nsid w:val="008F0BA3"/>
     <w:multiLevelType w:val="multilevel"/>
@@ -13026,7 +13937,7 @@
 </file>
 
 <file path=word/styles.xml><?xml version="1.0" encoding="utf-8"?>
-<w:styles xmlns:mc="http://schemas.openxmlformats.org/markup-compatibility/2006" xmlns:r="http://schemas.openxmlformats.org/officeDocument/2006/relationships" xmlns:w="http://schemas.openxmlformats.org/wordprocessingml/2006/main" xmlns:w14="http://schemas.microsoft.com/office/word/2010/wordml" xmlns:w15="http://schemas.microsoft.com/office/word/2012/wordml" mc:Ignorable="w14 w15">
+<w:styles xmlns:mc="http://schemas.openxmlformats.org/markup-compatibility/2006" xmlns:r="http://schemas.openxmlformats.org/officeDocument/2006/relationships" xmlns:w="http://schemas.openxmlformats.org/wordprocessingml/2006/main" xmlns:w14="http://schemas.microsoft.com/office/word/2010/wordml" xmlns:w15="http://schemas.microsoft.com/office/word/2012/wordml" xmlns:w16se="http://schemas.microsoft.com/office/word/2015/wordml/symex" mc:Ignorable="w14 w15 w16se">
   <w:docDefaults>
     <w:rPrDefault>
       <w:rPr>
@@ -14313,7 +15224,7 @@
 </file>
 
 <file path=customXml/itemProps1.xml><?xml version="1.0" encoding="utf-8"?>
-<ds:datastoreItem xmlns:ds="http://schemas.openxmlformats.org/officeDocument/2006/customXml" ds:itemID="{5019190E-20E5-452E-9D89-56398BB04C9D}">
+<ds:datastoreItem xmlns:ds="http://schemas.openxmlformats.org/officeDocument/2006/customXml" ds:itemID="{F40C40A6-64A9-45F0-8C90-FCEAB2C89894}">
   <ds:schemaRefs>
     <ds:schemaRef ds:uri="http://schemas.openxmlformats.org/officeDocument/2006/bibliography"/>
   </ds:schemaRefs>

</xml_diff>